<commit_message>
Customer Statistics Reports in Process
</commit_message>
<xml_diff>
--- a/src/Layouts/Customer.docx
+++ b/src/Layouts/Customer.docx
@@ -14,11 +14,11 @@
         <w:tblLook w:val="04A0" w:firstRow="1" w:lastRow="0" w:firstColumn="1" w:lastColumn="0" w:noHBand="0" w:noVBand="1"/>
       </w:tblPr>
       <w:tblGrid>
-        <w:gridCol w:w="1159"/>
-        <w:gridCol w:w="4124"/>
-        <w:gridCol w:w="2615"/>
-        <w:gridCol w:w="991"/>
-        <w:gridCol w:w="2167"/>
+        <w:gridCol w:w="2377"/>
+        <w:gridCol w:w="3510"/>
+        <w:gridCol w:w="2342"/>
+        <w:gridCol w:w="985"/>
+        <w:gridCol w:w="1842"/>
       </w:tblGrid>
       <w:tr>
         <w:tc>
@@ -32,6 +32,26 @@
                 <w:rFonts w:ascii="Segoe UI" w:hAnsi="Segoe UI" w:cs="Segoe UI"/>
               </w:rPr>
             </w:pPr>
+            <w:sdt>
+              <w:sdtPr>
+                <w:rPr>
+                  <w:rFonts w:ascii="Segoe UI" w:hAnsi="Segoe UI" w:cs="Segoe UI"/>
+                </w:rPr>
+                <w:id w:val="-1582283601"/>
+                <w:placeholder>
+                  <w:docPart w:val="DefaultPlaceholder_-1854013440"/>
+                </w:placeholder>
+                <w15:dataBinding w:prefixMappings="xmlns:ns0='urn:microsoft-dynamics-nav/reports/TP_Customer_Statistics/70101/' " w:xpath="/ns0:NavWordReportXmlPart[1]/ns0:Customer[1]/ns0:ItemLedgerEntry[1]/ns0:Posting_Date[1]" w:storeItemID="{FDB4EFAC-423E-4205-A333-2F69D9C109E2}"/>
+              </w:sdtPr>
+              <w:sdtContent>
+                <w:r>
+                  <w:rPr>
+                    <w:rFonts w:ascii="Segoe UI" w:hAnsi="Segoe UI" w:cs="Segoe UI"/>
+                  </w:rPr>
+                  <w:t>Posting_Date</w:t>
+                </w:r>
+              </w:sdtContent>
+            </w:sdt>
             <w:r>
               <w:rPr>
                 <w:rFonts w:ascii="Segoe UI" w:hAnsi="Segoe UI" w:cs="Segoe UI"/>
@@ -51,7 +71,7 @@
             <w:placeholder>
               <w:docPart w:val="DefaultPlaceholder_-1854013440"/>
             </w:placeholder>
-            <w15:dataBinding w:prefixMappings="xmlns:ns0='urn:microsoft-dynamics-nav/reports/TP_Customer_Statistics/70101/' " w:xpath="/ns0:NavWordReportXmlPart[1]/ns0:Customer[1]/ns0:Name[1]" w:storeItemID="{FDB4EFAC-423E-4205-A333-2F69D9C109E2}" w16sdtdh:storeItemChecksum="jZFUmg=="/>
+            <w15:dataBinding w:prefixMappings="xmlns:ns0='urn:microsoft-dynamics-nav/reports/TP_Customer_Statistics/70101/' " w:xpath="/ns0:NavWordReportXmlPart[1]/ns0:Customer[1]/ns0:Name[1]" w:storeItemID="{FDB4EFAC-423E-4205-A333-2F69D9C109E2}" w16sdtdh:storeItemChecksum="7SP1rQ=="/>
           </w:sdtPr>
           <w:sdtContent>
             <w:tc>
@@ -180,7 +200,7 @@
                 <w:placeholder>
                   <w:docPart w:val="DefaultPlaceholder_-1854013440"/>
                 </w:placeholder>
-                <w15:dataBinding w:prefixMappings="xmlns:ns0='urn:microsoft-dynamics-nav/reports/TP_Customer_Statistics/70101/' " w:xpath="/ns0:NavWordReportXmlPart[1]/ns0:Customer[1]/ns0:Address[1]" w:storeItemID="{FDB4EFAC-423E-4205-A333-2F69D9C109E2}" w16sdtdh:storeItemChecksum="jZFUmg=="/>
+                <w15:dataBinding w:prefixMappings="xmlns:ns0='urn:microsoft-dynamics-nav/reports/TP_Customer_Statistics/70101/' " w:xpath="/ns0:NavWordReportXmlPart[1]/ns0:Customer[1]/ns0:Address[1]" w:storeItemID="{FDB4EFAC-423E-4205-A333-2F69D9C109E2}" w16sdtdh:storeItemChecksum="7SP1rQ=="/>
               </w:sdtPr>
               <w:sdtContent>
                 <w:r>
@@ -212,7 +232,7 @@
                 <w:placeholder>
                   <w:docPart w:val="DefaultPlaceholder_-1854013440"/>
                 </w:placeholder>
-                <w15:dataBinding w:prefixMappings="xmlns:ns0='urn:microsoft-dynamics-nav/reports/TP_Customer_Statistics/70101/' " w:xpath="/ns0:NavWordReportXmlPart[1]/ns0:Customer[1]/ns0:City[1]" w:storeItemID="{FDB4EFAC-423E-4205-A333-2F69D9C109E2}" w16sdtdh:storeItemChecksum="jZFUmg=="/>
+                <w15:dataBinding w:prefixMappings="xmlns:ns0='urn:microsoft-dynamics-nav/reports/TP_Customer_Statistics/70101/' " w:xpath="/ns0:NavWordReportXmlPart[1]/ns0:Customer[1]/ns0:City[1]" w:storeItemID="{FDB4EFAC-423E-4205-A333-2F69D9C109E2}" w16sdtdh:storeItemChecksum="7SP1rQ=="/>
               </w:sdtPr>
               <w:sdtContent>
                 <w:r>
@@ -236,7 +256,7 @@
                 <w:placeholder>
                   <w:docPart w:val="DefaultPlaceholder_-1854013440"/>
                 </w:placeholder>
-                <w15:dataBinding w:prefixMappings="xmlns:ns0='urn:microsoft-dynamics-nav/reports/TP_Customer_Statistics/70101/' " w:xpath="/ns0:NavWordReportXmlPart[1]/ns0:Customer[1]/ns0:County[1]" w:storeItemID="{FDB4EFAC-423E-4205-A333-2F69D9C109E2}" w16sdtdh:storeItemChecksum="jZFUmg=="/>
+                <w15:dataBinding w:prefixMappings="xmlns:ns0='urn:microsoft-dynamics-nav/reports/TP_Customer_Statistics/70101/' " w:xpath="/ns0:NavWordReportXmlPart[1]/ns0:Customer[1]/ns0:County[1]" w:storeItemID="{FDB4EFAC-423E-4205-A333-2F69D9C109E2}" w16sdtdh:storeItemChecksum="7SP1rQ=="/>
               </w:sdtPr>
               <w:sdtContent>
                 <w:r>
@@ -268,7 +288,7 @@
                 <w:placeholder>
                   <w:docPart w:val="DefaultPlaceholder_-1854013440"/>
                 </w:placeholder>
-                <w15:dataBinding w:prefixMappings="xmlns:ns0='urn:microsoft-dynamics-nav/reports/TP_Customer_Statistics/70101/' " w:xpath="/ns0:NavWordReportXmlPart[1]/ns0:Customer[1]/ns0:PostCode[1]" w:storeItemID="{FDB4EFAC-423E-4205-A333-2F69D9C109E2}" w16sdtdh:storeItemChecksum="jZFUmg=="/>
+                <w15:dataBinding w:prefixMappings="xmlns:ns0='urn:microsoft-dynamics-nav/reports/TP_Customer_Statistics/70101/' " w:xpath="/ns0:NavWordReportXmlPart[1]/ns0:Customer[1]/ns0:PostCode[1]" w:storeItemID="{FDB4EFAC-423E-4205-A333-2F69D9C109E2}" w16sdtdh:storeItemChecksum="7SP1rQ=="/>
               </w:sdtPr>
               <w:sdtContent>
                 <w:r>
@@ -300,7 +320,7 @@
                 <w:placeholder>
                   <w:docPart w:val="DefaultPlaceholder_-1854013440"/>
                 </w:placeholder>
-                <w15:dataBinding w:prefixMappings="xmlns:ns0='urn:microsoft-dynamics-nav/reports/TP_Customer_Statistics/70101/' " w:xpath="/ns0:NavWordReportXmlPart[1]/ns0:Customer[1]/ns0:CountryRegionCode[1]" w:storeItemID="{FDB4EFAC-423E-4205-A333-2F69D9C109E2}" w16sdtdh:storeItemChecksum="jZFUmg=="/>
+                <w15:dataBinding w:prefixMappings="xmlns:ns0='urn:microsoft-dynamics-nav/reports/TP_Customer_Statistics/70101/' " w:xpath="/ns0:NavWordReportXmlPart[1]/ns0:Customer[1]/ns0:CountryRegionCode[1]" w:storeItemID="{FDB4EFAC-423E-4205-A333-2F69D9C109E2}" w16sdtdh:storeItemChecksum="7SP1rQ=="/>
               </w:sdtPr>
               <w:sdtContent>
                 <w:r>
@@ -387,7 +407,7 @@
             <w:placeholder>
               <w:docPart w:val="DefaultPlaceholder_-1854013440"/>
             </w:placeholder>
-            <w15:dataBinding w:prefixMappings="xmlns:ns0='urn:microsoft-dynamics-nav/reports/TP_Customer_Statistics/70101/' " w:xpath="/ns0:NavWordReportXmlPart[1]/ns0:Customer[1]/ns0:ContactName[1]" w:storeItemID="{FDB4EFAC-423E-4205-A333-2F69D9C109E2}" w16sdtdh:storeItemChecksum="jZFUmg=="/>
+            <w15:dataBinding w:prefixMappings="xmlns:ns0='urn:microsoft-dynamics-nav/reports/TP_Customer_Statistics/70101/' " w:xpath="/ns0:NavWordReportXmlPart[1]/ns0:Customer[1]/ns0:ContactName[1]" w:storeItemID="{FDB4EFAC-423E-4205-A333-2F69D9C109E2}" w16sdtdh:storeItemChecksum="7SP1rQ=="/>
           </w:sdtPr>
           <w:sdtContent>
             <w:tc>
@@ -487,7 +507,7 @@
             <w:placeholder>
               <w:docPart w:val="DefaultPlaceholder_-1854013440"/>
             </w:placeholder>
-            <w15:dataBinding w:prefixMappings="xmlns:ns0='urn:microsoft-dynamics-nav/reports/TP_Customer_Statistics/70101/' " w:xpath="/ns0:NavWordReportXmlPart[1]/ns0:Customer[1]/ns0:EMail[1]" w:storeItemID="{FDB4EFAC-423E-4205-A333-2F69D9C109E2}" w16sdtdh:storeItemChecksum="jZFUmg=="/>
+            <w15:dataBinding w:prefixMappings="xmlns:ns0='urn:microsoft-dynamics-nav/reports/TP_Customer_Statistics/70101/' " w:xpath="/ns0:NavWordReportXmlPart[1]/ns0:Customer[1]/ns0:EMail[1]" w:storeItemID="{FDB4EFAC-423E-4205-A333-2F69D9C109E2}" w16sdtdh:storeItemChecksum="7SP1rQ=="/>
           </w:sdtPr>
           <w:sdtContent>
             <w:tc>
@@ -587,7 +607,7 @@
             <w:placeholder>
               <w:docPart w:val="DefaultPlaceholder_-1854013440"/>
             </w:placeholder>
-            <w15:dataBinding w:prefixMappings="xmlns:ns0='urn:microsoft-dynamics-nav/reports/TP_Customer_Statistics/70101/' " w:xpath="/ns0:NavWordReportXmlPart[1]/ns0:Customer[1]/ns0:PhoneNo[1]" w:storeItemID="{FDB4EFAC-423E-4205-A333-2F69D9C109E2}" w16sdtdh:storeItemChecksum="jZFUmg=="/>
+            <w15:dataBinding w:prefixMappings="xmlns:ns0='urn:microsoft-dynamics-nav/reports/TP_Customer_Statistics/70101/' " w:xpath="/ns0:NavWordReportXmlPart[1]/ns0:Customer[1]/ns0:PhoneNo[1]" w:storeItemID="{FDB4EFAC-423E-4205-A333-2F69D9C109E2}" w16sdtdh:storeItemChecksum="7SP1rQ=="/>
           </w:sdtPr>
           <w:sdtContent>
             <w:tc>
@@ -641,7 +661,7 @@
                 <w:placeholder>
                   <w:docPart w:val="DefaultPlaceholder_-1854013440"/>
                 </w:placeholder>
-                <w15:dataBinding w:prefixMappings="xmlns:ns0='urn:microsoft-dynamics-nav/reports/TP_Customer_Statistics/70101/' " w:xpath="/ns0:NavWordReportXmlPart[1]/ns0:Customer[1]/ns0:MobilePhoneNo[1]" w:storeItemID="{FDB4EFAC-423E-4205-A333-2F69D9C109E2}" w16sdtdh:storeItemChecksum="jZFUmg=="/>
+                <w15:dataBinding w:prefixMappings="xmlns:ns0='urn:microsoft-dynamics-nav/reports/TP_Customer_Statistics/70101/' " w:xpath="/ns0:NavWordReportXmlPart[1]/ns0:Customer[1]/ns0:MobilePhoneNo[1]" w:storeItemID="{FDB4EFAC-423E-4205-A333-2F69D9C109E2}" w16sdtdh:storeItemChecksum="7SP1rQ=="/>
               </w:sdtPr>
               <w:sdtContent>
                 <w:r>
@@ -1093,7 +1113,7 @@
                                   <w:placeholder>
                                     <w:docPart w:val="DefaultPlaceholder_-1854013440"/>
                                   </w:placeholder>
-                                  <w15:dataBinding w:prefixMappings="xmlns:ns0='urn:microsoft-dynamics-nav/reports/TP_Customer_Statistics/70101/' " w:xpath="/ns0:NavWordReportXmlPart[1]/ns0:Customer[1]/ns0:Marginamount_12months[1]" w:storeItemID="{FDB4EFAC-423E-4205-A333-2F69D9C109E2}" w16sdtdh:storeItemChecksum="jZFUmg=="/>
+                                  <w15:dataBinding w:prefixMappings="xmlns:ns0='urn:microsoft-dynamics-nav/reports/TP_Customer_Statistics/70101/' " w:xpath="/ns0:NavWordReportXmlPart[1]/ns0:Customer[1]/ns0:Marginamount_12months[1]" w:storeItemID="{FDB4EFAC-423E-4205-A333-2F69D9C109E2}" w16sdtdh:storeItemChecksum="7SP1rQ=="/>
                                 </w:sdtPr>
                                 <w:sdtContent>
                                   <w:tc>
@@ -1201,7 +1221,7 @@
                                   <w:placeholder>
                                     <w:docPart w:val="8FE7251C2758473F9D047A54BB4F3ECA"/>
                                   </w:placeholder>
-                                  <w15:dataBinding w:prefixMappings="xmlns:ns0='urn:microsoft-dynamics-nav/reports/TP_Customer_Statistics/70101/' " w:xpath="/ns0:NavWordReportXmlPart[1]/ns0:Customer[1]/ns0:ThisQrtrSalesAmount[1]" w:storeItemID="{FDB4EFAC-423E-4205-A333-2F69D9C109E2}" w16sdtdh:storeItemChecksum="jZFUmg=="/>
+                                  <w15:dataBinding w:prefixMappings="xmlns:ns0='urn:microsoft-dynamics-nav/reports/TP_Customer_Statistics/70101/' " w:xpath="/ns0:NavWordReportXmlPart[1]/ns0:Customer[1]/ns0:ThisQrtrSalesAmount[1]" w:storeItemID="{FDB4EFAC-423E-4205-A333-2F69D9C109E2}" w16sdtdh:storeItemChecksum="7SP1rQ=="/>
                                 </w:sdtPr>
                                 <w:sdtContent>
                                   <w:tc>
@@ -1311,7 +1331,7 @@
                                   <w:placeholder>
                                     <w:docPart w:val="DefaultPlaceholder_-1854013440"/>
                                   </w:placeholder>
-                                  <w15:dataBinding w:prefixMappings="xmlns:ns0='urn:microsoft-dynamics-nav/reports/TP_Customer_Statistics/70101/' " w:xpath="/ns0:NavWordReportXmlPart[1]/ns0:Customer[1]/ns0:LastQrtrSalesAmount[1]" w:storeItemID="{FDB4EFAC-423E-4205-A333-2F69D9C109E2}" w16sdtdh:storeItemChecksum="jZFUmg=="/>
+                                  <w15:dataBinding w:prefixMappings="xmlns:ns0='urn:microsoft-dynamics-nav/reports/TP_Customer_Statistics/70101/' " w:xpath="/ns0:NavWordReportXmlPart[1]/ns0:Customer[1]/ns0:LastQrtrSalesAmount[1]" w:storeItemID="{FDB4EFAC-423E-4205-A333-2F69D9C109E2}" w16sdtdh:storeItemChecksum="7SP1rQ=="/>
                                 </w:sdtPr>
                                 <w:sdtContent>
                                   <w:tc>
@@ -1418,7 +1438,7 @@
                                   <w:placeholder>
                                     <w:docPart w:val="DefaultPlaceholder_-1854013440"/>
                                   </w:placeholder>
-                                  <w15:dataBinding w:prefixMappings="xmlns:ns0='urn:microsoft-dynamics-nav/reports/TP_Customer_Statistics/70101/' " w:xpath="/ns0:NavWordReportXmlPart[1]/ns0:Customer[1]/ns0:CustomerGrade[1]" w:storeItemID="{FDB4EFAC-423E-4205-A333-2F69D9C109E2}" w16sdtdh:storeItemChecksum="jZFUmg=="/>
+                                  <w15:dataBinding w:prefixMappings="xmlns:ns0='urn:microsoft-dynamics-nav/reports/TP_Customer_Statistics/70101/' " w:xpath="/ns0:NavWordReportXmlPart[1]/ns0:Customer[1]/ns0:CustomerGrade[1]" w:storeItemID="{FDB4EFAC-423E-4205-A333-2F69D9C109E2}" w16sdtdh:storeItemChecksum="7SP1rQ=="/>
                                 </w:sdtPr>
                                 <w:sdtContent>
                                   <w:tc>
@@ -2207,7 +2227,7 @@
                             <w:placeholder>
                               <w:docPart w:val="DefaultPlaceholder_-1854013440"/>
                             </w:placeholder>
-                            <w15:dataBinding w:prefixMappings="xmlns:ns0='urn:microsoft-dynamics-nav/reports/TP_Customer_Statistics/70101/' " w:xpath="/ns0:NavWordReportXmlPart[1]/ns0:Customer[1]/ns0:Marginamount_12months[1]" w:storeItemID="{FDB4EFAC-423E-4205-A333-2F69D9C109E2}" w16sdtdh:storeItemChecksum="jZFUmg=="/>
+                            <w15:dataBinding w:prefixMappings="xmlns:ns0='urn:microsoft-dynamics-nav/reports/TP_Customer_Statistics/70101/' " w:xpath="/ns0:NavWordReportXmlPart[1]/ns0:Customer[1]/ns0:Marginamount_12months[1]" w:storeItemID="{FDB4EFAC-423E-4205-A333-2F69D9C109E2}" w16sdtdh:storeItemChecksum="7SP1rQ=="/>
                           </w:sdtPr>
                           <w:sdtContent>
                             <w:tc>
@@ -2315,7 +2335,7 @@
                             <w:placeholder>
                               <w:docPart w:val="8FE7251C2758473F9D047A54BB4F3ECA"/>
                             </w:placeholder>
-                            <w15:dataBinding w:prefixMappings="xmlns:ns0='urn:microsoft-dynamics-nav/reports/TP_Customer_Statistics/70101/' " w:xpath="/ns0:NavWordReportXmlPart[1]/ns0:Customer[1]/ns0:ThisQrtrSalesAmount[1]" w:storeItemID="{FDB4EFAC-423E-4205-A333-2F69D9C109E2}" w16sdtdh:storeItemChecksum="jZFUmg=="/>
+                            <w15:dataBinding w:prefixMappings="xmlns:ns0='urn:microsoft-dynamics-nav/reports/TP_Customer_Statistics/70101/' " w:xpath="/ns0:NavWordReportXmlPart[1]/ns0:Customer[1]/ns0:ThisQrtrSalesAmount[1]" w:storeItemID="{FDB4EFAC-423E-4205-A333-2F69D9C109E2}" w16sdtdh:storeItemChecksum="7SP1rQ=="/>
                           </w:sdtPr>
                           <w:sdtContent>
                             <w:tc>
@@ -2425,7 +2445,7 @@
                             <w:placeholder>
                               <w:docPart w:val="DefaultPlaceholder_-1854013440"/>
                             </w:placeholder>
-                            <w15:dataBinding w:prefixMappings="xmlns:ns0='urn:microsoft-dynamics-nav/reports/TP_Customer_Statistics/70101/' " w:xpath="/ns0:NavWordReportXmlPart[1]/ns0:Customer[1]/ns0:LastQrtrSalesAmount[1]" w:storeItemID="{FDB4EFAC-423E-4205-A333-2F69D9C109E2}" w16sdtdh:storeItemChecksum="jZFUmg=="/>
+                            <w15:dataBinding w:prefixMappings="xmlns:ns0='urn:microsoft-dynamics-nav/reports/TP_Customer_Statistics/70101/' " w:xpath="/ns0:NavWordReportXmlPart[1]/ns0:Customer[1]/ns0:LastQrtrSalesAmount[1]" w:storeItemID="{FDB4EFAC-423E-4205-A333-2F69D9C109E2}" w16sdtdh:storeItemChecksum="7SP1rQ=="/>
                           </w:sdtPr>
                           <w:sdtContent>
                             <w:tc>
@@ -2532,7 +2552,7 @@
                             <w:placeholder>
                               <w:docPart w:val="DefaultPlaceholder_-1854013440"/>
                             </w:placeholder>
-                            <w15:dataBinding w:prefixMappings="xmlns:ns0='urn:microsoft-dynamics-nav/reports/TP_Customer_Statistics/70101/' " w:xpath="/ns0:NavWordReportXmlPart[1]/ns0:Customer[1]/ns0:CustomerGrade[1]" w:storeItemID="{FDB4EFAC-423E-4205-A333-2F69D9C109E2}" w16sdtdh:storeItemChecksum="jZFUmg=="/>
+                            <w15:dataBinding w:prefixMappings="xmlns:ns0='urn:microsoft-dynamics-nav/reports/TP_Customer_Statistics/70101/' " w:xpath="/ns0:NavWordReportXmlPart[1]/ns0:Customer[1]/ns0:CustomerGrade[1]" w:storeItemID="{FDB4EFAC-423E-4205-A333-2F69D9C109E2}" w16sdtdh:storeItemChecksum="7SP1rQ=="/>
                           </w:sdtPr>
                           <w:sdtContent>
                             <w:tc>
@@ -2967,14 +2987,14 @@
       </w:tblPr>
       <w:tblGrid>
         <w:gridCol w:w="1392"/>
-        <w:gridCol w:w="4253"/>
-        <w:gridCol w:w="1961"/>
+        <w:gridCol w:w="3144"/>
+        <w:gridCol w:w="1984"/>
         <w:gridCol w:w="1418"/>
       </w:tblGrid>
       <w:tr>
         <w:tc>
           <w:tcPr>
-            <w:tcW w:w="992" w:type="dxa"/>
+            <w:tcW w:w="1392" w:type="dxa"/>
             <w:tcBorders>
               <w:top w:val="nil"/>
               <w:left w:val="nil"/>
@@ -3006,7 +3026,7 @@
         </w:tc>
         <w:tc>
           <w:tcPr>
-            <w:tcW w:w="4253" w:type="dxa"/>
+            <w:tcW w:w="3144" w:type="dxa"/>
             <w:tcBorders>
               <w:top w:val="nil"/>
               <w:left w:val="nil"/>
@@ -3038,7 +3058,7 @@
         </w:tc>
         <w:tc>
           <w:tcPr>
-            <w:tcW w:w="1275" w:type="dxa"/>
+            <w:tcW w:w="1984" w:type="dxa"/>
             <w:tcBorders>
               <w:top w:val="nil"/>
               <w:left w:val="nil"/>
@@ -3101,2207 +3121,197 @@
           </w:p>
         </w:tc>
       </w:tr>
-      <w:tr>
-        <w:trPr>
-          <w:trHeight w:val="304"/>
-        </w:trPr>
-        <w:tc>
-          <w:tcPr>
-            <w:tcW w:w="992" w:type="dxa"/>
-            <w:tcBorders>
-              <w:top w:val="single" w:color="auto" w:sz="4" w:space="0"/>
-            </w:tcBorders>
-          </w:tcPr>
-          <w:p>
-            <w:pPr>
-              <w:pStyle w:val="Heading3"/>
+      <w:sdt>
+        <w:sdtPr>
+          <w:rPr>
+            <w:rFonts w:ascii="Segoe UI" w:hAnsi="Segoe UI" w:cs="Segoe UI"/>
+          </w:rPr>
+          <w:alias w:val="#Nav: /Customer/Price_List_Line"/>
+          <w:tag w:val="#Nav: TP_Customer_Statistics/70101"/>
+          <w:id w:val="-193465032"/>
+          <w15:dataBinding w:prefixMappings="xmlns:ns0='urn:microsoft-dynamics-nav/reports/TP_Customer_Statistics/70101/' " w:xpath="/ns0:NavWordReportXmlPart[1]/ns0:Customer[1]/ns0:Price_List_Line" w:storeItemID="{FDB4EFAC-423E-4205-A333-2F69D9C109E2}"/>
+          <w15:repeatingSection/>
+        </w:sdtPr>
+        <w:sdtContent>
+          <w:sdt>
+            <w:sdtPr>
               <w:rPr>
                 <w:rFonts w:ascii="Segoe UI" w:hAnsi="Segoe UI" w:cs="Segoe UI"/>
               </w:rPr>
-            </w:pPr>
-            <w:sdt>
-              <w:sdtPr>
-                <w:rPr>
-                  <w:rFonts w:ascii="Segoe UI" w:hAnsi="Segoe UI" w:cs="Segoe UI"/>
-                </w:rPr>
-                <w:id w:val="-169565339"/>
-                <w:placeholder>
-                  <w:docPart w:val="ABDB945A3A1142EF9C8D30E6369C24E0"/>
-                </w:placeholder>
-                <w15:dataBinding w:prefixMappings="xmlns:ns0='urn:microsoft-dynamics-nav/reports/TP_Customer_Statistics/70101/' " w:xpath="/ns0:NavWordReportXmlPart[1]/ns0:Customer[1]/ns0:Price_List_Line[1]/ns0:Product_No_[1]" w:storeItemID="{FDB4EFAC-423E-4205-A333-2F69D9C109E2}" w16sdtdh:storeItemChecksum="jZFUmg=="/>
-              </w:sdtPr>
-              <w:sdtContent>
-                <w:r>
-                  <w:rPr>
-                    <w:rFonts w:ascii="Segoe UI" w:hAnsi="Segoe UI" w:cs="Segoe UI"/>
-                  </w:rPr>
-                  <w:t>Product_No_</w:t>
-                </w:r>
-              </w:sdtContent>
-            </w:sdt>
-            <w:r>
-              <w:rPr>
-                <w:rFonts w:ascii="Segoe UI" w:hAnsi="Segoe UI" w:cs="Segoe UI"/>
-              </w:rPr>
-              <w:t xml:space="preserve"> </w:t>
-            </w:r>
-          </w:p>
-        </w:tc>
-        <w:sdt>
-          <w:sdtPr>
-            <w:rPr>
-              <w:rFonts w:ascii="Segoe UI" w:hAnsi="Segoe UI" w:cs="Segoe UI"/>
-            </w:rPr>
-            <w:id w:val="1299653893"/>
-            <w:placeholder>
-              <w:docPart w:val="DefaultPlaceholder_-1854013440"/>
-            </w:placeholder>
-            <w15:dataBinding w:prefixMappings="xmlns:ns0='urn:microsoft-dynamics-nav/reports/TP_Customer_Statistics/70101/' " w:xpath="/ns0:NavWordReportXmlPart[1]/ns0:Customer[1]/ns0:Price_List_Line[1]/ns0:Description[1]" w:storeItemID="{FDB4EFAC-423E-4205-A333-2F69D9C109E2}" w16sdtdh:storeItemChecksum="jZFUmg=="/>
-          </w:sdtPr>
-          <w:sdtContent>
-            <w:tc>
-              <w:tcPr>
-                <w:tcW w:w="4253" w:type="dxa"/>
-                <w:tcBorders>
-                  <w:top w:val="single" w:color="auto" w:sz="4" w:space="0"/>
-                </w:tcBorders>
-              </w:tcPr>
-              <w:p>
-                <w:pPr>
-                  <w:pStyle w:val="Heading3"/>
-                  <w:rPr>
-                    <w:rFonts w:ascii="Segoe UI" w:hAnsi="Segoe UI" w:cs="Segoe UI"/>
-                  </w:rPr>
-                </w:pPr>
-                <w:r>
-                  <w:rPr>
-                    <w:rFonts w:ascii="Segoe UI" w:hAnsi="Segoe UI" w:cs="Segoe UI"/>
-                  </w:rPr>
-                  <w:t>Description</w:t>
-                </w:r>
-              </w:p>
-            </w:tc>
-          </w:sdtContent>
-        </w:sdt>
-        <w:sdt>
-          <w:sdtPr>
-            <w:rPr>
-              <w:rFonts w:ascii="Segoe UI" w:hAnsi="Segoe UI" w:cs="Segoe UI"/>
-            </w:rPr>
-            <w:id w:val="-2055912807"/>
-            <w:placeholder>
-              <w:docPart w:val="DefaultPlaceholder_-1854013440"/>
-            </w:placeholder>
-            <w15:dataBinding w:prefixMappings="xmlns:ns0='urn:microsoft-dynamics-nav/reports/TP_Customer_Statistics/70101/' " w:xpath="/ns0:NavWordReportXmlPart[1]/ns0:Customer[1]/ns0:Price_List_Line[1]/ns0:Minimum_Quantity[1]" w:storeItemID="{FDB4EFAC-423E-4205-A333-2F69D9C109E2}" w16sdtdh:storeItemChecksum="jZFUmg=="/>
-          </w:sdtPr>
-          <w:sdtContent>
-            <w:tc>
-              <w:tcPr>
-                <w:tcW w:w="1275" w:type="dxa"/>
-                <w:tcBorders>
-                  <w:top w:val="single" w:color="auto" w:sz="4" w:space="0"/>
-                </w:tcBorders>
-              </w:tcPr>
-              <w:p>
-                <w:pPr>
-                  <w:pStyle w:val="Heading3"/>
-                  <w:rPr>
-                    <w:rFonts w:ascii="Segoe UI" w:hAnsi="Segoe UI" w:cs="Segoe UI"/>
-                  </w:rPr>
-                </w:pPr>
-                <w:r>
-                  <w:rPr>
-                    <w:rFonts w:ascii="Segoe UI" w:hAnsi="Segoe UI" w:cs="Segoe UI"/>
-                  </w:rPr>
-                  <w:t>Minimum_Quantity</w:t>
-                </w:r>
-              </w:p>
-            </w:tc>
-          </w:sdtContent>
-        </w:sdt>
-        <w:sdt>
-          <w:sdtPr>
-            <w:rPr>
-              <w:rFonts w:ascii="Segoe UI" w:hAnsi="Segoe UI" w:cs="Segoe UI"/>
-            </w:rPr>
-            <w:id w:val="1291555833"/>
-            <w:placeholder>
-              <w:docPart w:val="DefaultPlaceholder_-1854013440"/>
-            </w:placeholder>
-            <w15:dataBinding w:prefixMappings="xmlns:ns0='urn:microsoft-dynamics-nav/reports/TP_Customer_Statistics/70101/' " w:xpath="/ns0:NavWordReportXmlPart[1]/ns0:Customer[1]/ns0:Price_List_Line[1]/ns0:Unit_Price[1]" w:storeItemID="{FDB4EFAC-423E-4205-A333-2F69D9C109E2}" w16sdtdh:storeItemChecksum="jZFUmg=="/>
-          </w:sdtPr>
-          <w:sdtContent>
-            <w:tc>
-              <w:tcPr>
-                <w:tcW w:w="1418" w:type="dxa"/>
-                <w:tcBorders>
-                  <w:top w:val="single" w:color="auto" w:sz="4" w:space="0"/>
-                </w:tcBorders>
-              </w:tcPr>
-              <w:p>
-                <w:pPr>
-                  <w:pStyle w:val="Heading3"/>
-                  <w:rPr>
-                    <w:rFonts w:ascii="Segoe UI" w:hAnsi="Segoe UI" w:cs="Segoe UI"/>
-                  </w:rPr>
-                </w:pPr>
-                <w:r>
-                  <w:rPr>
-                    <w:rFonts w:ascii="Segoe UI" w:hAnsi="Segoe UI" w:cs="Segoe UI"/>
-                  </w:rPr>
-                  <w:t>Unit_Price</w:t>
-                </w:r>
-              </w:p>
-            </w:tc>
-          </w:sdtContent>
-        </w:sdt>
-      </w:tr>
-      <w:tr>
-        <w:tc>
-          <w:tcPr>
-            <w:tcW w:w="992" w:type="dxa"/>
-          </w:tcPr>
-          <w:p>
-            <w:pPr>
-              <w:pStyle w:val="Heading3"/>
-              <w:rPr>
-                <w:rFonts w:ascii="Segoe UI" w:hAnsi="Segoe UI" w:cs="Segoe UI"/>
-                <w:sz w:val="20"/>
-                <w:szCs w:val="20"/>
-              </w:rPr>
-            </w:pPr>
-          </w:p>
-        </w:tc>
-        <w:tc>
-          <w:tcPr>
-            <w:tcW w:w="4253" w:type="dxa"/>
-          </w:tcPr>
-          <w:p>
-            <w:pPr>
-              <w:pStyle w:val="Heading3"/>
-              <w:rPr>
-                <w:rFonts w:ascii="Segoe UI" w:hAnsi="Segoe UI" w:cs="Segoe UI"/>
-                <w:sz w:val="20"/>
-                <w:szCs w:val="20"/>
-              </w:rPr>
-            </w:pPr>
-          </w:p>
-        </w:tc>
-        <w:tc>
-          <w:tcPr>
-            <w:tcW w:w="1275" w:type="dxa"/>
-          </w:tcPr>
-          <w:p>
-            <w:pPr>
-              <w:pStyle w:val="Heading3"/>
-              <w:rPr>
-                <w:rFonts w:ascii="Segoe UI" w:hAnsi="Segoe UI" w:cs="Segoe UI"/>
-                <w:sz w:val="20"/>
-                <w:szCs w:val="20"/>
-              </w:rPr>
-            </w:pPr>
-          </w:p>
-        </w:tc>
-        <w:tc>
-          <w:tcPr>
-            <w:tcW w:w="1418" w:type="dxa"/>
-          </w:tcPr>
-          <w:p>
-            <w:pPr>
-              <w:pStyle w:val="Heading3"/>
-              <w:rPr>
-                <w:rFonts w:ascii="Segoe UI" w:hAnsi="Segoe UI" w:cs="Segoe UI"/>
-                <w:sz w:val="20"/>
-                <w:szCs w:val="20"/>
-              </w:rPr>
-            </w:pPr>
-          </w:p>
-        </w:tc>
-      </w:tr>
-      <w:tr>
-        <w:tc>
-          <w:tcPr>
-            <w:tcW w:w="992" w:type="dxa"/>
-          </w:tcPr>
-          <w:p>
-            <w:pPr>
-              <w:pStyle w:val="Heading3"/>
-              <w:rPr>
-                <w:rFonts w:ascii="Segoe UI" w:hAnsi="Segoe UI" w:cs="Segoe UI"/>
-                <w:sz w:val="20"/>
-                <w:szCs w:val="20"/>
-              </w:rPr>
-            </w:pPr>
-          </w:p>
-        </w:tc>
-        <w:tc>
-          <w:tcPr>
-            <w:tcW w:w="4253" w:type="dxa"/>
-          </w:tcPr>
-          <w:p>
-            <w:pPr>
-              <w:pStyle w:val="Heading3"/>
-              <w:rPr>
-                <w:rFonts w:ascii="Segoe UI" w:hAnsi="Segoe UI" w:cs="Segoe UI"/>
-                <w:sz w:val="20"/>
-                <w:szCs w:val="20"/>
-              </w:rPr>
-            </w:pPr>
-          </w:p>
-        </w:tc>
-        <w:tc>
-          <w:tcPr>
-            <w:tcW w:w="1275" w:type="dxa"/>
-          </w:tcPr>
-          <w:p>
-            <w:pPr>
-              <w:pStyle w:val="Heading3"/>
-              <w:rPr>
-                <w:rFonts w:ascii="Segoe UI" w:hAnsi="Segoe UI" w:cs="Segoe UI"/>
-                <w:sz w:val="20"/>
-                <w:szCs w:val="20"/>
-              </w:rPr>
-            </w:pPr>
-          </w:p>
-        </w:tc>
-        <w:tc>
-          <w:tcPr>
-            <w:tcW w:w="1418" w:type="dxa"/>
-          </w:tcPr>
-          <w:p>
-            <w:pPr>
-              <w:pStyle w:val="Heading3"/>
-              <w:rPr>
-                <w:rFonts w:ascii="Segoe UI" w:hAnsi="Segoe UI" w:cs="Segoe UI"/>
-                <w:sz w:val="20"/>
-                <w:szCs w:val="20"/>
-              </w:rPr>
-            </w:pPr>
-          </w:p>
-        </w:tc>
-      </w:tr>
-      <w:tr>
-        <w:tc>
-          <w:tcPr>
-            <w:tcW w:w="992" w:type="dxa"/>
-          </w:tcPr>
-          <w:p>
-            <w:pPr>
-              <w:pStyle w:val="Heading3"/>
-              <w:rPr>
-                <w:rFonts w:ascii="Segoe UI" w:hAnsi="Segoe UI" w:cs="Segoe UI"/>
-                <w:sz w:val="20"/>
-                <w:szCs w:val="20"/>
-              </w:rPr>
-            </w:pPr>
-          </w:p>
-        </w:tc>
-        <w:tc>
-          <w:tcPr>
-            <w:tcW w:w="4253" w:type="dxa"/>
-          </w:tcPr>
-          <w:p>
-            <w:pPr>
-              <w:pStyle w:val="Heading3"/>
-              <w:rPr>
-                <w:rFonts w:ascii="Segoe UI" w:hAnsi="Segoe UI" w:cs="Segoe UI"/>
-                <w:sz w:val="20"/>
-                <w:szCs w:val="20"/>
-              </w:rPr>
-            </w:pPr>
-          </w:p>
-        </w:tc>
-        <w:tc>
-          <w:tcPr>
-            <w:tcW w:w="1275" w:type="dxa"/>
-          </w:tcPr>
-          <w:p>
-            <w:pPr>
-              <w:pStyle w:val="Heading3"/>
-              <w:rPr>
-                <w:rFonts w:ascii="Segoe UI" w:hAnsi="Segoe UI" w:cs="Segoe UI"/>
-                <w:sz w:val="20"/>
-                <w:szCs w:val="20"/>
-              </w:rPr>
-            </w:pPr>
-          </w:p>
-        </w:tc>
-        <w:tc>
-          <w:tcPr>
-            <w:tcW w:w="1418" w:type="dxa"/>
-          </w:tcPr>
-          <w:p>
-            <w:pPr>
-              <w:pStyle w:val="Heading3"/>
-              <w:rPr>
-                <w:rFonts w:ascii="Segoe UI" w:hAnsi="Segoe UI" w:cs="Segoe UI"/>
-                <w:sz w:val="20"/>
-                <w:szCs w:val="20"/>
-              </w:rPr>
-            </w:pPr>
-          </w:p>
-        </w:tc>
-      </w:tr>
-      <w:tr>
-        <w:tc>
-          <w:tcPr>
-            <w:tcW w:w="992" w:type="dxa"/>
-          </w:tcPr>
-          <w:p>
-            <w:pPr>
-              <w:pStyle w:val="Heading3"/>
-              <w:rPr>
-                <w:rFonts w:ascii="Segoe UI" w:hAnsi="Segoe UI" w:cs="Segoe UI"/>
-                <w:sz w:val="20"/>
-                <w:szCs w:val="20"/>
-              </w:rPr>
-            </w:pPr>
-          </w:p>
-        </w:tc>
-        <w:tc>
-          <w:tcPr>
-            <w:tcW w:w="4253" w:type="dxa"/>
-          </w:tcPr>
-          <w:p>
-            <w:pPr>
-              <w:pStyle w:val="Heading3"/>
-              <w:rPr>
-                <w:rFonts w:ascii="Segoe UI" w:hAnsi="Segoe UI" w:cs="Segoe UI"/>
-                <w:sz w:val="20"/>
-                <w:szCs w:val="20"/>
-              </w:rPr>
-            </w:pPr>
-          </w:p>
-        </w:tc>
-        <w:tc>
-          <w:tcPr>
-            <w:tcW w:w="1275" w:type="dxa"/>
-          </w:tcPr>
-          <w:p>
-            <w:pPr>
-              <w:pStyle w:val="Heading3"/>
-              <w:rPr>
-                <w:rFonts w:ascii="Segoe UI" w:hAnsi="Segoe UI" w:cs="Segoe UI"/>
-                <w:sz w:val="20"/>
-                <w:szCs w:val="20"/>
-              </w:rPr>
-            </w:pPr>
-          </w:p>
-        </w:tc>
-        <w:tc>
-          <w:tcPr>
-            <w:tcW w:w="1418" w:type="dxa"/>
-          </w:tcPr>
-          <w:p>
-            <w:pPr>
-              <w:pStyle w:val="Heading3"/>
-              <w:rPr>
-                <w:rFonts w:ascii="Segoe UI" w:hAnsi="Segoe UI" w:cs="Segoe UI"/>
-                <w:sz w:val="20"/>
-                <w:szCs w:val="20"/>
-              </w:rPr>
-            </w:pPr>
-          </w:p>
-        </w:tc>
-      </w:tr>
-      <w:tr>
-        <w:tc>
-          <w:tcPr>
-            <w:tcW w:w="992" w:type="dxa"/>
-          </w:tcPr>
-          <w:p>
-            <w:pPr>
-              <w:pStyle w:val="Heading3"/>
-              <w:rPr>
-                <w:rFonts w:ascii="Segoe UI" w:hAnsi="Segoe UI" w:cs="Segoe UI"/>
-                <w:sz w:val="20"/>
-                <w:szCs w:val="20"/>
-              </w:rPr>
-            </w:pPr>
-          </w:p>
-        </w:tc>
-        <w:tc>
-          <w:tcPr>
-            <w:tcW w:w="4253" w:type="dxa"/>
-          </w:tcPr>
-          <w:p>
-            <w:pPr>
-              <w:pStyle w:val="Heading3"/>
-              <w:rPr>
-                <w:rFonts w:ascii="Segoe UI" w:hAnsi="Segoe UI" w:cs="Segoe UI"/>
-                <w:sz w:val="20"/>
-                <w:szCs w:val="20"/>
-              </w:rPr>
-            </w:pPr>
-          </w:p>
-        </w:tc>
-        <w:tc>
-          <w:tcPr>
-            <w:tcW w:w="1275" w:type="dxa"/>
-          </w:tcPr>
-          <w:p>
-            <w:pPr>
-              <w:pStyle w:val="Heading3"/>
-              <w:rPr>
-                <w:rFonts w:ascii="Segoe UI" w:hAnsi="Segoe UI" w:cs="Segoe UI"/>
-                <w:sz w:val="20"/>
-                <w:szCs w:val="20"/>
-              </w:rPr>
-            </w:pPr>
-          </w:p>
-        </w:tc>
-        <w:tc>
-          <w:tcPr>
-            <w:tcW w:w="1418" w:type="dxa"/>
-          </w:tcPr>
-          <w:p>
-            <w:pPr>
-              <w:pStyle w:val="Heading3"/>
-              <w:rPr>
-                <w:rFonts w:ascii="Segoe UI" w:hAnsi="Segoe UI" w:cs="Segoe UI"/>
-                <w:sz w:val="20"/>
-                <w:szCs w:val="20"/>
-              </w:rPr>
-            </w:pPr>
-          </w:p>
-        </w:tc>
-      </w:tr>
-      <w:tr>
-        <w:tc>
-          <w:tcPr>
-            <w:tcW w:w="992" w:type="dxa"/>
-          </w:tcPr>
-          <w:p>
-            <w:pPr>
-              <w:pStyle w:val="Heading3"/>
-              <w:rPr>
-                <w:rFonts w:ascii="Segoe UI" w:hAnsi="Segoe UI" w:cs="Segoe UI"/>
-                <w:sz w:val="20"/>
-                <w:szCs w:val="20"/>
-              </w:rPr>
-            </w:pPr>
-          </w:p>
-        </w:tc>
-        <w:tc>
-          <w:tcPr>
-            <w:tcW w:w="4253" w:type="dxa"/>
-          </w:tcPr>
-          <w:p>
-            <w:pPr>
-              <w:pStyle w:val="Heading3"/>
-              <w:rPr>
-                <w:rFonts w:ascii="Segoe UI" w:hAnsi="Segoe UI" w:cs="Segoe UI"/>
-                <w:sz w:val="20"/>
-                <w:szCs w:val="20"/>
-              </w:rPr>
-            </w:pPr>
-          </w:p>
-        </w:tc>
-        <w:tc>
-          <w:tcPr>
-            <w:tcW w:w="1275" w:type="dxa"/>
-          </w:tcPr>
-          <w:p>
-            <w:pPr>
-              <w:pStyle w:val="Heading3"/>
-              <w:rPr>
-                <w:rFonts w:ascii="Segoe UI" w:hAnsi="Segoe UI" w:cs="Segoe UI"/>
-                <w:sz w:val="20"/>
-                <w:szCs w:val="20"/>
-              </w:rPr>
-            </w:pPr>
-          </w:p>
-        </w:tc>
-        <w:tc>
-          <w:tcPr>
-            <w:tcW w:w="1418" w:type="dxa"/>
-          </w:tcPr>
-          <w:p>
-            <w:pPr>
-              <w:pStyle w:val="Heading3"/>
-              <w:rPr>
-                <w:rFonts w:ascii="Segoe UI" w:hAnsi="Segoe UI" w:cs="Segoe UI"/>
-                <w:sz w:val="20"/>
-                <w:szCs w:val="20"/>
-              </w:rPr>
-            </w:pPr>
-          </w:p>
-        </w:tc>
-      </w:tr>
-      <w:tr>
-        <w:tc>
-          <w:tcPr>
-            <w:tcW w:w="992" w:type="dxa"/>
-          </w:tcPr>
-          <w:p>
-            <w:pPr>
-              <w:pStyle w:val="Heading3"/>
-              <w:rPr>
-                <w:rFonts w:ascii="Segoe UI" w:hAnsi="Segoe UI" w:cs="Segoe UI"/>
-                <w:sz w:val="20"/>
-                <w:szCs w:val="20"/>
-              </w:rPr>
-            </w:pPr>
-          </w:p>
-        </w:tc>
-        <w:tc>
-          <w:tcPr>
-            <w:tcW w:w="4253" w:type="dxa"/>
-          </w:tcPr>
-          <w:p>
-            <w:pPr>
-              <w:pStyle w:val="Heading3"/>
-              <w:rPr>
-                <w:rFonts w:ascii="Segoe UI" w:hAnsi="Segoe UI" w:cs="Segoe UI"/>
-                <w:sz w:val="20"/>
-                <w:szCs w:val="20"/>
-              </w:rPr>
-            </w:pPr>
-          </w:p>
-        </w:tc>
-        <w:tc>
-          <w:tcPr>
-            <w:tcW w:w="1275" w:type="dxa"/>
-          </w:tcPr>
-          <w:p>
-            <w:pPr>
-              <w:pStyle w:val="Heading3"/>
-              <w:rPr>
-                <w:rFonts w:ascii="Segoe UI" w:hAnsi="Segoe UI" w:cs="Segoe UI"/>
-                <w:sz w:val="20"/>
-                <w:szCs w:val="20"/>
-              </w:rPr>
-            </w:pPr>
-          </w:p>
-        </w:tc>
-        <w:tc>
-          <w:tcPr>
-            <w:tcW w:w="1418" w:type="dxa"/>
-          </w:tcPr>
-          <w:p>
-            <w:pPr>
-              <w:pStyle w:val="Heading3"/>
-              <w:rPr>
-                <w:rFonts w:ascii="Segoe UI" w:hAnsi="Segoe UI" w:cs="Segoe UI"/>
-                <w:sz w:val="20"/>
-                <w:szCs w:val="20"/>
-              </w:rPr>
-            </w:pPr>
-          </w:p>
-        </w:tc>
-      </w:tr>
-      <w:tr>
-        <w:tc>
-          <w:tcPr>
-            <w:tcW w:w="992" w:type="dxa"/>
-          </w:tcPr>
-          <w:p>
-            <w:pPr>
-              <w:pStyle w:val="Heading3"/>
-              <w:rPr>
-                <w:rFonts w:ascii="Segoe UI" w:hAnsi="Segoe UI" w:cs="Segoe UI"/>
-                <w:sz w:val="20"/>
-                <w:szCs w:val="20"/>
-              </w:rPr>
-            </w:pPr>
-          </w:p>
-        </w:tc>
-        <w:tc>
-          <w:tcPr>
-            <w:tcW w:w="4253" w:type="dxa"/>
-          </w:tcPr>
-          <w:p>
-            <w:pPr>
-              <w:pStyle w:val="Heading3"/>
-              <w:rPr>
-                <w:rFonts w:ascii="Segoe UI" w:hAnsi="Segoe UI" w:cs="Segoe UI"/>
-                <w:sz w:val="20"/>
-                <w:szCs w:val="20"/>
-              </w:rPr>
-            </w:pPr>
-          </w:p>
-        </w:tc>
-        <w:tc>
-          <w:tcPr>
-            <w:tcW w:w="1275" w:type="dxa"/>
-          </w:tcPr>
-          <w:p>
-            <w:pPr>
-              <w:pStyle w:val="Heading3"/>
-              <w:rPr>
-                <w:rFonts w:ascii="Segoe UI" w:hAnsi="Segoe UI" w:cs="Segoe UI"/>
-                <w:sz w:val="20"/>
-                <w:szCs w:val="20"/>
-              </w:rPr>
-            </w:pPr>
-          </w:p>
-        </w:tc>
-        <w:tc>
-          <w:tcPr>
-            <w:tcW w:w="1418" w:type="dxa"/>
-          </w:tcPr>
-          <w:p>
-            <w:pPr>
-              <w:pStyle w:val="Heading3"/>
-              <w:rPr>
-                <w:rFonts w:ascii="Segoe UI" w:hAnsi="Segoe UI" w:cs="Segoe UI"/>
-                <w:sz w:val="20"/>
-                <w:szCs w:val="20"/>
-              </w:rPr>
-            </w:pPr>
-          </w:p>
-        </w:tc>
-      </w:tr>
-      <w:tr>
-        <w:tc>
-          <w:tcPr>
-            <w:tcW w:w="992" w:type="dxa"/>
-          </w:tcPr>
-          <w:p>
-            <w:pPr>
-              <w:pStyle w:val="Heading3"/>
-              <w:rPr>
-                <w:rFonts w:ascii="Segoe UI" w:hAnsi="Segoe UI" w:cs="Segoe UI"/>
-                <w:sz w:val="20"/>
-                <w:szCs w:val="20"/>
-              </w:rPr>
-            </w:pPr>
-          </w:p>
-        </w:tc>
-        <w:tc>
-          <w:tcPr>
-            <w:tcW w:w="4253" w:type="dxa"/>
-          </w:tcPr>
-          <w:p>
-            <w:pPr>
-              <w:pStyle w:val="Heading3"/>
-              <w:rPr>
-                <w:rFonts w:ascii="Segoe UI" w:hAnsi="Segoe UI" w:cs="Segoe UI"/>
-                <w:sz w:val="20"/>
-                <w:szCs w:val="20"/>
-              </w:rPr>
-            </w:pPr>
-          </w:p>
-        </w:tc>
-        <w:tc>
-          <w:tcPr>
-            <w:tcW w:w="1275" w:type="dxa"/>
-          </w:tcPr>
-          <w:p>
-            <w:pPr>
-              <w:pStyle w:val="Heading3"/>
-              <w:rPr>
-                <w:rFonts w:ascii="Segoe UI" w:hAnsi="Segoe UI" w:cs="Segoe UI"/>
-                <w:sz w:val="20"/>
-                <w:szCs w:val="20"/>
-              </w:rPr>
-            </w:pPr>
-          </w:p>
-        </w:tc>
-        <w:tc>
-          <w:tcPr>
-            <w:tcW w:w="1418" w:type="dxa"/>
-          </w:tcPr>
-          <w:p>
-            <w:pPr>
-              <w:pStyle w:val="Heading3"/>
-              <w:rPr>
-                <w:rFonts w:ascii="Segoe UI" w:hAnsi="Segoe UI" w:cs="Segoe UI"/>
-                <w:sz w:val="20"/>
-                <w:szCs w:val="20"/>
-              </w:rPr>
-            </w:pPr>
-          </w:p>
-        </w:tc>
-      </w:tr>
-      <w:tr>
-        <w:tc>
-          <w:tcPr>
-            <w:tcW w:w="992" w:type="dxa"/>
-          </w:tcPr>
-          <w:p>
-            <w:pPr>
-              <w:pStyle w:val="Heading3"/>
-              <w:rPr>
-                <w:rFonts w:ascii="Segoe UI" w:hAnsi="Segoe UI" w:cs="Segoe UI"/>
-                <w:sz w:val="20"/>
-                <w:szCs w:val="20"/>
-              </w:rPr>
-            </w:pPr>
-          </w:p>
-        </w:tc>
-        <w:tc>
-          <w:tcPr>
-            <w:tcW w:w="4253" w:type="dxa"/>
-          </w:tcPr>
-          <w:p>
-            <w:pPr>
-              <w:pStyle w:val="Heading3"/>
-              <w:rPr>
-                <w:rFonts w:ascii="Segoe UI" w:hAnsi="Segoe UI" w:cs="Segoe UI"/>
-                <w:sz w:val="20"/>
-                <w:szCs w:val="20"/>
-              </w:rPr>
-            </w:pPr>
-          </w:p>
-        </w:tc>
-        <w:tc>
-          <w:tcPr>
-            <w:tcW w:w="1275" w:type="dxa"/>
-          </w:tcPr>
-          <w:p>
-            <w:pPr>
-              <w:pStyle w:val="Heading3"/>
-              <w:rPr>
-                <w:rFonts w:ascii="Segoe UI" w:hAnsi="Segoe UI" w:cs="Segoe UI"/>
-                <w:sz w:val="20"/>
-                <w:szCs w:val="20"/>
-              </w:rPr>
-            </w:pPr>
-          </w:p>
-        </w:tc>
-        <w:tc>
-          <w:tcPr>
-            <w:tcW w:w="1418" w:type="dxa"/>
-          </w:tcPr>
-          <w:p>
-            <w:pPr>
-              <w:pStyle w:val="Heading3"/>
-              <w:rPr>
-                <w:rFonts w:ascii="Segoe UI" w:hAnsi="Segoe UI" w:cs="Segoe UI"/>
-                <w:sz w:val="20"/>
-                <w:szCs w:val="20"/>
-              </w:rPr>
-            </w:pPr>
-          </w:p>
-        </w:tc>
-      </w:tr>
-      <w:tr>
-        <w:tc>
-          <w:tcPr>
-            <w:tcW w:w="992" w:type="dxa"/>
-          </w:tcPr>
-          <w:p>
-            <w:pPr>
-              <w:pStyle w:val="Heading3"/>
-              <w:rPr>
-                <w:rFonts w:ascii="Segoe UI" w:hAnsi="Segoe UI" w:cs="Segoe UI"/>
-                <w:sz w:val="20"/>
-                <w:szCs w:val="20"/>
-              </w:rPr>
-            </w:pPr>
-          </w:p>
-        </w:tc>
-        <w:tc>
-          <w:tcPr>
-            <w:tcW w:w="4253" w:type="dxa"/>
-          </w:tcPr>
-          <w:p>
-            <w:pPr>
-              <w:pStyle w:val="Heading3"/>
-              <w:rPr>
-                <w:rFonts w:ascii="Segoe UI" w:hAnsi="Segoe UI" w:cs="Segoe UI"/>
-                <w:sz w:val="20"/>
-                <w:szCs w:val="20"/>
-              </w:rPr>
-            </w:pPr>
-          </w:p>
-        </w:tc>
-        <w:tc>
-          <w:tcPr>
-            <w:tcW w:w="1275" w:type="dxa"/>
-          </w:tcPr>
-          <w:p>
-            <w:pPr>
-              <w:pStyle w:val="Heading3"/>
-              <w:rPr>
-                <w:rFonts w:ascii="Segoe UI" w:hAnsi="Segoe UI" w:cs="Segoe UI"/>
-                <w:sz w:val="20"/>
-                <w:szCs w:val="20"/>
-              </w:rPr>
-            </w:pPr>
-          </w:p>
-        </w:tc>
-        <w:tc>
-          <w:tcPr>
-            <w:tcW w:w="1418" w:type="dxa"/>
-          </w:tcPr>
-          <w:p>
-            <w:pPr>
-              <w:pStyle w:val="Heading3"/>
-              <w:rPr>
-                <w:rFonts w:ascii="Segoe UI" w:hAnsi="Segoe UI" w:cs="Segoe UI"/>
-                <w:sz w:val="20"/>
-                <w:szCs w:val="20"/>
-              </w:rPr>
-            </w:pPr>
-          </w:p>
-        </w:tc>
-      </w:tr>
-      <w:tr>
-        <w:tc>
-          <w:tcPr>
-            <w:tcW w:w="992" w:type="dxa"/>
-          </w:tcPr>
-          <w:p>
-            <w:pPr>
-              <w:pStyle w:val="Heading3"/>
-              <w:rPr>
-                <w:rFonts w:ascii="Segoe UI" w:hAnsi="Segoe UI" w:cs="Segoe UI"/>
-                <w:sz w:val="20"/>
-                <w:szCs w:val="20"/>
-              </w:rPr>
-            </w:pPr>
-          </w:p>
-        </w:tc>
-        <w:tc>
-          <w:tcPr>
-            <w:tcW w:w="4253" w:type="dxa"/>
-          </w:tcPr>
-          <w:p>
-            <w:pPr>
-              <w:pStyle w:val="Heading3"/>
-              <w:rPr>
-                <w:rFonts w:ascii="Segoe UI" w:hAnsi="Segoe UI" w:cs="Segoe UI"/>
-                <w:sz w:val="20"/>
-                <w:szCs w:val="20"/>
-              </w:rPr>
-            </w:pPr>
-          </w:p>
-        </w:tc>
-        <w:tc>
-          <w:tcPr>
-            <w:tcW w:w="1275" w:type="dxa"/>
-          </w:tcPr>
-          <w:p>
-            <w:pPr>
-              <w:pStyle w:val="Heading3"/>
-              <w:rPr>
-                <w:rFonts w:ascii="Segoe UI" w:hAnsi="Segoe UI" w:cs="Segoe UI"/>
-                <w:sz w:val="20"/>
-                <w:szCs w:val="20"/>
-              </w:rPr>
-            </w:pPr>
-          </w:p>
-        </w:tc>
-        <w:tc>
-          <w:tcPr>
-            <w:tcW w:w="1418" w:type="dxa"/>
-          </w:tcPr>
-          <w:p>
-            <w:pPr>
-              <w:pStyle w:val="Heading3"/>
-              <w:rPr>
-                <w:rFonts w:ascii="Segoe UI" w:hAnsi="Segoe UI" w:cs="Segoe UI"/>
-                <w:sz w:val="20"/>
-                <w:szCs w:val="20"/>
-              </w:rPr>
-            </w:pPr>
-          </w:p>
-        </w:tc>
-      </w:tr>
-      <w:tr>
-        <w:tc>
-          <w:tcPr>
-            <w:tcW w:w="992" w:type="dxa"/>
-          </w:tcPr>
-          <w:p>
-            <w:pPr>
-              <w:pStyle w:val="Heading3"/>
-              <w:rPr>
-                <w:rFonts w:ascii="Segoe UI" w:hAnsi="Segoe UI" w:cs="Segoe UI"/>
-                <w:sz w:val="20"/>
-                <w:szCs w:val="20"/>
-              </w:rPr>
-            </w:pPr>
-          </w:p>
-        </w:tc>
-        <w:tc>
-          <w:tcPr>
-            <w:tcW w:w="4253" w:type="dxa"/>
-          </w:tcPr>
-          <w:p>
-            <w:pPr>
-              <w:pStyle w:val="Heading3"/>
-              <w:rPr>
-                <w:rFonts w:ascii="Segoe UI" w:hAnsi="Segoe UI" w:cs="Segoe UI"/>
-                <w:sz w:val="20"/>
-                <w:szCs w:val="20"/>
-              </w:rPr>
-            </w:pPr>
-          </w:p>
-        </w:tc>
-        <w:tc>
-          <w:tcPr>
-            <w:tcW w:w="1275" w:type="dxa"/>
-          </w:tcPr>
-          <w:p>
-            <w:pPr>
-              <w:pStyle w:val="Heading3"/>
-              <w:rPr>
-                <w:rFonts w:ascii="Segoe UI" w:hAnsi="Segoe UI" w:cs="Segoe UI"/>
-                <w:sz w:val="20"/>
-                <w:szCs w:val="20"/>
-              </w:rPr>
-            </w:pPr>
-          </w:p>
-        </w:tc>
-        <w:tc>
-          <w:tcPr>
-            <w:tcW w:w="1418" w:type="dxa"/>
-          </w:tcPr>
-          <w:p>
-            <w:pPr>
-              <w:pStyle w:val="Heading3"/>
-              <w:rPr>
-                <w:rFonts w:ascii="Segoe UI" w:hAnsi="Segoe UI" w:cs="Segoe UI"/>
-                <w:sz w:val="20"/>
-                <w:szCs w:val="20"/>
-              </w:rPr>
-            </w:pPr>
-          </w:p>
-        </w:tc>
-      </w:tr>
-      <w:tr>
-        <w:tc>
-          <w:tcPr>
-            <w:tcW w:w="992" w:type="dxa"/>
-          </w:tcPr>
-          <w:p>
-            <w:pPr>
-              <w:pStyle w:val="Heading3"/>
-              <w:rPr>
-                <w:rFonts w:ascii="Segoe UI" w:hAnsi="Segoe UI" w:cs="Segoe UI"/>
-                <w:sz w:val="20"/>
-                <w:szCs w:val="20"/>
-              </w:rPr>
-            </w:pPr>
-          </w:p>
-        </w:tc>
-        <w:tc>
-          <w:tcPr>
-            <w:tcW w:w="4253" w:type="dxa"/>
-          </w:tcPr>
-          <w:p>
-            <w:pPr>
-              <w:pStyle w:val="Heading3"/>
-              <w:rPr>
-                <w:rFonts w:ascii="Segoe UI" w:hAnsi="Segoe UI" w:cs="Segoe UI"/>
-                <w:sz w:val="20"/>
-                <w:szCs w:val="20"/>
-              </w:rPr>
-            </w:pPr>
-          </w:p>
-        </w:tc>
-        <w:tc>
-          <w:tcPr>
-            <w:tcW w:w="1275" w:type="dxa"/>
-          </w:tcPr>
-          <w:p>
-            <w:pPr>
-              <w:pStyle w:val="Heading3"/>
-              <w:rPr>
-                <w:rFonts w:ascii="Segoe UI" w:hAnsi="Segoe UI" w:cs="Segoe UI"/>
-                <w:sz w:val="20"/>
-                <w:szCs w:val="20"/>
-              </w:rPr>
-            </w:pPr>
-          </w:p>
-        </w:tc>
-        <w:tc>
-          <w:tcPr>
-            <w:tcW w:w="1418" w:type="dxa"/>
-          </w:tcPr>
-          <w:p>
-            <w:pPr>
-              <w:pStyle w:val="Heading3"/>
-              <w:rPr>
-                <w:rFonts w:ascii="Segoe UI" w:hAnsi="Segoe UI" w:cs="Segoe UI"/>
-                <w:sz w:val="20"/>
-                <w:szCs w:val="20"/>
-              </w:rPr>
-            </w:pPr>
-          </w:p>
-        </w:tc>
-      </w:tr>
-      <w:tr>
-        <w:tc>
-          <w:tcPr>
-            <w:tcW w:w="992" w:type="dxa"/>
-          </w:tcPr>
-          <w:p>
-            <w:pPr>
-              <w:pStyle w:val="Heading3"/>
-              <w:rPr>
-                <w:rFonts w:ascii="Segoe UI" w:hAnsi="Segoe UI" w:cs="Segoe UI"/>
-                <w:sz w:val="20"/>
-                <w:szCs w:val="20"/>
-              </w:rPr>
-            </w:pPr>
-          </w:p>
-        </w:tc>
-        <w:tc>
-          <w:tcPr>
-            <w:tcW w:w="4253" w:type="dxa"/>
-          </w:tcPr>
-          <w:p>
-            <w:pPr>
-              <w:pStyle w:val="Heading3"/>
-              <w:rPr>
-                <w:rFonts w:ascii="Segoe UI" w:hAnsi="Segoe UI" w:cs="Segoe UI"/>
-                <w:sz w:val="20"/>
-                <w:szCs w:val="20"/>
-              </w:rPr>
-            </w:pPr>
-          </w:p>
-        </w:tc>
-        <w:tc>
-          <w:tcPr>
-            <w:tcW w:w="1275" w:type="dxa"/>
-          </w:tcPr>
-          <w:p>
-            <w:pPr>
-              <w:pStyle w:val="Heading3"/>
-              <w:rPr>
-                <w:rFonts w:ascii="Segoe UI" w:hAnsi="Segoe UI" w:cs="Segoe UI"/>
-                <w:sz w:val="20"/>
-                <w:szCs w:val="20"/>
-              </w:rPr>
-            </w:pPr>
-          </w:p>
-        </w:tc>
-        <w:tc>
-          <w:tcPr>
-            <w:tcW w:w="1418" w:type="dxa"/>
-          </w:tcPr>
-          <w:p>
-            <w:pPr>
-              <w:pStyle w:val="Heading3"/>
-              <w:rPr>
-                <w:rFonts w:ascii="Segoe UI" w:hAnsi="Segoe UI" w:cs="Segoe UI"/>
-                <w:sz w:val="20"/>
-                <w:szCs w:val="20"/>
-              </w:rPr>
-            </w:pPr>
-          </w:p>
-        </w:tc>
-      </w:tr>
-      <w:tr>
-        <w:tc>
-          <w:tcPr>
-            <w:tcW w:w="992" w:type="dxa"/>
-          </w:tcPr>
-          <w:p>
-            <w:pPr>
-              <w:pStyle w:val="Heading3"/>
-              <w:rPr>
-                <w:rFonts w:ascii="Segoe UI" w:hAnsi="Segoe UI" w:cs="Segoe UI"/>
-                <w:sz w:val="20"/>
-                <w:szCs w:val="20"/>
-              </w:rPr>
-            </w:pPr>
-          </w:p>
-        </w:tc>
-        <w:tc>
-          <w:tcPr>
-            <w:tcW w:w="4253" w:type="dxa"/>
-          </w:tcPr>
-          <w:p>
-            <w:pPr>
-              <w:pStyle w:val="Heading3"/>
-              <w:rPr>
-                <w:rFonts w:ascii="Segoe UI" w:hAnsi="Segoe UI" w:cs="Segoe UI"/>
-                <w:sz w:val="20"/>
-                <w:szCs w:val="20"/>
-              </w:rPr>
-            </w:pPr>
-          </w:p>
-        </w:tc>
-        <w:tc>
-          <w:tcPr>
-            <w:tcW w:w="1275" w:type="dxa"/>
-          </w:tcPr>
-          <w:p>
-            <w:pPr>
-              <w:pStyle w:val="Heading3"/>
-              <w:rPr>
-                <w:rFonts w:ascii="Segoe UI" w:hAnsi="Segoe UI" w:cs="Segoe UI"/>
-                <w:sz w:val="20"/>
-                <w:szCs w:val="20"/>
-              </w:rPr>
-            </w:pPr>
-          </w:p>
-        </w:tc>
-        <w:tc>
-          <w:tcPr>
-            <w:tcW w:w="1418" w:type="dxa"/>
-          </w:tcPr>
-          <w:p>
-            <w:pPr>
-              <w:pStyle w:val="Heading3"/>
-              <w:rPr>
-                <w:rFonts w:ascii="Segoe UI" w:hAnsi="Segoe UI" w:cs="Segoe UI"/>
-                <w:sz w:val="20"/>
-                <w:szCs w:val="20"/>
-              </w:rPr>
-            </w:pPr>
-          </w:p>
-        </w:tc>
-      </w:tr>
-      <w:tr>
-        <w:tc>
-          <w:tcPr>
-            <w:tcW w:w="992" w:type="dxa"/>
-          </w:tcPr>
-          <w:p>
-            <w:pPr>
-              <w:pStyle w:val="Heading3"/>
-              <w:rPr>
-                <w:rFonts w:ascii="Segoe UI" w:hAnsi="Segoe UI" w:cs="Segoe UI"/>
-                <w:sz w:val="20"/>
-                <w:szCs w:val="20"/>
-              </w:rPr>
-            </w:pPr>
-          </w:p>
-        </w:tc>
-        <w:tc>
-          <w:tcPr>
-            <w:tcW w:w="4253" w:type="dxa"/>
-          </w:tcPr>
-          <w:p>
-            <w:pPr>
-              <w:pStyle w:val="Heading3"/>
-              <w:rPr>
-                <w:rFonts w:ascii="Segoe UI" w:hAnsi="Segoe UI" w:cs="Segoe UI"/>
-                <w:sz w:val="20"/>
-                <w:szCs w:val="20"/>
-              </w:rPr>
-            </w:pPr>
-          </w:p>
-        </w:tc>
-        <w:tc>
-          <w:tcPr>
-            <w:tcW w:w="1275" w:type="dxa"/>
-          </w:tcPr>
-          <w:p>
-            <w:pPr>
-              <w:pStyle w:val="Heading3"/>
-              <w:rPr>
-                <w:rFonts w:ascii="Segoe UI" w:hAnsi="Segoe UI" w:cs="Segoe UI"/>
-                <w:sz w:val="20"/>
-                <w:szCs w:val="20"/>
-              </w:rPr>
-            </w:pPr>
-          </w:p>
-        </w:tc>
-        <w:tc>
-          <w:tcPr>
-            <w:tcW w:w="1418" w:type="dxa"/>
-          </w:tcPr>
-          <w:p>
-            <w:pPr>
-              <w:pStyle w:val="Heading3"/>
-              <w:rPr>
-                <w:rFonts w:ascii="Segoe UI" w:hAnsi="Segoe UI" w:cs="Segoe UI"/>
-                <w:sz w:val="20"/>
-                <w:szCs w:val="20"/>
-              </w:rPr>
-            </w:pPr>
-          </w:p>
-        </w:tc>
-      </w:tr>
-      <w:tr>
-        <w:tc>
-          <w:tcPr>
-            <w:tcW w:w="992" w:type="dxa"/>
-          </w:tcPr>
-          <w:p>
-            <w:pPr>
-              <w:pStyle w:val="Heading3"/>
-              <w:rPr>
-                <w:rFonts w:ascii="Segoe UI" w:hAnsi="Segoe UI" w:cs="Segoe UI"/>
-                <w:sz w:val="20"/>
-                <w:szCs w:val="20"/>
-              </w:rPr>
-            </w:pPr>
-          </w:p>
-        </w:tc>
-        <w:tc>
-          <w:tcPr>
-            <w:tcW w:w="4253" w:type="dxa"/>
-          </w:tcPr>
-          <w:p>
-            <w:pPr>
-              <w:pStyle w:val="Heading3"/>
-              <w:rPr>
-                <w:rFonts w:ascii="Segoe UI" w:hAnsi="Segoe UI" w:cs="Segoe UI"/>
-                <w:sz w:val="20"/>
-                <w:szCs w:val="20"/>
-              </w:rPr>
-            </w:pPr>
-          </w:p>
-        </w:tc>
-        <w:tc>
-          <w:tcPr>
-            <w:tcW w:w="1275" w:type="dxa"/>
-          </w:tcPr>
-          <w:p>
-            <w:pPr>
-              <w:pStyle w:val="Heading3"/>
-              <w:rPr>
-                <w:rFonts w:ascii="Segoe UI" w:hAnsi="Segoe UI" w:cs="Segoe UI"/>
-                <w:sz w:val="20"/>
-                <w:szCs w:val="20"/>
-              </w:rPr>
-            </w:pPr>
-          </w:p>
-        </w:tc>
-        <w:tc>
-          <w:tcPr>
-            <w:tcW w:w="1418" w:type="dxa"/>
-          </w:tcPr>
-          <w:p>
-            <w:pPr>
-              <w:pStyle w:val="Heading3"/>
-              <w:rPr>
-                <w:rFonts w:ascii="Segoe UI" w:hAnsi="Segoe UI" w:cs="Segoe UI"/>
-                <w:sz w:val="20"/>
-                <w:szCs w:val="20"/>
-              </w:rPr>
-            </w:pPr>
-          </w:p>
-        </w:tc>
-      </w:tr>
-      <w:tr>
-        <w:tc>
-          <w:tcPr>
-            <w:tcW w:w="992" w:type="dxa"/>
-          </w:tcPr>
-          <w:p>
-            <w:pPr>
-              <w:pStyle w:val="Heading3"/>
-              <w:rPr>
-                <w:rFonts w:ascii="Segoe UI" w:hAnsi="Segoe UI" w:cs="Segoe UI"/>
-                <w:sz w:val="20"/>
-                <w:szCs w:val="20"/>
-              </w:rPr>
-            </w:pPr>
-          </w:p>
-        </w:tc>
-        <w:tc>
-          <w:tcPr>
-            <w:tcW w:w="4253" w:type="dxa"/>
-          </w:tcPr>
-          <w:p>
-            <w:pPr>
-              <w:pStyle w:val="Heading3"/>
-              <w:rPr>
-                <w:rFonts w:ascii="Segoe UI" w:hAnsi="Segoe UI" w:cs="Segoe UI"/>
-                <w:sz w:val="20"/>
-                <w:szCs w:val="20"/>
-              </w:rPr>
-            </w:pPr>
-          </w:p>
-        </w:tc>
-        <w:tc>
-          <w:tcPr>
-            <w:tcW w:w="1275" w:type="dxa"/>
-          </w:tcPr>
-          <w:p>
-            <w:pPr>
-              <w:pStyle w:val="Heading3"/>
-              <w:rPr>
-                <w:rFonts w:ascii="Segoe UI" w:hAnsi="Segoe UI" w:cs="Segoe UI"/>
-                <w:sz w:val="20"/>
-                <w:szCs w:val="20"/>
-              </w:rPr>
-            </w:pPr>
-          </w:p>
-        </w:tc>
-        <w:tc>
-          <w:tcPr>
-            <w:tcW w:w="1418" w:type="dxa"/>
-          </w:tcPr>
-          <w:p>
-            <w:pPr>
-              <w:pStyle w:val="Heading3"/>
-              <w:rPr>
-                <w:rFonts w:ascii="Segoe UI" w:hAnsi="Segoe UI" w:cs="Segoe UI"/>
-                <w:sz w:val="20"/>
-                <w:szCs w:val="20"/>
-              </w:rPr>
-            </w:pPr>
-          </w:p>
-        </w:tc>
-      </w:tr>
-      <w:tr>
-        <w:tc>
-          <w:tcPr>
-            <w:tcW w:w="992" w:type="dxa"/>
-          </w:tcPr>
-          <w:p>
-            <w:pPr>
-              <w:pStyle w:val="Heading3"/>
-              <w:rPr>
-                <w:rFonts w:ascii="Segoe UI" w:hAnsi="Segoe UI" w:cs="Segoe UI"/>
-                <w:sz w:val="20"/>
-                <w:szCs w:val="20"/>
-              </w:rPr>
-            </w:pPr>
-          </w:p>
-        </w:tc>
-        <w:tc>
-          <w:tcPr>
-            <w:tcW w:w="4253" w:type="dxa"/>
-          </w:tcPr>
-          <w:p>
-            <w:pPr>
-              <w:pStyle w:val="Heading3"/>
-              <w:rPr>
-                <w:rFonts w:ascii="Segoe UI" w:hAnsi="Segoe UI" w:cs="Segoe UI"/>
-                <w:sz w:val="20"/>
-                <w:szCs w:val="20"/>
-              </w:rPr>
-            </w:pPr>
-          </w:p>
-        </w:tc>
-        <w:tc>
-          <w:tcPr>
-            <w:tcW w:w="1275" w:type="dxa"/>
-          </w:tcPr>
-          <w:p>
-            <w:pPr>
-              <w:pStyle w:val="Heading3"/>
-              <w:rPr>
-                <w:rFonts w:ascii="Segoe UI" w:hAnsi="Segoe UI" w:cs="Segoe UI"/>
-                <w:sz w:val="20"/>
-                <w:szCs w:val="20"/>
-              </w:rPr>
-            </w:pPr>
-          </w:p>
-        </w:tc>
-        <w:tc>
-          <w:tcPr>
-            <w:tcW w:w="1418" w:type="dxa"/>
-          </w:tcPr>
-          <w:p>
-            <w:pPr>
-              <w:pStyle w:val="Heading3"/>
-              <w:rPr>
-                <w:rFonts w:ascii="Segoe UI" w:hAnsi="Segoe UI" w:cs="Segoe UI"/>
-                <w:sz w:val="20"/>
-                <w:szCs w:val="20"/>
-              </w:rPr>
-            </w:pPr>
-          </w:p>
-        </w:tc>
-      </w:tr>
-      <w:tr>
-        <w:tc>
-          <w:tcPr>
-            <w:tcW w:w="992" w:type="dxa"/>
-          </w:tcPr>
-          <w:p>
-            <w:pPr>
-              <w:pStyle w:val="Heading3"/>
-              <w:rPr>
-                <w:rFonts w:ascii="Segoe UI" w:hAnsi="Segoe UI" w:cs="Segoe UI"/>
-                <w:sz w:val="20"/>
-                <w:szCs w:val="20"/>
-              </w:rPr>
-            </w:pPr>
-          </w:p>
-        </w:tc>
-        <w:tc>
-          <w:tcPr>
-            <w:tcW w:w="4253" w:type="dxa"/>
-          </w:tcPr>
-          <w:p>
-            <w:pPr>
-              <w:pStyle w:val="Heading3"/>
-              <w:rPr>
-                <w:rFonts w:ascii="Segoe UI" w:hAnsi="Segoe UI" w:cs="Segoe UI"/>
-                <w:sz w:val="20"/>
-                <w:szCs w:val="20"/>
-              </w:rPr>
-            </w:pPr>
-          </w:p>
-        </w:tc>
-        <w:tc>
-          <w:tcPr>
-            <w:tcW w:w="1275" w:type="dxa"/>
-          </w:tcPr>
-          <w:p>
-            <w:pPr>
-              <w:pStyle w:val="Heading3"/>
-              <w:rPr>
-                <w:rFonts w:ascii="Segoe UI" w:hAnsi="Segoe UI" w:cs="Segoe UI"/>
-                <w:sz w:val="20"/>
-                <w:szCs w:val="20"/>
-              </w:rPr>
-            </w:pPr>
-          </w:p>
-        </w:tc>
-        <w:tc>
-          <w:tcPr>
-            <w:tcW w:w="1418" w:type="dxa"/>
-          </w:tcPr>
-          <w:p>
-            <w:pPr>
-              <w:pStyle w:val="Heading3"/>
-              <w:rPr>
-                <w:rFonts w:ascii="Segoe UI" w:hAnsi="Segoe UI" w:cs="Segoe UI"/>
-                <w:sz w:val="20"/>
-                <w:szCs w:val="20"/>
-              </w:rPr>
-            </w:pPr>
-          </w:p>
-        </w:tc>
-      </w:tr>
-      <w:tr>
-        <w:tc>
-          <w:tcPr>
-            <w:tcW w:w="992" w:type="dxa"/>
-          </w:tcPr>
-          <w:p>
-            <w:pPr>
-              <w:pStyle w:val="Heading3"/>
-              <w:rPr>
-                <w:rFonts w:ascii="Segoe UI" w:hAnsi="Segoe UI" w:cs="Segoe UI"/>
-                <w:sz w:val="20"/>
-                <w:szCs w:val="20"/>
-              </w:rPr>
-            </w:pPr>
-          </w:p>
-        </w:tc>
-        <w:tc>
-          <w:tcPr>
-            <w:tcW w:w="4253" w:type="dxa"/>
-          </w:tcPr>
-          <w:p>
-            <w:pPr>
-              <w:pStyle w:val="Heading3"/>
-              <w:rPr>
-                <w:rFonts w:ascii="Segoe UI" w:hAnsi="Segoe UI" w:cs="Segoe UI"/>
-                <w:sz w:val="20"/>
-                <w:szCs w:val="20"/>
-              </w:rPr>
-            </w:pPr>
-          </w:p>
-        </w:tc>
-        <w:tc>
-          <w:tcPr>
-            <w:tcW w:w="1275" w:type="dxa"/>
-          </w:tcPr>
-          <w:p>
-            <w:pPr>
-              <w:pStyle w:val="Heading3"/>
-              <w:rPr>
-                <w:rFonts w:ascii="Segoe UI" w:hAnsi="Segoe UI" w:cs="Segoe UI"/>
-                <w:sz w:val="20"/>
-                <w:szCs w:val="20"/>
-              </w:rPr>
-            </w:pPr>
-          </w:p>
-        </w:tc>
-        <w:tc>
-          <w:tcPr>
-            <w:tcW w:w="1418" w:type="dxa"/>
-          </w:tcPr>
-          <w:p>
-            <w:pPr>
-              <w:pStyle w:val="Heading3"/>
-              <w:rPr>
-                <w:rFonts w:ascii="Segoe UI" w:hAnsi="Segoe UI" w:cs="Segoe UI"/>
-                <w:sz w:val="20"/>
-                <w:szCs w:val="20"/>
-              </w:rPr>
-            </w:pPr>
-          </w:p>
-        </w:tc>
-      </w:tr>
-      <w:tr>
-        <w:tc>
-          <w:tcPr>
-            <w:tcW w:w="992" w:type="dxa"/>
-          </w:tcPr>
-          <w:p>
-            <w:pPr>
-              <w:pStyle w:val="Heading3"/>
-              <w:rPr>
-                <w:rFonts w:ascii="Segoe UI" w:hAnsi="Segoe UI" w:cs="Segoe UI"/>
-                <w:sz w:val="20"/>
-                <w:szCs w:val="20"/>
-              </w:rPr>
-            </w:pPr>
-          </w:p>
-        </w:tc>
-        <w:tc>
-          <w:tcPr>
-            <w:tcW w:w="4253" w:type="dxa"/>
-          </w:tcPr>
-          <w:p>
-            <w:pPr>
-              <w:pStyle w:val="Heading3"/>
-              <w:rPr>
-                <w:rFonts w:ascii="Segoe UI" w:hAnsi="Segoe UI" w:cs="Segoe UI"/>
-                <w:sz w:val="20"/>
-                <w:szCs w:val="20"/>
-              </w:rPr>
-            </w:pPr>
-          </w:p>
-        </w:tc>
-        <w:tc>
-          <w:tcPr>
-            <w:tcW w:w="1275" w:type="dxa"/>
-          </w:tcPr>
-          <w:p>
-            <w:pPr>
-              <w:pStyle w:val="Heading3"/>
-              <w:rPr>
-                <w:rFonts w:ascii="Segoe UI" w:hAnsi="Segoe UI" w:cs="Segoe UI"/>
-                <w:sz w:val="20"/>
-                <w:szCs w:val="20"/>
-              </w:rPr>
-            </w:pPr>
-          </w:p>
-        </w:tc>
-        <w:tc>
-          <w:tcPr>
-            <w:tcW w:w="1418" w:type="dxa"/>
-          </w:tcPr>
-          <w:p>
-            <w:pPr>
-              <w:pStyle w:val="Heading3"/>
-              <w:rPr>
-                <w:rFonts w:ascii="Segoe UI" w:hAnsi="Segoe UI" w:cs="Segoe UI"/>
-                <w:sz w:val="20"/>
-                <w:szCs w:val="20"/>
-              </w:rPr>
-            </w:pPr>
-          </w:p>
-        </w:tc>
-      </w:tr>
-      <w:tr>
-        <w:tc>
-          <w:tcPr>
-            <w:tcW w:w="992" w:type="dxa"/>
-          </w:tcPr>
-          <w:p>
-            <w:pPr>
-              <w:pStyle w:val="Heading3"/>
-              <w:rPr>
-                <w:rFonts w:ascii="Segoe UI" w:hAnsi="Segoe UI" w:cs="Segoe UI"/>
-                <w:sz w:val="20"/>
-                <w:szCs w:val="20"/>
-              </w:rPr>
-            </w:pPr>
-          </w:p>
-        </w:tc>
-        <w:tc>
-          <w:tcPr>
-            <w:tcW w:w="4253" w:type="dxa"/>
-          </w:tcPr>
-          <w:p>
-            <w:pPr>
-              <w:pStyle w:val="Heading3"/>
-              <w:rPr>
-                <w:rFonts w:ascii="Segoe UI" w:hAnsi="Segoe UI" w:cs="Segoe UI"/>
-                <w:sz w:val="20"/>
-                <w:szCs w:val="20"/>
-              </w:rPr>
-            </w:pPr>
-          </w:p>
-        </w:tc>
-        <w:tc>
-          <w:tcPr>
-            <w:tcW w:w="1275" w:type="dxa"/>
-          </w:tcPr>
-          <w:p>
-            <w:pPr>
-              <w:pStyle w:val="Heading3"/>
-              <w:rPr>
-                <w:rFonts w:ascii="Segoe UI" w:hAnsi="Segoe UI" w:cs="Segoe UI"/>
-                <w:sz w:val="20"/>
-                <w:szCs w:val="20"/>
-              </w:rPr>
-            </w:pPr>
-          </w:p>
-        </w:tc>
-        <w:tc>
-          <w:tcPr>
-            <w:tcW w:w="1418" w:type="dxa"/>
-          </w:tcPr>
-          <w:p>
-            <w:pPr>
-              <w:pStyle w:val="Heading3"/>
-              <w:rPr>
-                <w:rFonts w:ascii="Segoe UI" w:hAnsi="Segoe UI" w:cs="Segoe UI"/>
-                <w:sz w:val="20"/>
-                <w:szCs w:val="20"/>
-              </w:rPr>
-            </w:pPr>
-          </w:p>
-        </w:tc>
-      </w:tr>
-      <w:tr>
-        <w:tc>
-          <w:tcPr>
-            <w:tcW w:w="992" w:type="dxa"/>
-          </w:tcPr>
-          <w:p>
-            <w:pPr>
-              <w:pStyle w:val="Heading3"/>
-              <w:rPr>
-                <w:rFonts w:ascii="Segoe UI" w:hAnsi="Segoe UI" w:cs="Segoe UI"/>
-                <w:sz w:val="20"/>
-                <w:szCs w:val="20"/>
-              </w:rPr>
-            </w:pPr>
-          </w:p>
-        </w:tc>
-        <w:tc>
-          <w:tcPr>
-            <w:tcW w:w="4253" w:type="dxa"/>
-          </w:tcPr>
-          <w:p>
-            <w:pPr>
-              <w:pStyle w:val="Heading3"/>
-              <w:rPr>
-                <w:rFonts w:ascii="Segoe UI" w:hAnsi="Segoe UI" w:cs="Segoe UI"/>
-                <w:sz w:val="20"/>
-                <w:szCs w:val="20"/>
-              </w:rPr>
-            </w:pPr>
-          </w:p>
-        </w:tc>
-        <w:tc>
-          <w:tcPr>
-            <w:tcW w:w="1275" w:type="dxa"/>
-          </w:tcPr>
-          <w:p>
-            <w:pPr>
-              <w:pStyle w:val="Heading3"/>
-              <w:rPr>
-                <w:rFonts w:ascii="Segoe UI" w:hAnsi="Segoe UI" w:cs="Segoe UI"/>
-                <w:sz w:val="20"/>
-                <w:szCs w:val="20"/>
-              </w:rPr>
-            </w:pPr>
-          </w:p>
-        </w:tc>
-        <w:tc>
-          <w:tcPr>
-            <w:tcW w:w="1418" w:type="dxa"/>
-          </w:tcPr>
-          <w:p>
-            <w:pPr>
-              <w:pStyle w:val="Heading3"/>
-              <w:rPr>
-                <w:rFonts w:ascii="Segoe UI" w:hAnsi="Segoe UI" w:cs="Segoe UI"/>
-                <w:sz w:val="20"/>
-                <w:szCs w:val="20"/>
-              </w:rPr>
-            </w:pPr>
-          </w:p>
-        </w:tc>
-      </w:tr>
-      <w:tr>
-        <w:tc>
-          <w:tcPr>
-            <w:tcW w:w="992" w:type="dxa"/>
-          </w:tcPr>
-          <w:p>
-            <w:pPr>
-              <w:pStyle w:val="Heading3"/>
-              <w:rPr>
-                <w:rFonts w:ascii="Segoe UI" w:hAnsi="Segoe UI" w:cs="Segoe UI"/>
-                <w:sz w:val="20"/>
-                <w:szCs w:val="20"/>
-              </w:rPr>
-            </w:pPr>
-          </w:p>
-        </w:tc>
-        <w:tc>
-          <w:tcPr>
-            <w:tcW w:w="4253" w:type="dxa"/>
-          </w:tcPr>
-          <w:p>
-            <w:pPr>
-              <w:pStyle w:val="Heading3"/>
-              <w:rPr>
-                <w:rFonts w:ascii="Segoe UI" w:hAnsi="Segoe UI" w:cs="Segoe UI"/>
-                <w:sz w:val="20"/>
-                <w:szCs w:val="20"/>
-              </w:rPr>
-            </w:pPr>
-          </w:p>
-        </w:tc>
-        <w:tc>
-          <w:tcPr>
-            <w:tcW w:w="1275" w:type="dxa"/>
-          </w:tcPr>
-          <w:p>
-            <w:pPr>
-              <w:pStyle w:val="Heading3"/>
-              <w:rPr>
-                <w:rFonts w:ascii="Segoe UI" w:hAnsi="Segoe UI" w:cs="Segoe UI"/>
-                <w:sz w:val="20"/>
-                <w:szCs w:val="20"/>
-              </w:rPr>
-            </w:pPr>
-          </w:p>
-        </w:tc>
-        <w:tc>
-          <w:tcPr>
-            <w:tcW w:w="1418" w:type="dxa"/>
-          </w:tcPr>
-          <w:p>
-            <w:pPr>
-              <w:pStyle w:val="Heading3"/>
-              <w:rPr>
-                <w:rFonts w:ascii="Segoe UI" w:hAnsi="Segoe UI" w:cs="Segoe UI"/>
-                <w:sz w:val="20"/>
-                <w:szCs w:val="20"/>
-              </w:rPr>
-            </w:pPr>
-          </w:p>
-        </w:tc>
-      </w:tr>
-      <w:tr>
-        <w:tc>
-          <w:tcPr>
-            <w:tcW w:w="992" w:type="dxa"/>
-          </w:tcPr>
-          <w:p>
-            <w:pPr>
-              <w:pStyle w:val="Heading3"/>
-              <w:rPr>
-                <w:rFonts w:ascii="Segoe UI" w:hAnsi="Segoe UI" w:cs="Segoe UI"/>
-                <w:sz w:val="20"/>
-                <w:szCs w:val="20"/>
-              </w:rPr>
-            </w:pPr>
-          </w:p>
-        </w:tc>
-        <w:tc>
-          <w:tcPr>
-            <w:tcW w:w="4253" w:type="dxa"/>
-          </w:tcPr>
-          <w:p>
-            <w:pPr>
-              <w:pStyle w:val="Heading3"/>
-              <w:rPr>
-                <w:rFonts w:ascii="Segoe UI" w:hAnsi="Segoe UI" w:cs="Segoe UI"/>
-                <w:sz w:val="20"/>
-                <w:szCs w:val="20"/>
-              </w:rPr>
-            </w:pPr>
-          </w:p>
-        </w:tc>
-        <w:tc>
-          <w:tcPr>
-            <w:tcW w:w="1275" w:type="dxa"/>
-          </w:tcPr>
-          <w:p>
-            <w:pPr>
-              <w:pStyle w:val="Heading3"/>
-              <w:rPr>
-                <w:rFonts w:ascii="Segoe UI" w:hAnsi="Segoe UI" w:cs="Segoe UI"/>
-                <w:sz w:val="20"/>
-                <w:szCs w:val="20"/>
-              </w:rPr>
-            </w:pPr>
-          </w:p>
-        </w:tc>
-        <w:tc>
-          <w:tcPr>
-            <w:tcW w:w="1418" w:type="dxa"/>
-          </w:tcPr>
-          <w:p>
-            <w:pPr>
-              <w:pStyle w:val="Heading3"/>
-              <w:rPr>
-                <w:rFonts w:ascii="Segoe UI" w:hAnsi="Segoe UI" w:cs="Segoe UI"/>
-                <w:sz w:val="20"/>
-                <w:szCs w:val="20"/>
-              </w:rPr>
-            </w:pPr>
-          </w:p>
-        </w:tc>
-      </w:tr>
-      <w:tr>
-        <w:tc>
-          <w:tcPr>
-            <w:tcW w:w="992" w:type="dxa"/>
-          </w:tcPr>
-          <w:p>
-            <w:pPr>
-              <w:pStyle w:val="Heading3"/>
-              <w:rPr>
-                <w:rFonts w:ascii="Segoe UI" w:hAnsi="Segoe UI" w:cs="Segoe UI"/>
-                <w:sz w:val="20"/>
-                <w:szCs w:val="20"/>
-              </w:rPr>
-            </w:pPr>
-          </w:p>
-        </w:tc>
-        <w:tc>
-          <w:tcPr>
-            <w:tcW w:w="4253" w:type="dxa"/>
-          </w:tcPr>
-          <w:p>
-            <w:pPr>
-              <w:pStyle w:val="Heading3"/>
-              <w:rPr>
-                <w:rFonts w:ascii="Segoe UI" w:hAnsi="Segoe UI" w:cs="Segoe UI"/>
-                <w:sz w:val="20"/>
-                <w:szCs w:val="20"/>
-              </w:rPr>
-            </w:pPr>
-          </w:p>
-        </w:tc>
-        <w:tc>
-          <w:tcPr>
-            <w:tcW w:w="1275" w:type="dxa"/>
-          </w:tcPr>
-          <w:p>
-            <w:pPr>
-              <w:pStyle w:val="Heading3"/>
-              <w:rPr>
-                <w:rFonts w:ascii="Segoe UI" w:hAnsi="Segoe UI" w:cs="Segoe UI"/>
-                <w:sz w:val="20"/>
-                <w:szCs w:val="20"/>
-              </w:rPr>
-            </w:pPr>
-          </w:p>
-        </w:tc>
-        <w:tc>
-          <w:tcPr>
-            <w:tcW w:w="1418" w:type="dxa"/>
-          </w:tcPr>
-          <w:p>
-            <w:pPr>
-              <w:pStyle w:val="Heading3"/>
-              <w:rPr>
-                <w:rFonts w:ascii="Segoe UI" w:hAnsi="Segoe UI" w:cs="Segoe UI"/>
-                <w:sz w:val="20"/>
-                <w:szCs w:val="20"/>
-              </w:rPr>
-            </w:pPr>
-          </w:p>
-        </w:tc>
-      </w:tr>
-      <w:tr>
-        <w:tc>
-          <w:tcPr>
-            <w:tcW w:w="992" w:type="dxa"/>
-          </w:tcPr>
-          <w:p>
-            <w:pPr>
-              <w:pStyle w:val="Heading3"/>
-              <w:rPr>
-                <w:rFonts w:ascii="Segoe UI" w:hAnsi="Segoe UI" w:cs="Segoe UI"/>
-                <w:sz w:val="20"/>
-                <w:szCs w:val="20"/>
-              </w:rPr>
-            </w:pPr>
-          </w:p>
-        </w:tc>
-        <w:tc>
-          <w:tcPr>
-            <w:tcW w:w="4253" w:type="dxa"/>
-          </w:tcPr>
-          <w:p>
-            <w:pPr>
-              <w:pStyle w:val="Heading3"/>
-              <w:rPr>
-                <w:rFonts w:ascii="Segoe UI" w:hAnsi="Segoe UI" w:cs="Segoe UI"/>
-                <w:sz w:val="20"/>
-                <w:szCs w:val="20"/>
-              </w:rPr>
-            </w:pPr>
-          </w:p>
-        </w:tc>
-        <w:tc>
-          <w:tcPr>
-            <w:tcW w:w="1275" w:type="dxa"/>
-          </w:tcPr>
-          <w:p>
-            <w:pPr>
-              <w:pStyle w:val="Heading3"/>
-              <w:rPr>
-                <w:rFonts w:ascii="Segoe UI" w:hAnsi="Segoe UI" w:cs="Segoe UI"/>
-                <w:sz w:val="20"/>
-                <w:szCs w:val="20"/>
-              </w:rPr>
-            </w:pPr>
-          </w:p>
-        </w:tc>
-        <w:tc>
-          <w:tcPr>
-            <w:tcW w:w="1418" w:type="dxa"/>
-          </w:tcPr>
-          <w:p>
-            <w:pPr>
-              <w:pStyle w:val="Heading3"/>
-              <w:rPr>
-                <w:rFonts w:ascii="Segoe UI" w:hAnsi="Segoe UI" w:cs="Segoe UI"/>
-                <w:sz w:val="20"/>
-                <w:szCs w:val="20"/>
-              </w:rPr>
-            </w:pPr>
-          </w:p>
-        </w:tc>
-      </w:tr>
-      <w:tr>
-        <w:tc>
-          <w:tcPr>
-            <w:tcW w:w="992" w:type="dxa"/>
-          </w:tcPr>
-          <w:p>
-            <w:pPr>
-              <w:pStyle w:val="Heading3"/>
-              <w:rPr>
-                <w:rFonts w:ascii="Segoe UI" w:hAnsi="Segoe UI" w:cs="Segoe UI"/>
-                <w:sz w:val="20"/>
-                <w:szCs w:val="20"/>
-              </w:rPr>
-            </w:pPr>
-          </w:p>
-        </w:tc>
-        <w:tc>
-          <w:tcPr>
-            <w:tcW w:w="4253" w:type="dxa"/>
-          </w:tcPr>
-          <w:p>
-            <w:pPr>
-              <w:pStyle w:val="Heading3"/>
-              <w:rPr>
-                <w:rFonts w:ascii="Segoe UI" w:hAnsi="Segoe UI" w:cs="Segoe UI"/>
-                <w:sz w:val="20"/>
-                <w:szCs w:val="20"/>
-              </w:rPr>
-            </w:pPr>
-          </w:p>
-        </w:tc>
-        <w:tc>
-          <w:tcPr>
-            <w:tcW w:w="1275" w:type="dxa"/>
-          </w:tcPr>
-          <w:p>
-            <w:pPr>
-              <w:pStyle w:val="Heading3"/>
-              <w:rPr>
-                <w:rFonts w:ascii="Segoe UI" w:hAnsi="Segoe UI" w:cs="Segoe UI"/>
-                <w:sz w:val="20"/>
-                <w:szCs w:val="20"/>
-              </w:rPr>
-            </w:pPr>
-          </w:p>
-        </w:tc>
-        <w:tc>
-          <w:tcPr>
-            <w:tcW w:w="1418" w:type="dxa"/>
-          </w:tcPr>
-          <w:p>
-            <w:pPr>
-              <w:pStyle w:val="Heading3"/>
-              <w:rPr>
-                <w:rFonts w:ascii="Segoe UI" w:hAnsi="Segoe UI" w:cs="Segoe UI"/>
-                <w:sz w:val="20"/>
-                <w:szCs w:val="20"/>
-              </w:rPr>
-            </w:pPr>
-          </w:p>
-        </w:tc>
-      </w:tr>
-      <w:tr>
-        <w:tc>
-          <w:tcPr>
-            <w:tcW w:w="992" w:type="dxa"/>
-          </w:tcPr>
-          <w:p>
-            <w:pPr>
-              <w:pStyle w:val="Heading3"/>
-              <w:rPr>
-                <w:rFonts w:ascii="Segoe UI" w:hAnsi="Segoe UI" w:cs="Segoe UI"/>
-                <w:sz w:val="20"/>
-                <w:szCs w:val="20"/>
-              </w:rPr>
-            </w:pPr>
-          </w:p>
-        </w:tc>
-        <w:tc>
-          <w:tcPr>
-            <w:tcW w:w="4253" w:type="dxa"/>
-          </w:tcPr>
-          <w:p>
-            <w:pPr>
-              <w:pStyle w:val="Heading3"/>
-              <w:rPr>
-                <w:rFonts w:ascii="Segoe UI" w:hAnsi="Segoe UI" w:cs="Segoe UI"/>
-                <w:sz w:val="20"/>
-                <w:szCs w:val="20"/>
-              </w:rPr>
-            </w:pPr>
-          </w:p>
-        </w:tc>
-        <w:tc>
-          <w:tcPr>
-            <w:tcW w:w="1275" w:type="dxa"/>
-          </w:tcPr>
-          <w:p>
-            <w:pPr>
-              <w:pStyle w:val="Heading3"/>
-              <w:rPr>
-                <w:rFonts w:ascii="Segoe UI" w:hAnsi="Segoe UI" w:cs="Segoe UI"/>
-                <w:sz w:val="20"/>
-                <w:szCs w:val="20"/>
-              </w:rPr>
-            </w:pPr>
-          </w:p>
-        </w:tc>
-        <w:tc>
-          <w:tcPr>
-            <w:tcW w:w="1418" w:type="dxa"/>
-          </w:tcPr>
-          <w:p>
-            <w:pPr>
-              <w:pStyle w:val="Heading3"/>
-              <w:rPr>
-                <w:rFonts w:ascii="Segoe UI" w:hAnsi="Segoe UI" w:cs="Segoe UI"/>
-                <w:sz w:val="20"/>
-                <w:szCs w:val="20"/>
-              </w:rPr>
-            </w:pPr>
-          </w:p>
-        </w:tc>
-      </w:tr>
-      <w:tr>
-        <w:tc>
-          <w:tcPr>
-            <w:tcW w:w="992" w:type="dxa"/>
-          </w:tcPr>
-          <w:p>
-            <w:pPr>
-              <w:pStyle w:val="Heading3"/>
-              <w:rPr>
-                <w:rFonts w:ascii="Segoe UI" w:hAnsi="Segoe UI" w:cs="Segoe UI"/>
-                <w:sz w:val="20"/>
-                <w:szCs w:val="20"/>
-              </w:rPr>
-            </w:pPr>
-          </w:p>
-        </w:tc>
-        <w:tc>
-          <w:tcPr>
-            <w:tcW w:w="4253" w:type="dxa"/>
-          </w:tcPr>
-          <w:p>
-            <w:pPr>
-              <w:pStyle w:val="Heading3"/>
-              <w:rPr>
-                <w:rFonts w:ascii="Segoe UI" w:hAnsi="Segoe UI" w:cs="Segoe UI"/>
-                <w:sz w:val="20"/>
-                <w:szCs w:val="20"/>
-              </w:rPr>
-            </w:pPr>
-          </w:p>
-        </w:tc>
-        <w:tc>
-          <w:tcPr>
-            <w:tcW w:w="1275" w:type="dxa"/>
-          </w:tcPr>
-          <w:p>
-            <w:pPr>
-              <w:pStyle w:val="Heading3"/>
-              <w:rPr>
-                <w:rFonts w:ascii="Segoe UI" w:hAnsi="Segoe UI" w:cs="Segoe UI"/>
-                <w:sz w:val="20"/>
-                <w:szCs w:val="20"/>
-              </w:rPr>
-            </w:pPr>
-          </w:p>
-        </w:tc>
-        <w:tc>
-          <w:tcPr>
-            <w:tcW w:w="1418" w:type="dxa"/>
-          </w:tcPr>
-          <w:p>
-            <w:pPr>
-              <w:pStyle w:val="Heading3"/>
-              <w:rPr>
-                <w:rFonts w:ascii="Segoe UI" w:hAnsi="Segoe UI" w:cs="Segoe UI"/>
-                <w:sz w:val="20"/>
-                <w:szCs w:val="20"/>
-              </w:rPr>
-            </w:pPr>
-          </w:p>
-        </w:tc>
-      </w:tr>
-      <w:tr>
-        <w:tc>
-          <w:tcPr>
-            <w:tcW w:w="992" w:type="dxa"/>
-          </w:tcPr>
-          <w:p>
-            <w:pPr>
-              <w:pStyle w:val="Heading3"/>
-              <w:rPr>
-                <w:rFonts w:ascii="Segoe UI" w:hAnsi="Segoe UI" w:cs="Segoe UI"/>
-                <w:sz w:val="20"/>
-                <w:szCs w:val="20"/>
-              </w:rPr>
-            </w:pPr>
-          </w:p>
-        </w:tc>
-        <w:tc>
-          <w:tcPr>
-            <w:tcW w:w="4253" w:type="dxa"/>
-          </w:tcPr>
-          <w:p>
-            <w:pPr>
-              <w:pStyle w:val="Heading3"/>
-              <w:rPr>
-                <w:rFonts w:ascii="Segoe UI" w:hAnsi="Segoe UI" w:cs="Segoe UI"/>
-                <w:sz w:val="20"/>
-                <w:szCs w:val="20"/>
-              </w:rPr>
-            </w:pPr>
-          </w:p>
-        </w:tc>
-        <w:tc>
-          <w:tcPr>
-            <w:tcW w:w="1275" w:type="dxa"/>
-          </w:tcPr>
-          <w:p>
-            <w:pPr>
-              <w:pStyle w:val="Heading3"/>
-              <w:rPr>
-                <w:rFonts w:ascii="Segoe UI" w:hAnsi="Segoe UI" w:cs="Segoe UI"/>
-                <w:sz w:val="20"/>
-                <w:szCs w:val="20"/>
-              </w:rPr>
-            </w:pPr>
-          </w:p>
-        </w:tc>
-        <w:tc>
-          <w:tcPr>
-            <w:tcW w:w="1418" w:type="dxa"/>
-          </w:tcPr>
-          <w:p>
-            <w:pPr>
-              <w:pStyle w:val="Heading3"/>
-              <w:rPr>
-                <w:rFonts w:ascii="Segoe UI" w:hAnsi="Segoe UI" w:cs="Segoe UI"/>
-                <w:sz w:val="20"/>
-                <w:szCs w:val="20"/>
-              </w:rPr>
-            </w:pPr>
-          </w:p>
-        </w:tc>
-      </w:tr>
+              <w:id w:val="-928032116"/>
+              <w:placeholder>
+                <w:docPart w:val="DefaultPlaceholder_-1854013435"/>
+              </w:placeholder>
+              <w15:repeatingSectionItem/>
+            </w:sdtPr>
+            <w:sdtContent>
+              <w:tr>
+                <w:trPr>
+                  <w:trHeight w:val="304"/>
+                </w:trPr>
+                <w:tc>
+                  <w:tcPr>
+                    <w:tcW w:w="1392" w:type="dxa"/>
+                    <w:tcBorders>
+                      <w:top w:val="single" w:color="auto" w:sz="4" w:space="0"/>
+                    </w:tcBorders>
+                  </w:tcPr>
+                  <w:p>
+                    <w:pPr>
+                      <w:pStyle w:val="Heading3"/>
+                      <w:rPr>
+                        <w:rFonts w:ascii="Segoe UI" w:hAnsi="Segoe UI" w:cs="Segoe UI"/>
+                      </w:rPr>
+                    </w:pPr>
+                    <w:sdt>
+                      <w:sdtPr>
+                        <w:rPr>
+                          <w:rFonts w:ascii="Segoe UI" w:hAnsi="Segoe UI" w:cs="Segoe UI"/>
+                        </w:rPr>
+                        <w:alias w:val="#Nav: /Customer/Price_List_Line/Product_No_"/>
+                        <w:tag w:val="#Nav: TP_Customer_Statistics/70101"/>
+                        <w:id w:val="-169565339"/>
+                        <w:placeholder>
+                          <w:docPart w:val="ABDB945A3A1142EF9C8D30E6369C24E0"/>
+                        </w:placeholder>
+                        <w15:dataBinding w:prefixMappings="xmlns:ns0='urn:microsoft-dynamics-nav/reports/TP_Customer_Statistics/70101/' " w:xpath="/ns0:NavWordReportXmlPart[1]/ns0:Customer[1]/ns0:Price_List_Line[1]/ns0:Product_No_[1]" w:storeItemID="{FDB4EFAC-423E-4205-A333-2F69D9C109E2}" w16sdtdh:storeItemChecksum="7SP1rQ=="/>
+                      </w:sdtPr>
+                      <w:sdtContent>
+                        <w:r>
+                          <w:rPr>
+                            <w:rFonts w:ascii="Segoe UI" w:hAnsi="Segoe UI" w:cs="Segoe UI"/>
+                          </w:rPr>
+                          <w:t>Product_No_</w:t>
+                        </w:r>
+                      </w:sdtContent>
+                    </w:sdt>
+                    <w:r>
+                      <w:rPr>
+                        <w:rFonts w:ascii="Segoe UI" w:hAnsi="Segoe UI" w:cs="Segoe UI"/>
+                      </w:rPr>
+                      <w:t xml:space="preserve"> </w:t>
+                    </w:r>
+                  </w:p>
+                </w:tc>
+                <w:sdt>
+                  <w:sdtPr>
+                    <w:rPr>
+                      <w:rFonts w:ascii="Segoe UI" w:hAnsi="Segoe UI" w:cs="Segoe UI"/>
+                    </w:rPr>
+                    <w:alias w:val="#Nav: /Customer/Price_List_Line/Description"/>
+                    <w:tag w:val="#Nav: TP_Customer_Statistics/70101"/>
+                    <w:id w:val="1299653893"/>
+                    <w:placeholder>
+                      <w:docPart w:val="DefaultPlaceholder_-1854013440"/>
+                    </w:placeholder>
+                    <w15:dataBinding w:prefixMappings="xmlns:ns0='urn:microsoft-dynamics-nav/reports/TP_Customer_Statistics/70101/' " w:xpath="/ns0:NavWordReportXmlPart[1]/ns0:Customer[1]/ns0:Price_List_Line[1]/ns0:Description[1]" w:storeItemID="{FDB4EFAC-423E-4205-A333-2F69D9C109E2}" w16sdtdh:storeItemChecksum="7SP1rQ=="/>
+                  </w:sdtPr>
+                  <w:sdtContent>
+                    <w:tc>
+                      <w:tcPr>
+                        <w:tcW w:w="3144" w:type="dxa"/>
+                        <w:tcBorders>
+                          <w:top w:val="single" w:color="auto" w:sz="4" w:space="0"/>
+                        </w:tcBorders>
+                      </w:tcPr>
+                      <w:p>
+                        <w:pPr>
+                          <w:pStyle w:val="Heading3"/>
+                          <w:rPr>
+                            <w:rFonts w:ascii="Segoe UI" w:hAnsi="Segoe UI" w:cs="Segoe UI"/>
+                          </w:rPr>
+                        </w:pPr>
+                        <w:r>
+                          <w:rPr>
+                            <w:rFonts w:ascii="Segoe UI" w:hAnsi="Segoe UI" w:cs="Segoe UI"/>
+                          </w:rPr>
+                          <w:t>Description</w:t>
+                        </w:r>
+                      </w:p>
+                    </w:tc>
+                  </w:sdtContent>
+                </w:sdt>
+                <w:sdt>
+                  <w:sdtPr>
+                    <w:rPr>
+                      <w:rFonts w:ascii="Segoe UI" w:hAnsi="Segoe UI" w:cs="Segoe UI"/>
+                    </w:rPr>
+                    <w:alias w:val="#Nav: /Customer/Price_List_Line/Minimum_Quantity"/>
+                    <w:tag w:val="#Nav: TP_Customer_Statistics/70101"/>
+                    <w:id w:val="-2055912807"/>
+                    <w:placeholder>
+                      <w:docPart w:val="DefaultPlaceholder_-1854013440"/>
+                    </w:placeholder>
+                    <w15:dataBinding w:prefixMappings="xmlns:ns0='urn:microsoft-dynamics-nav/reports/TP_Customer_Statistics/70101/' " w:xpath="/ns0:NavWordReportXmlPart[1]/ns0:Customer[1]/ns0:Price_List_Line[1]/ns0:Minimum_Quantity[1]" w:storeItemID="{FDB4EFAC-423E-4205-A333-2F69D9C109E2}" w16sdtdh:storeItemChecksum="7SP1rQ=="/>
+                  </w:sdtPr>
+                  <w:sdtContent>
+                    <w:tc>
+                      <w:tcPr>
+                        <w:tcW w:w="1984" w:type="dxa"/>
+                        <w:tcBorders>
+                          <w:top w:val="single" w:color="auto" w:sz="4" w:space="0"/>
+                        </w:tcBorders>
+                      </w:tcPr>
+                      <w:p>
+                        <w:pPr>
+                          <w:pStyle w:val="Heading3"/>
+                          <w:rPr>
+                            <w:rFonts w:ascii="Segoe UI" w:hAnsi="Segoe UI" w:cs="Segoe UI"/>
+                          </w:rPr>
+                        </w:pPr>
+                        <w:r>
+                          <w:rPr>
+                            <w:rFonts w:ascii="Segoe UI" w:hAnsi="Segoe UI" w:cs="Segoe UI"/>
+                          </w:rPr>
+                          <w:t>Minimum_Quantity</w:t>
+                        </w:r>
+                      </w:p>
+                    </w:tc>
+                  </w:sdtContent>
+                </w:sdt>
+                <w:sdt>
+                  <w:sdtPr>
+                    <w:rPr>
+                      <w:rFonts w:ascii="Segoe UI" w:hAnsi="Segoe UI" w:cs="Segoe UI"/>
+                    </w:rPr>
+                    <w:alias w:val="#Nav: /Customer/Price_List_Line/Unit_Price"/>
+                    <w:tag w:val="#Nav: TP_Customer_Statistics/70101"/>
+                    <w:id w:val="1291555833"/>
+                    <w:placeholder>
+                      <w:docPart w:val="DefaultPlaceholder_-1854013440"/>
+                    </w:placeholder>
+                    <w15:dataBinding w:prefixMappings="xmlns:ns0='urn:microsoft-dynamics-nav/reports/TP_Customer_Statistics/70101/' " w:xpath="/ns0:NavWordReportXmlPart[1]/ns0:Customer[1]/ns0:Price_List_Line[1]/ns0:Unit_Price[1]" w:storeItemID="{FDB4EFAC-423E-4205-A333-2F69D9C109E2}" w16sdtdh:storeItemChecksum="7SP1rQ=="/>
+                  </w:sdtPr>
+                  <w:sdtContent>
+                    <w:tc>
+                      <w:tcPr>
+                        <w:tcW w:w="1418" w:type="dxa"/>
+                        <w:tcBorders>
+                          <w:top w:val="single" w:color="auto" w:sz="4" w:space="0"/>
+                        </w:tcBorders>
+                      </w:tcPr>
+                      <w:p>
+                        <w:pPr>
+                          <w:pStyle w:val="Heading3"/>
+                          <w:rPr>
+                            <w:rFonts w:ascii="Segoe UI" w:hAnsi="Segoe UI" w:cs="Segoe UI"/>
+                          </w:rPr>
+                        </w:pPr>
+                        <w:r>
+                          <w:rPr>
+                            <w:rFonts w:ascii="Segoe UI" w:hAnsi="Segoe UI" w:cs="Segoe UI"/>
+                          </w:rPr>
+                          <w:t>Unit_Price</w:t>
+                        </w:r>
+                      </w:p>
+                    </w:tc>
+                  </w:sdtContent>
+                </w:sdt>
+              </w:tr>
+            </w:sdtContent>
+          </w:sdt>
+        </w:sdtContent>
+      </w:sdt>
     </w:tbl>
     <w:p>
       <w:pPr>
@@ -5675,98 +3685,279 @@
           </w:p>
         </w:tc>
       </w:tr>
-      <w:tr>
-        <w:tc>
-          <w:tcPr>
-            <w:tcW w:w="1798" w:type="dxa"/>
-            <w:tcBorders>
-              <w:top w:val="nil"/>
-            </w:tcBorders>
-          </w:tcPr>
-          <w:p>
-            <w:pPr>
+      <w:sdt>
+        <w:sdtPr>
+          <w:rPr>
+            <w:rFonts w:ascii="Calibri" w:hAnsi="Calibri"/>
+          </w:rPr>
+          <w:id w:val="100614816"/>
+          <w15:dataBinding w:prefixMappings="xmlns:ns0='urn:microsoft-dynamics-nav/reports/TP_Customer_Statistics/70101/' " w:xpath="/ns0:NavWordReportXmlPart[1]/ns0:Customer[1]/ns0:SalesInvLines" w:storeItemID="{FDB4EFAC-423E-4205-A333-2F69D9C109E2}"/>
+          <w15:repeatingSection/>
+          <w:alias w:val="#Nav: /Customer/SalesInvLines"/>
+          <w:tag w:val="#Nav: TP_Customer_Statistics/70101"/>
+        </w:sdtPr>
+        <w:sdtContent>
+          <w:sdt>
+            <w:sdtPr>
               <w:rPr>
                 <w:rFonts w:ascii="Calibri" w:hAnsi="Calibri"/>
               </w:rPr>
-            </w:pPr>
-          </w:p>
-        </w:tc>
-        <w:tc>
-          <w:tcPr>
-            <w:tcW w:w="1768" w:type="dxa"/>
-            <w:tcBorders>
-              <w:top w:val="nil"/>
-            </w:tcBorders>
-          </w:tcPr>
-          <w:p>
-            <w:pPr>
-              <w:rPr>
-                <w:rFonts w:ascii="Calibri" w:hAnsi="Calibri"/>
-              </w:rPr>
-            </w:pPr>
-          </w:p>
-        </w:tc>
-        <w:tc>
-          <w:tcPr>
-            <w:tcW w:w="1755" w:type="dxa"/>
-            <w:tcBorders>
-              <w:top w:val="nil"/>
-            </w:tcBorders>
-          </w:tcPr>
-          <w:p>
-            <w:pPr>
-              <w:rPr>
-                <w:rFonts w:ascii="Calibri" w:hAnsi="Calibri"/>
-              </w:rPr>
-            </w:pPr>
-          </w:p>
-        </w:tc>
-        <w:tc>
-          <w:tcPr>
-            <w:tcW w:w="1806" w:type="dxa"/>
-            <w:tcBorders>
-              <w:top w:val="nil"/>
-            </w:tcBorders>
-          </w:tcPr>
-          <w:p>
-            <w:pPr>
-              <w:rPr>
-                <w:rFonts w:ascii="Calibri" w:hAnsi="Calibri"/>
-              </w:rPr>
-            </w:pPr>
-          </w:p>
-        </w:tc>
-        <w:tc>
-          <w:tcPr>
-            <w:tcW w:w="1733" w:type="dxa"/>
-            <w:tcBorders>
-              <w:top w:val="nil"/>
-            </w:tcBorders>
-          </w:tcPr>
-          <w:p>
-            <w:pPr>
-              <w:rPr>
-                <w:rFonts w:ascii="Calibri" w:hAnsi="Calibri"/>
-              </w:rPr>
-            </w:pPr>
-          </w:p>
-        </w:tc>
-        <w:tc>
-          <w:tcPr>
-            <w:tcW w:w="2196" w:type="dxa"/>
-            <w:tcBorders>
-              <w:top w:val="nil"/>
-            </w:tcBorders>
-          </w:tcPr>
-          <w:p>
-            <w:pPr>
-              <w:rPr>
-                <w:rFonts w:ascii="Calibri" w:hAnsi="Calibri"/>
-              </w:rPr>
-            </w:pPr>
-          </w:p>
-        </w:tc>
-      </w:tr>
+              <w:id w:val="1891698581"/>
+              <w:placeholder>
+                <w:docPart w:val="DefaultPlaceholder_-1854013435"/>
+              </w:placeholder>
+              <w15:repeatingSectionItem/>
+            </w:sdtPr>
+            <w:sdtContent>
+              <w:tr>
+                <w:sdt>
+                  <w:sdtPr>
+                    <w:rPr>
+                      <w:rFonts w:ascii="Calibri" w:hAnsi="Calibri"/>
+                    </w:rPr>
+                    <w:id w:val="-514002647"/>
+                    <w:placeholder>
+                      <w:docPart w:val="DefaultPlaceholder_-1854013440"/>
+                    </w:placeholder>
+                    <w15:dataBinding w:prefixMappings="xmlns:ns0='urn:microsoft-dynamics-nav/reports/TP_Customer_Statistics/70101/' " w:xpath="/ns0:NavWordReportXmlPart[1]/ns0:Customer[1]/ns0:SalesInvLines[1]/ns0:Posting_Date[1]" w:storeItemID="{FDB4EFAC-423E-4205-A333-2F69D9C109E2}" w16sdtdh:storeItemChecksum="7SP1rQ=="/>
+                    <w:alias w:val="#Nav: /Customer/SalesInvLines/Posting_Date"/>
+                    <w:tag w:val="#Nav: TP_Customer_Statistics/70101"/>
+                  </w:sdtPr>
+                  <w:sdtEndPr/>
+                  <w:sdtContent>
+                    <w:tc>
+                      <w:tcPr>
+                        <w:tcW w:w="1798" w:type="dxa"/>
+                        <w:tcBorders>
+                          <w:top w:val="nil"/>
+                        </w:tcBorders>
+                      </w:tcPr>
+                      <w:p>
+                        <w:pPr>
+                          <w:rPr>
+                            <w:rFonts w:ascii="Calibri" w:hAnsi="Calibri"/>
+                          </w:rPr>
+                        </w:pPr>
+                        <w:proofErr w:type="spellStart"/>
+                        <w:r>
+                          <w:rPr>
+                            <w:rFonts w:ascii="Calibri" w:hAnsi="Calibri"/>
+                          </w:rPr>
+                          <w:t>Posting_Date</w:t>
+                        </w:r>
+                        <w:proofErr w:type="spellEnd"/>
+                      </w:p>
+                    </w:tc>
+                  </w:sdtContent>
+                </w:sdt>
+                <w:sdt>
+                  <w:sdtPr>
+                    <w:rPr>
+                      <w:rFonts w:ascii="Calibri" w:hAnsi="Calibri"/>
+                    </w:rPr>
+                    <w:id w:val="-1718347228"/>
+                    <w:placeholder>
+                      <w:docPart w:val="DefaultPlaceholder_-1854013440"/>
+                    </w:placeholder>
+                    <w15:dataBinding w:prefixMappings="xmlns:ns0='urn:microsoft-dynamics-nav/reports/TP_Customer_Statistics/70101/' " w:xpath="/ns0:NavWordReportXmlPart[1]/ns0:Customer[1]/ns0:SalesInvLines[1]/ns0:Document_No_[1]" w:storeItemID="{FDB4EFAC-423E-4205-A333-2F69D9C109E2}" w16sdtdh:storeItemChecksum="7SP1rQ=="/>
+                    <w:alias w:val="#Nav: /Customer/SalesInvLines/Document_No_"/>
+                    <w:tag w:val="#Nav: TP_Customer_Statistics/70101"/>
+                  </w:sdtPr>
+                  <w:sdtContent>
+                    <w:tc>
+                      <w:tcPr>
+                        <w:tcW w:w="1768" w:type="dxa"/>
+                        <w:tcBorders>
+                          <w:top w:val="nil"/>
+                        </w:tcBorders>
+                      </w:tcPr>
+                      <w:p>
+                        <w:pPr>
+                          <w:rPr>
+                            <w:rFonts w:ascii="Calibri" w:hAnsi="Calibri"/>
+                          </w:rPr>
+                        </w:pPr>
+                        <w:proofErr w:type="spellStart"/>
+                        <w:r>
+                          <w:rPr>
+                            <w:rFonts w:ascii="Calibri" w:hAnsi="Calibri"/>
+                          </w:rPr>
+                          <w:t>Document_No</w:t>
+                        </w:r>
+                        <w:proofErr w:type="spellEnd"/>
+                        <w:r>
+                          <w:rPr>
+                            <w:rFonts w:ascii="Calibri" w:hAnsi="Calibri"/>
+                          </w:rPr>
+                          <w:t>_</w:t>
+                        </w:r>
+                      </w:p>
+                    </w:tc>
+                  </w:sdtContent>
+                </w:sdt>
+                <w:sdt>
+                  <w:sdtPr>
+                    <w:rPr>
+                      <w:rFonts w:ascii="Calibri" w:hAnsi="Calibri"/>
+                    </w:rPr>
+                    <w:id w:val="-1449471767"/>
+                    <w:placeholder>
+                      <w:docPart w:val="DefaultPlaceholder_-1854013440"/>
+                    </w:placeholder>
+                    <w15:dataBinding w:prefixMappings="xmlns:ns0='urn:microsoft-dynamics-nav/reports/TP_Customer_Statistics/70101/' " w:xpath="/ns0:NavWordReportXmlPart[1]/ns0:Customer[1]/ns0:SalesInvLines[1]/ns0:Item_No_[1]" w:storeItemID="{FDB4EFAC-423E-4205-A333-2F69D9C109E2}" w16sdtdh:storeItemChecksum="7SP1rQ=="/>
+                    <w:alias w:val="#Nav: /Customer/SalesInvLines/Item_No_"/>
+                    <w:tag w:val="#Nav: TP_Customer_Statistics/70101"/>
+                  </w:sdtPr>
+                  <w:sdtContent>
+                    <w:tc>
+                      <w:tcPr>
+                        <w:tcW w:w="1755" w:type="dxa"/>
+                        <w:tcBorders>
+                          <w:top w:val="nil"/>
+                        </w:tcBorders>
+                      </w:tcPr>
+                      <w:p>
+                        <w:pPr>
+                          <w:rPr>
+                            <w:rFonts w:ascii="Calibri" w:hAnsi="Calibri"/>
+                          </w:rPr>
+                        </w:pPr>
+                        <w:proofErr w:type="spellStart"/>
+                        <w:r>
+                          <w:rPr>
+                            <w:rFonts w:ascii="Calibri" w:hAnsi="Calibri"/>
+                          </w:rPr>
+                          <w:t>Item_No</w:t>
+                        </w:r>
+                        <w:proofErr w:type="spellEnd"/>
+                        <w:r>
+                          <w:rPr>
+                            <w:rFonts w:ascii="Calibri" w:hAnsi="Calibri"/>
+                          </w:rPr>
+                          <w:t>_</w:t>
+                        </w:r>
+                      </w:p>
+                    </w:tc>
+                  </w:sdtContent>
+                </w:sdt>
+                <w:sdt>
+                  <w:sdtPr>
+                    <w:rPr>
+                      <w:rFonts w:ascii="Calibri" w:hAnsi="Calibri"/>
+                    </w:rPr>
+                    <w:id w:val="-1158689995"/>
+                    <w:placeholder>
+                      <w:docPart w:val="DefaultPlaceholder_-1854013440"/>
+                    </w:placeholder>
+                    <w15:dataBinding w:prefixMappings="xmlns:ns0='urn:microsoft-dynamics-nav/reports/TP_Customer_Statistics/70101/' " w:xpath="/ns0:NavWordReportXmlPart[1]/ns0:Customer[1]/ns0:SalesInvLines[1]/ns0:Description_item[1]" w:storeItemID="{FDB4EFAC-423E-4205-A333-2F69D9C109E2}" w16sdtdh:storeItemChecksum="7SP1rQ=="/>
+                    <w:alias w:val="#Nav: /Customer/SalesInvLines/Description_item"/>
+                    <w:tag w:val="#Nav: TP_Customer_Statistics/70101"/>
+                  </w:sdtPr>
+                  <w:sdtContent>
+                    <w:tc>
+                      <w:tcPr>
+                        <w:tcW w:w="1806" w:type="dxa"/>
+                        <w:tcBorders>
+                          <w:top w:val="nil"/>
+                        </w:tcBorders>
+                      </w:tcPr>
+                      <w:p>
+                        <w:pPr>
+                          <w:rPr>
+                            <w:rFonts w:ascii="Calibri" w:hAnsi="Calibri"/>
+                          </w:rPr>
+                        </w:pPr>
+                        <w:proofErr w:type="spellStart"/>
+                        <w:r>
+                          <w:rPr>
+                            <w:rFonts w:ascii="Calibri" w:hAnsi="Calibri"/>
+                          </w:rPr>
+                          <w:t>Description_item</w:t>
+                        </w:r>
+                        <w:proofErr w:type="spellEnd"/>
+                      </w:p>
+                    </w:tc>
+                  </w:sdtContent>
+                </w:sdt>
+                <w:sdt>
+                  <w:sdtPr>
+                    <w:rPr>
+                      <w:rFonts w:ascii="Calibri" w:hAnsi="Calibri"/>
+                    </w:rPr>
+                    <w:id w:val="-1132852790"/>
+                    <w:placeholder>
+                      <w:docPart w:val="DefaultPlaceholder_-1854013440"/>
+                    </w:placeholder>
+                    <w15:dataBinding w:prefixMappings="xmlns:ns0='urn:microsoft-dynamics-nav/reports/TP_Customer_Statistics/70101/' " w:xpath="/ns0:NavWordReportXmlPart[1]/ns0:Customer[1]/ns0:SalesInvLines[1]/ns0:Quantity[1]" w:storeItemID="{FDB4EFAC-423E-4205-A333-2F69D9C109E2}" w16sdtdh:storeItemChecksum="7SP1rQ=="/>
+                    <w:alias w:val="#Nav: /Customer/SalesInvLines/Quantity"/>
+                    <w:tag w:val="#Nav: TP_Customer_Statistics/70101"/>
+                  </w:sdtPr>
+                  <w:sdtContent>
+                    <w:tc>
+                      <w:tcPr>
+                        <w:tcW w:w="1733" w:type="dxa"/>
+                        <w:tcBorders>
+                          <w:top w:val="nil"/>
+                        </w:tcBorders>
+                      </w:tcPr>
+                      <w:p>
+                        <w:pPr>
+                          <w:rPr>
+                            <w:rFonts w:ascii="Calibri" w:hAnsi="Calibri"/>
+                          </w:rPr>
+                        </w:pPr>
+                        <w:r>
+                          <w:rPr>
+                            <w:rFonts w:ascii="Calibri" w:hAnsi="Calibri"/>
+                          </w:rPr>
+                          <w:t>Quantity</w:t>
+                        </w:r>
+                      </w:p>
+                    </w:tc>
+                  </w:sdtContent>
+                </w:sdt>
+                <w:sdt>
+                  <w:sdtPr>
+                    <w:rPr>
+                      <w:rFonts w:ascii="Calibri" w:hAnsi="Calibri"/>
+                    </w:rPr>
+                    <w:id w:val="1438101116"/>
+                    <w:placeholder>
+                      <w:docPart w:val="DefaultPlaceholder_-1854013440"/>
+                    </w:placeholder>
+                    <w15:dataBinding w:prefixMappings="xmlns:ns0='urn:microsoft-dynamics-nav/reports/TP_Customer_Statistics/70101/' " w:xpath="/ns0:NavWordReportXmlPart[1]/ns0:Customer[1]/ns0:SalesInvLines[1]/ns0:UnitPrice[1]" w:storeItemID="{FDB4EFAC-423E-4205-A333-2F69D9C109E2}" w16sdtdh:storeItemChecksum="7SP1rQ=="/>
+                    <w:alias w:val="#Nav: /Customer/SalesInvLines/UnitPrice"/>
+                    <w:tag w:val="#Nav: TP_Customer_Statistics/70101"/>
+                  </w:sdtPr>
+                  <w:sdtContent>
+                    <w:tc>
+                      <w:tcPr>
+                        <w:tcW w:w="2196" w:type="dxa"/>
+                        <w:tcBorders>
+                          <w:top w:val="nil"/>
+                        </w:tcBorders>
+                      </w:tcPr>
+                      <w:p>
+                        <w:pPr>
+                          <w:rPr>
+                            <w:rFonts w:ascii="Calibri" w:hAnsi="Calibri"/>
+                          </w:rPr>
+                        </w:pPr>
+                        <w:r>
+                          <w:rPr>
+                            <w:rFonts w:ascii="Calibri" w:hAnsi="Calibri"/>
+                          </w:rPr>
+                          <w:t>UnitPrice</w:t>
+                        </w:r>
+                      </w:p>
+                    </w:tc>
+                  </w:sdtContent>
+                </w:sdt>
+              </w:tr>
+            </w:sdtContent>
+          </w:sdt>
+        </w:sdtContent>
+      </w:sdt>
     </w:tbl>
     <w:p>
       <w:pPr>
@@ -7616,6 +5807,32 @@
         </w:p>
       </w:docPartBody>
     </w:docPart>
+    <w:docPart>
+      <w:docPartPr>
+        <w:name w:val="DefaultPlaceholder_-1854013435"/>
+        <w:category>
+          <w:name w:val="General"/>
+          <w:gallery w:val="placeholder"/>
+        </w:category>
+        <w:types>
+          <w:type w:val="bbPlcHdr"/>
+        </w:types>
+        <w:behaviors>
+          <w:behavior w:val="content"/>
+        </w:behaviors>
+        <w:guid w:val="{558FCEF4-6A81-4A5F-A953-012BEB6278CC}"/>
+      </w:docPartPr>
+      <w:docPartBody>
+        <w:p>
+          <w:r>
+            <w:rPr>
+              <w:rStyle w:val="PlaceholderText"/>
+            </w:rPr>
+            <w:t>Enter any content that you want to repeat, including other content controls. You can also insert this control around table rows in order to repeat parts of a table.</w:t>
+          </w:r>
+        </w:p>
+      </w:docPartBody>
+    </w:docPart>
   </w:docParts>
 </w:glossaryDocument>
 </file>
@@ -7702,15 +5919,25 @@
   </w:compat>
   <w:rsids>
     <w:rsidRoot w:val="0098503D"/>
+    <w:rsid w:val="00007FF0"/>
+    <w:rsid w:val="000B107D"/>
+    <w:rsid w:val="00211532"/>
     <w:rsid w:val="00470172"/>
+    <w:rsid w:val="0053549F"/>
+    <w:rsid w:val="005C7189"/>
+    <w:rsid w:val="008816EC"/>
     <w:rsid w:val="0089415D"/>
+    <w:rsid w:val="0097180B"/>
     <w:rsid w:val="0098503D"/>
     <w:rsid w:val="00A44670"/>
     <w:rsid w:val="00B526CA"/>
+    <w:rsid w:val="00C70CD4"/>
     <w:rsid w:val="00CA5482"/>
     <w:rsid w:val="00D864A4"/>
     <w:rsid w:val="00DF6BA4"/>
     <w:rsid w:val="00EC7020"/>
+    <w:rsid w:val="00F4089C"/>
+    <w:rsid w:val="00FB2B97"/>
   </w:rsids>
   <m:mathPr>
     <m:mathFont m:val="Cambria Math"/>
@@ -8166,7 +6393,7 @@
     <w:basedOn w:val="DefaultParagraphFont"/>
     <w:uiPriority w:val="99"/>
     <w:semiHidden/>
-    <w:rsid w:val="00B526CA"/>
+    <w:rsid w:val="00007FF0"/>
     <w:rPr>
       <w:color w:val="666666"/>
     </w:rPr>
@@ -8550,7 +6777,7 @@
  
          < / P r i c e _ L i s t _ L i n e >   
-         < I t e m L e d g e r E n t r y > +         < S a l e s I n v L i n e s >   
              < D e s c r i p t i o n _ i t e m > D e s c r i p t i o n _ i t e m < / D e s c r i p t i o n _ i t e m >   
@@ -8562,7 +6789,29 @@
  
              < Q u a n t i t y > Q u a n t i t y < / Q u a n t i t y >   
-         < / I t e m L e d g e r E n t r y > +             < U n i t P r i c e > U n i t P r i c e < / U n i t P r i c e > + 
+         < / S a l e s I n v L i n e s > + 
+         < S a l e s I n v o i c e L i n e 2 > + 
+             < D e s c r i p t i o n _ i t e m 2 > D e s c r i p t i o n _ i t e m 2 < / D e s c r i p t i o n _ i t e m 2 > + 
+             < D o c u m e n t _ N o _ 2 > D o c u m e n t _ N o _ 2 < / D o c u m e n t _ N o _ 2 > + 
+             < I t e m _ C a t e g o r y _ G r o u p > I t e m _ C a t e g o r y _ G r o u p < / I t e m _ C a t e g o r y _ G r o u p > + 
+             < I t e m _ N o _ 2 > I t e m _ N o _ 2 < / I t e m _ N o _ 2 > + 
+             < L i n e _ A m o u n t > L i n e _ A m o u n t < / L i n e _ A m o u n t > + 
+             < P o s t i n g _ D a t e 2 > P o s t i n g _ D a t e 2 < / P o s t i n g _ D a t e 2 > + 
+             < Q u a n t i t y 2 > Q u a n t i t y 2 < / Q u a n t i t y 2 > + 
+             < U n i t P r i c e 2 > U n i t P r i c e 2 < / U n i t P r i c e 2 > + 
+         < / S a l e s I n v o i c e L i n e 2 >   
      < / C u s t o m e r >   
@@ -8673,7 +6922,7 @@
  
          < / P r i c e _ L i s t _ L i n e >   
-         < I t e m L e d g e r E n t r y   E l e m e n t T y p e = " D a t a I t e m "   E l e m e n t I d = " 4 2 8 4 2 6 0 7 1 " > +         < S a l e s I n v L i n e s   E l e m e n t T y p e = " D a t a I t e m "   E l e m e n t I d = " 3 6 1 2 6 7 7 9 1 " >   
              < D e s c r i p t i o n _ i t e m   E l e m e n t T y p e = " C o l u m n "   E l e m e n t I d = " 9 7 4 1 4 8 6 6 5 "   D a t a T y p e = " T e x t " > D e s c r i p t i o n _ i t e m < / D e s c r i p t i o n _ i t e m >   
@@ -8685,7 +6934,29 @@
  
              < Q u a n t i t y   E l e m e n t T y p e = " C o l u m n "   E l e m e n t I d = " 5 5 6 9 2 0 8 8 6 "   D a t a T y p e = " D e c i m a l " > Q u a n t i t y < / Q u a n t i t y >   
-         < / I t e m L e d g e r E n t r y > +             < U n i t P r i c e   E l e m e n t T y p e = " C o l u m n "   E l e m e n t I d = " 1 4 7 8 2 2 1 5 2 6 "   D a t a T y p e = " D e c i m a l " > U n i t P r i c e < / U n i t P r i c e > + 
+         < / S a l e s I n v L i n e s > + 
+         < S a l e s I n v o i c e L i n e 2   E l e m e n t T y p e = " D a t a I t e m "   E l e m e n t I d = " 3 3 9 2 1 5 5 2 8 " > + 
+             < D e s c r i p t i o n _ i t e m 2   E l e m e n t T y p e = " C o l u m n "   E l e m e n t I d = " 4 8 9 3 1 0 5 8 9 "   D a t a T y p e = " T e x t " > D e s c r i p t i o n _ i t e m 2 < / D e s c r i p t i o n _ i t e m 2 > + 
+             < D o c u m e n t _ N o _ 2   E l e m e n t T y p e = " C o l u m n "   E l e m e n t I d = " 4 9 2 2 9 2 5 5 9 "   D a t a T y p e = " C o d e " > D o c u m e n t _ N o _ 2 < / D o c u m e n t _ N o _ 2 > + 
+             < I t e m _ C a t e g o r y _ G r o u p   E l e m e n t T y p e = " C o l u m n "   E l e m e n t I d = " 1 0 0 4 0 2 0 3 3 7 "   D a t a T y p e = " O p t i o n " > I t e m _ C a t e g o r y _ G r o u p < / I t e m _ C a t e g o r y _ G r o u p > + 
+             < I t e m _ N o _ 2   E l e m e n t T y p e = " C o l u m n "   E l e m e n t I d = " 5 4 4 9 3 6 0 9 1 "   D a t a T y p e = " C o d e " > I t e m _ N o _ 2 < / I t e m _ N o _ 2 > + 
+             < L i n e _ A m o u n t   E l e m e n t T y p e = " C o l u m n "   E l e m e n t I d = " 1 6 1 7 1 7 1 8 0 0 "   D a t a T y p e = " D e c i m a l " > L i n e _ A m o u n t < / L i n e _ A m o u n t > + 
+             < P o s t i n g _ D a t e 2   E l e m e n t T y p e = " C o l u m n "   E l e m e n t I d = " 1 5 8 6 0 2 7 9 2 4 "   D a t a T y p e = " D a t e " > P o s t i n g _ D a t e 2 < / P o s t i n g _ D a t e 2 > + 
+             < Q u a n t i t y 2   E l e m e n t T y p e = " C o l u m n "   E l e m e n t I d = " 5 0 5 0 6 3 0 0 4 "   D a t a T y p e = " D e c i m a l " > Q u a n t i t y 2 < / Q u a n t i t y 2 > + 
+             < U n i t P r i c e 2   E l e m e n t T y p e = " C o l u m n "   E l e m e n t I d = " 2 4 0 5 6 7 0 8 "   D a t a T y p e = " D e c i m a l " > U n i t P r i c e 2 < / U n i t P r i c e 2 > + 
+         < / S a l e s I n v o i c e L i n e 2 >   
      < / C u s t o m e r >   

</xml_diff>

<commit_message>
TP Order Creation Commented because of Empty Data set error in Sales Lines
</commit_message>
<xml_diff>
--- a/src/Layouts/Customer.docx
+++ b/src/Layouts/Customer.docx
@@ -71,7 +71,7 @@
             <w:placeholder>
               <w:docPart w:val="DefaultPlaceholder_-1854013440"/>
             </w:placeholder>
-            <w15:dataBinding w:prefixMappings="xmlns:ns0='urn:microsoft-dynamics-nav/reports/TP_Customer_Statistics/70101/' " w:xpath="/ns0:NavWordReportXmlPart[1]/ns0:Customer[1]/ns0:Name[1]" w:storeItemID="{FDB4EFAC-423E-4205-A333-2F69D9C109E2}" w16sdtdh:storeItemChecksum="7SP1rQ=="/>
+            <w15:dataBinding w:prefixMappings="xmlns:ns0='urn:microsoft-dynamics-nav/reports/TP_Customer_Statistics/70101/' " w:xpath="/ns0:NavWordReportXmlPart[1]/ns0:Customer[1]/ns0:Name[1]" w:storeItemID="{FDB4EFAC-423E-4205-A333-2F69D9C109E2}" w16sdtdh:storeItemChecksum="jYRs+Q=="/>
           </w:sdtPr>
           <w:sdtContent>
             <w:tc>
@@ -200,7 +200,7 @@
                 <w:placeholder>
                   <w:docPart w:val="DefaultPlaceholder_-1854013440"/>
                 </w:placeholder>
-                <w15:dataBinding w:prefixMappings="xmlns:ns0='urn:microsoft-dynamics-nav/reports/TP_Customer_Statistics/70101/' " w:xpath="/ns0:NavWordReportXmlPart[1]/ns0:Customer[1]/ns0:Address[1]" w:storeItemID="{FDB4EFAC-423E-4205-A333-2F69D9C109E2}" w16sdtdh:storeItemChecksum="7SP1rQ=="/>
+                <w15:dataBinding w:prefixMappings="xmlns:ns0='urn:microsoft-dynamics-nav/reports/TP_Customer_Statistics/70101/' " w:xpath="/ns0:NavWordReportXmlPart[1]/ns0:Customer[1]/ns0:Address[1]" w:storeItemID="{FDB4EFAC-423E-4205-A333-2F69D9C109E2}" w16sdtdh:storeItemChecksum="jYRs+Q=="/>
               </w:sdtPr>
               <w:sdtContent>
                 <w:r>
@@ -232,7 +232,7 @@
                 <w:placeholder>
                   <w:docPart w:val="DefaultPlaceholder_-1854013440"/>
                 </w:placeholder>
-                <w15:dataBinding w:prefixMappings="xmlns:ns0='urn:microsoft-dynamics-nav/reports/TP_Customer_Statistics/70101/' " w:xpath="/ns0:NavWordReportXmlPart[1]/ns0:Customer[1]/ns0:City[1]" w:storeItemID="{FDB4EFAC-423E-4205-A333-2F69D9C109E2}" w16sdtdh:storeItemChecksum="7SP1rQ=="/>
+                <w15:dataBinding w:prefixMappings="xmlns:ns0='urn:microsoft-dynamics-nav/reports/TP_Customer_Statistics/70101/' " w:xpath="/ns0:NavWordReportXmlPart[1]/ns0:Customer[1]/ns0:City[1]" w:storeItemID="{FDB4EFAC-423E-4205-A333-2F69D9C109E2}" w16sdtdh:storeItemChecksum="jYRs+Q=="/>
               </w:sdtPr>
               <w:sdtContent>
                 <w:r>
@@ -256,7 +256,7 @@
                 <w:placeholder>
                   <w:docPart w:val="DefaultPlaceholder_-1854013440"/>
                 </w:placeholder>
-                <w15:dataBinding w:prefixMappings="xmlns:ns0='urn:microsoft-dynamics-nav/reports/TP_Customer_Statistics/70101/' " w:xpath="/ns0:NavWordReportXmlPart[1]/ns0:Customer[1]/ns0:County[1]" w:storeItemID="{FDB4EFAC-423E-4205-A333-2F69D9C109E2}" w16sdtdh:storeItemChecksum="7SP1rQ=="/>
+                <w15:dataBinding w:prefixMappings="xmlns:ns0='urn:microsoft-dynamics-nav/reports/TP_Customer_Statistics/70101/' " w:xpath="/ns0:NavWordReportXmlPart[1]/ns0:Customer[1]/ns0:County[1]" w:storeItemID="{FDB4EFAC-423E-4205-A333-2F69D9C109E2}" w16sdtdh:storeItemChecksum="jYRs+Q=="/>
               </w:sdtPr>
               <w:sdtContent>
                 <w:r>
@@ -288,7 +288,7 @@
                 <w:placeholder>
                   <w:docPart w:val="DefaultPlaceholder_-1854013440"/>
                 </w:placeholder>
-                <w15:dataBinding w:prefixMappings="xmlns:ns0='urn:microsoft-dynamics-nav/reports/TP_Customer_Statistics/70101/' " w:xpath="/ns0:NavWordReportXmlPart[1]/ns0:Customer[1]/ns0:PostCode[1]" w:storeItemID="{FDB4EFAC-423E-4205-A333-2F69D9C109E2}" w16sdtdh:storeItemChecksum="7SP1rQ=="/>
+                <w15:dataBinding w:prefixMappings="xmlns:ns0='urn:microsoft-dynamics-nav/reports/TP_Customer_Statistics/70101/' " w:xpath="/ns0:NavWordReportXmlPart[1]/ns0:Customer[1]/ns0:PostCode[1]" w:storeItemID="{FDB4EFAC-423E-4205-A333-2F69D9C109E2}" w16sdtdh:storeItemChecksum="jYRs+Q=="/>
               </w:sdtPr>
               <w:sdtContent>
                 <w:r>
@@ -320,7 +320,7 @@
                 <w:placeholder>
                   <w:docPart w:val="DefaultPlaceholder_-1854013440"/>
                 </w:placeholder>
-                <w15:dataBinding w:prefixMappings="xmlns:ns0='urn:microsoft-dynamics-nav/reports/TP_Customer_Statistics/70101/' " w:xpath="/ns0:NavWordReportXmlPart[1]/ns0:Customer[1]/ns0:CountryRegionCode[1]" w:storeItemID="{FDB4EFAC-423E-4205-A333-2F69D9C109E2}" w16sdtdh:storeItemChecksum="7SP1rQ=="/>
+                <w15:dataBinding w:prefixMappings="xmlns:ns0='urn:microsoft-dynamics-nav/reports/TP_Customer_Statistics/70101/' " w:xpath="/ns0:NavWordReportXmlPart[1]/ns0:Customer[1]/ns0:CountryRegionCode[1]" w:storeItemID="{FDB4EFAC-423E-4205-A333-2F69D9C109E2}" w16sdtdh:storeItemChecksum="jYRs+Q=="/>
               </w:sdtPr>
               <w:sdtContent>
                 <w:r>
@@ -407,7 +407,7 @@
             <w:placeholder>
               <w:docPart w:val="DefaultPlaceholder_-1854013440"/>
             </w:placeholder>
-            <w15:dataBinding w:prefixMappings="xmlns:ns0='urn:microsoft-dynamics-nav/reports/TP_Customer_Statistics/70101/' " w:xpath="/ns0:NavWordReportXmlPart[1]/ns0:Customer[1]/ns0:ContactName[1]" w:storeItemID="{FDB4EFAC-423E-4205-A333-2F69D9C109E2}" w16sdtdh:storeItemChecksum="7SP1rQ=="/>
+            <w15:dataBinding w:prefixMappings="xmlns:ns0='urn:microsoft-dynamics-nav/reports/TP_Customer_Statistics/70101/' " w:xpath="/ns0:NavWordReportXmlPart[1]/ns0:Customer[1]/ns0:ContactName[1]" w:storeItemID="{FDB4EFAC-423E-4205-A333-2F69D9C109E2}" w16sdtdh:storeItemChecksum="jYRs+Q=="/>
           </w:sdtPr>
           <w:sdtContent>
             <w:tc>
@@ -507,7 +507,7 @@
             <w:placeholder>
               <w:docPart w:val="DefaultPlaceholder_-1854013440"/>
             </w:placeholder>
-            <w15:dataBinding w:prefixMappings="xmlns:ns0='urn:microsoft-dynamics-nav/reports/TP_Customer_Statistics/70101/' " w:xpath="/ns0:NavWordReportXmlPart[1]/ns0:Customer[1]/ns0:EMail[1]" w:storeItemID="{FDB4EFAC-423E-4205-A333-2F69D9C109E2}" w16sdtdh:storeItemChecksum="7SP1rQ=="/>
+            <w15:dataBinding w:prefixMappings="xmlns:ns0='urn:microsoft-dynamics-nav/reports/TP_Customer_Statistics/70101/' " w:xpath="/ns0:NavWordReportXmlPart[1]/ns0:Customer[1]/ns0:EMail[1]" w:storeItemID="{FDB4EFAC-423E-4205-A333-2F69D9C109E2}" w16sdtdh:storeItemChecksum="jYRs+Q=="/>
           </w:sdtPr>
           <w:sdtContent>
             <w:tc>
@@ -607,7 +607,7 @@
             <w:placeholder>
               <w:docPart w:val="DefaultPlaceholder_-1854013440"/>
             </w:placeholder>
-            <w15:dataBinding w:prefixMappings="xmlns:ns0='urn:microsoft-dynamics-nav/reports/TP_Customer_Statistics/70101/' " w:xpath="/ns0:NavWordReportXmlPart[1]/ns0:Customer[1]/ns0:PhoneNo[1]" w:storeItemID="{FDB4EFAC-423E-4205-A333-2F69D9C109E2}" w16sdtdh:storeItemChecksum="7SP1rQ=="/>
+            <w15:dataBinding w:prefixMappings="xmlns:ns0='urn:microsoft-dynamics-nav/reports/TP_Customer_Statistics/70101/' " w:xpath="/ns0:NavWordReportXmlPart[1]/ns0:Customer[1]/ns0:PhoneNo[1]" w:storeItemID="{FDB4EFAC-423E-4205-A333-2F69D9C109E2}" w16sdtdh:storeItemChecksum="jYRs+Q=="/>
           </w:sdtPr>
           <w:sdtContent>
             <w:tc>
@@ -661,7 +661,7 @@
                 <w:placeholder>
                   <w:docPart w:val="DefaultPlaceholder_-1854013440"/>
                 </w:placeholder>
-                <w15:dataBinding w:prefixMappings="xmlns:ns0='urn:microsoft-dynamics-nav/reports/TP_Customer_Statistics/70101/' " w:xpath="/ns0:NavWordReportXmlPart[1]/ns0:Customer[1]/ns0:MobilePhoneNo[1]" w:storeItemID="{FDB4EFAC-423E-4205-A333-2F69D9C109E2}" w16sdtdh:storeItemChecksum="7SP1rQ=="/>
+                <w15:dataBinding w:prefixMappings="xmlns:ns0='urn:microsoft-dynamics-nav/reports/TP_Customer_Statistics/70101/' " w:xpath="/ns0:NavWordReportXmlPart[1]/ns0:Customer[1]/ns0:MobilePhoneNo[1]" w:storeItemID="{FDB4EFAC-423E-4205-A333-2F69D9C109E2}" w16sdtdh:storeItemChecksum="jYRs+Q=="/>
               </w:sdtPr>
               <w:sdtContent>
                 <w:r>
@@ -1113,7 +1113,7 @@
                                   <w:placeholder>
                                     <w:docPart w:val="DefaultPlaceholder_-1854013440"/>
                                   </w:placeholder>
-                                  <w15:dataBinding w:prefixMappings="xmlns:ns0='urn:microsoft-dynamics-nav/reports/TP_Customer_Statistics/70101/' " w:xpath="/ns0:NavWordReportXmlPart[1]/ns0:Customer[1]/ns0:Marginamount_12months[1]" w:storeItemID="{FDB4EFAC-423E-4205-A333-2F69D9C109E2}" w16sdtdh:storeItemChecksum="7SP1rQ=="/>
+                                  <w15:dataBinding w:prefixMappings="xmlns:ns0='urn:microsoft-dynamics-nav/reports/TP_Customer_Statistics/70101/' " w:xpath="/ns0:NavWordReportXmlPart[1]/ns0:Customer[1]/ns0:Marginamount_12months[1]" w:storeItemID="{FDB4EFAC-423E-4205-A333-2F69D9C109E2}" w16sdtdh:storeItemChecksum="jYRs+Q=="/>
                                 </w:sdtPr>
                                 <w:sdtContent>
                                   <w:tc>
@@ -1221,7 +1221,7 @@
                                   <w:placeholder>
                                     <w:docPart w:val="8FE7251C2758473F9D047A54BB4F3ECA"/>
                                   </w:placeholder>
-                                  <w15:dataBinding w:prefixMappings="xmlns:ns0='urn:microsoft-dynamics-nav/reports/TP_Customer_Statistics/70101/' " w:xpath="/ns0:NavWordReportXmlPart[1]/ns0:Customer[1]/ns0:ThisQrtrSalesAmount[1]" w:storeItemID="{FDB4EFAC-423E-4205-A333-2F69D9C109E2}" w16sdtdh:storeItemChecksum="7SP1rQ=="/>
+                                  <w15:dataBinding w:prefixMappings="xmlns:ns0='urn:microsoft-dynamics-nav/reports/TP_Customer_Statistics/70101/' " w:xpath="/ns0:NavWordReportXmlPart[1]/ns0:Customer[1]/ns0:ThisQrtrSalesAmount[1]" w:storeItemID="{FDB4EFAC-423E-4205-A333-2F69D9C109E2}" w16sdtdh:storeItemChecksum="jYRs+Q=="/>
                                 </w:sdtPr>
                                 <w:sdtContent>
                                   <w:tc>
@@ -1243,7 +1243,6 @@
                                           <w:lang w:val="en-AU"/>
                                         </w:rPr>
                                       </w:pPr>
-                                      <w:proofErr w:type="spellStart"/>
                                       <w:r>
                                         <w:rPr>
                                           <w:rFonts w:ascii="Segoe UI" w:hAnsi="Segoe UI" w:cs="Segoe UI"/>
@@ -1252,7 +1251,6 @@
                                         </w:rPr>
                                         <w:t>ThisQrtrSalesAmount</w:t>
                                       </w:r>
-                                      <w:proofErr w:type="spellEnd"/>
                                     </w:p>
                                   </w:tc>
                                 </w:sdtContent>
@@ -1331,7 +1329,7 @@
                                   <w:placeholder>
                                     <w:docPart w:val="DefaultPlaceholder_-1854013440"/>
                                   </w:placeholder>
-                                  <w15:dataBinding w:prefixMappings="xmlns:ns0='urn:microsoft-dynamics-nav/reports/TP_Customer_Statistics/70101/' " w:xpath="/ns0:NavWordReportXmlPart[1]/ns0:Customer[1]/ns0:LastQrtrSalesAmount[1]" w:storeItemID="{FDB4EFAC-423E-4205-A333-2F69D9C109E2}" w16sdtdh:storeItemChecksum="7SP1rQ=="/>
+                                  <w15:dataBinding w:prefixMappings="xmlns:ns0='urn:microsoft-dynamics-nav/reports/TP_Customer_Statistics/70101/' " w:xpath="/ns0:NavWordReportXmlPart[1]/ns0:Customer[1]/ns0:LastQrtrSalesAmount[1]" w:storeItemID="{FDB4EFAC-423E-4205-A333-2F69D9C109E2}" w16sdtdh:storeItemChecksum="jYRs+Q=="/>
                                 </w:sdtPr>
                                 <w:sdtContent>
                                   <w:tc>
@@ -1353,7 +1351,6 @@
                                           <w:lang w:val="en-AU"/>
                                         </w:rPr>
                                       </w:pPr>
-                                      <w:proofErr w:type="spellStart"/>
                                       <w:r>
                                         <w:rPr>
                                           <w:rFonts w:ascii="Segoe UI" w:hAnsi="Segoe UI" w:cs="Segoe UI"/>
@@ -1362,7 +1359,6 @@
                                         </w:rPr>
                                         <w:t>LastQrtrSalesAmount</w:t>
                                       </w:r>
-                                      <w:proofErr w:type="spellEnd"/>
                                     </w:p>
                                   </w:tc>
                                 </w:sdtContent>
@@ -1438,7 +1434,7 @@
                                   <w:placeholder>
                                     <w:docPart w:val="DefaultPlaceholder_-1854013440"/>
                                   </w:placeholder>
-                                  <w15:dataBinding w:prefixMappings="xmlns:ns0='urn:microsoft-dynamics-nav/reports/TP_Customer_Statistics/70101/' " w:xpath="/ns0:NavWordReportXmlPart[1]/ns0:Customer[1]/ns0:CustomerGrade[1]" w:storeItemID="{FDB4EFAC-423E-4205-A333-2F69D9C109E2}" w16sdtdh:storeItemChecksum="7SP1rQ=="/>
+                                  <w15:dataBinding w:prefixMappings="xmlns:ns0='urn:microsoft-dynamics-nav/reports/TP_Customer_Statistics/70101/' " w:xpath="/ns0:NavWordReportXmlPart[1]/ns0:Customer[1]/ns0:CustomerGrade[1]" w:storeItemID="{FDB4EFAC-423E-4205-A333-2F69D9C109E2}" w16sdtdh:storeItemChecksum="jYRs+Q=="/>
                                 </w:sdtPr>
                                 <w:sdtContent>
                                   <w:tc>
@@ -1460,7 +1456,6 @@
                                           <w:lang w:val="en-AU"/>
                                         </w:rPr>
                                       </w:pPr>
-                                      <w:proofErr w:type="spellStart"/>
                                       <w:r>
                                         <w:rPr>
                                           <w:rFonts w:ascii="Segoe UI" w:hAnsi="Segoe UI" w:cs="Segoe UI"/>
@@ -1469,7 +1464,6 @@
                                         </w:rPr>
                                         <w:t>CustomerGrade</w:t>
                                       </w:r>
-                                      <w:proofErr w:type="spellEnd"/>
                                     </w:p>
                                   </w:tc>
                                 </w:sdtContent>
@@ -2227,7 +2221,7 @@
                             <w:placeholder>
                               <w:docPart w:val="DefaultPlaceholder_-1854013440"/>
                             </w:placeholder>
-                            <w15:dataBinding w:prefixMappings="xmlns:ns0='urn:microsoft-dynamics-nav/reports/TP_Customer_Statistics/70101/' " w:xpath="/ns0:NavWordReportXmlPart[1]/ns0:Customer[1]/ns0:Marginamount_12months[1]" w:storeItemID="{FDB4EFAC-423E-4205-A333-2F69D9C109E2}" w16sdtdh:storeItemChecksum="7SP1rQ=="/>
+                            <w15:dataBinding w:prefixMappings="xmlns:ns0='urn:microsoft-dynamics-nav/reports/TP_Customer_Statistics/70101/' " w:xpath="/ns0:NavWordReportXmlPart[1]/ns0:Customer[1]/ns0:Marginamount_12months[1]" w:storeItemID="{FDB4EFAC-423E-4205-A333-2F69D9C109E2}" w16sdtdh:storeItemChecksum="jYRs+Q=="/>
                           </w:sdtPr>
                           <w:sdtContent>
                             <w:tc>
@@ -2335,7 +2329,7 @@
                             <w:placeholder>
                               <w:docPart w:val="8FE7251C2758473F9D047A54BB4F3ECA"/>
                             </w:placeholder>
-                            <w15:dataBinding w:prefixMappings="xmlns:ns0='urn:microsoft-dynamics-nav/reports/TP_Customer_Statistics/70101/' " w:xpath="/ns0:NavWordReportXmlPart[1]/ns0:Customer[1]/ns0:ThisQrtrSalesAmount[1]" w:storeItemID="{FDB4EFAC-423E-4205-A333-2F69D9C109E2}" w16sdtdh:storeItemChecksum="7SP1rQ=="/>
+                            <w15:dataBinding w:prefixMappings="xmlns:ns0='urn:microsoft-dynamics-nav/reports/TP_Customer_Statistics/70101/' " w:xpath="/ns0:NavWordReportXmlPart[1]/ns0:Customer[1]/ns0:ThisQrtrSalesAmount[1]" w:storeItemID="{FDB4EFAC-423E-4205-A333-2F69D9C109E2}" w16sdtdh:storeItemChecksum="jYRs+Q=="/>
                           </w:sdtPr>
                           <w:sdtContent>
                             <w:tc>
@@ -2357,7 +2351,6 @@
                                     <w:lang w:val="en-AU"/>
                                   </w:rPr>
                                 </w:pPr>
-                                <w:proofErr w:type="spellStart"/>
                                 <w:r>
                                   <w:rPr>
                                     <w:rFonts w:ascii="Segoe UI" w:hAnsi="Segoe UI" w:cs="Segoe UI"/>
@@ -2366,7 +2359,6 @@
                                   </w:rPr>
                                   <w:t>ThisQrtrSalesAmount</w:t>
                                 </w:r>
-                                <w:proofErr w:type="spellEnd"/>
                               </w:p>
                             </w:tc>
                           </w:sdtContent>
@@ -2445,7 +2437,7 @@
                             <w:placeholder>
                               <w:docPart w:val="DefaultPlaceholder_-1854013440"/>
                             </w:placeholder>
-                            <w15:dataBinding w:prefixMappings="xmlns:ns0='urn:microsoft-dynamics-nav/reports/TP_Customer_Statistics/70101/' " w:xpath="/ns0:NavWordReportXmlPart[1]/ns0:Customer[1]/ns0:LastQrtrSalesAmount[1]" w:storeItemID="{FDB4EFAC-423E-4205-A333-2F69D9C109E2}" w16sdtdh:storeItemChecksum="7SP1rQ=="/>
+                            <w15:dataBinding w:prefixMappings="xmlns:ns0='urn:microsoft-dynamics-nav/reports/TP_Customer_Statistics/70101/' " w:xpath="/ns0:NavWordReportXmlPart[1]/ns0:Customer[1]/ns0:LastQrtrSalesAmount[1]" w:storeItemID="{FDB4EFAC-423E-4205-A333-2F69D9C109E2}" w16sdtdh:storeItemChecksum="jYRs+Q=="/>
                           </w:sdtPr>
                           <w:sdtContent>
                             <w:tc>
@@ -2467,7 +2459,6 @@
                                     <w:lang w:val="en-AU"/>
                                   </w:rPr>
                                 </w:pPr>
-                                <w:proofErr w:type="spellStart"/>
                                 <w:r>
                                   <w:rPr>
                                     <w:rFonts w:ascii="Segoe UI" w:hAnsi="Segoe UI" w:cs="Segoe UI"/>
@@ -2476,7 +2467,6 @@
                                   </w:rPr>
                                   <w:t>LastQrtrSalesAmount</w:t>
                                 </w:r>
-                                <w:proofErr w:type="spellEnd"/>
                               </w:p>
                             </w:tc>
                           </w:sdtContent>
@@ -2552,7 +2542,7 @@
                             <w:placeholder>
                               <w:docPart w:val="DefaultPlaceholder_-1854013440"/>
                             </w:placeholder>
-                            <w15:dataBinding w:prefixMappings="xmlns:ns0='urn:microsoft-dynamics-nav/reports/TP_Customer_Statistics/70101/' " w:xpath="/ns0:NavWordReportXmlPart[1]/ns0:Customer[1]/ns0:CustomerGrade[1]" w:storeItemID="{FDB4EFAC-423E-4205-A333-2F69D9C109E2}" w16sdtdh:storeItemChecksum="7SP1rQ=="/>
+                            <w15:dataBinding w:prefixMappings="xmlns:ns0='urn:microsoft-dynamics-nav/reports/TP_Customer_Statistics/70101/' " w:xpath="/ns0:NavWordReportXmlPart[1]/ns0:Customer[1]/ns0:CustomerGrade[1]" w:storeItemID="{FDB4EFAC-423E-4205-A333-2F69D9C109E2}" w16sdtdh:storeItemChecksum="jYRs+Q=="/>
                           </w:sdtPr>
                           <w:sdtContent>
                             <w:tc>
@@ -2574,7 +2564,6 @@
                                     <w:lang w:val="en-AU"/>
                                   </w:rPr>
                                 </w:pPr>
-                                <w:proofErr w:type="spellStart"/>
                                 <w:r>
                                   <w:rPr>
                                     <w:rFonts w:ascii="Segoe UI" w:hAnsi="Segoe UI" w:cs="Segoe UI"/>
@@ -2583,7 +2572,6 @@
                                   </w:rPr>
                                   <w:t>CustomerGrade</w:t>
                                 </w:r>
-                                <w:proofErr w:type="spellEnd"/>
                               </w:p>
                             </w:tc>
                           </w:sdtContent>
@@ -3174,7 +3162,7 @@
                         <w:placeholder>
                           <w:docPart w:val="ABDB945A3A1142EF9C8D30E6369C24E0"/>
                         </w:placeholder>
-                        <w15:dataBinding w:prefixMappings="xmlns:ns0='urn:microsoft-dynamics-nav/reports/TP_Customer_Statistics/70101/' " w:xpath="/ns0:NavWordReportXmlPart[1]/ns0:Customer[1]/ns0:Price_List_Line[1]/ns0:Product_No_[1]" w:storeItemID="{FDB4EFAC-423E-4205-A333-2F69D9C109E2}" w16sdtdh:storeItemChecksum="7SP1rQ=="/>
+                        <w15:dataBinding w:prefixMappings="xmlns:ns0='urn:microsoft-dynamics-nav/reports/TP_Customer_Statistics/70101/' " w:xpath="/ns0:NavWordReportXmlPart[1]/ns0:Customer[1]/ns0:Price_List_Line[1]/ns0:Product_No_[1]" w:storeItemID="{FDB4EFAC-423E-4205-A333-2F69D9C109E2}" w16sdtdh:storeItemChecksum="jYRs+Q=="/>
                       </w:sdtPr>
                       <w:sdtContent>
                         <w:r>
@@ -3204,7 +3192,7 @@
                     <w:placeholder>
                       <w:docPart w:val="DefaultPlaceholder_-1854013440"/>
                     </w:placeholder>
-                    <w15:dataBinding w:prefixMappings="xmlns:ns0='urn:microsoft-dynamics-nav/reports/TP_Customer_Statistics/70101/' " w:xpath="/ns0:NavWordReportXmlPart[1]/ns0:Customer[1]/ns0:Price_List_Line[1]/ns0:Description[1]" w:storeItemID="{FDB4EFAC-423E-4205-A333-2F69D9C109E2}" w16sdtdh:storeItemChecksum="7SP1rQ=="/>
+                    <w15:dataBinding w:prefixMappings="xmlns:ns0='urn:microsoft-dynamics-nav/reports/TP_Customer_Statistics/70101/' " w:xpath="/ns0:NavWordReportXmlPart[1]/ns0:Customer[1]/ns0:Price_List_Line[1]/ns0:Description[1]" w:storeItemID="{FDB4EFAC-423E-4205-A333-2F69D9C109E2}" w16sdtdh:storeItemChecksum="jYRs+Q=="/>
                   </w:sdtPr>
                   <w:sdtContent>
                     <w:tc>
@@ -3242,7 +3230,7 @@
                     <w:placeholder>
                       <w:docPart w:val="DefaultPlaceholder_-1854013440"/>
                     </w:placeholder>
-                    <w15:dataBinding w:prefixMappings="xmlns:ns0='urn:microsoft-dynamics-nav/reports/TP_Customer_Statistics/70101/' " w:xpath="/ns0:NavWordReportXmlPart[1]/ns0:Customer[1]/ns0:Price_List_Line[1]/ns0:Minimum_Quantity[1]" w:storeItemID="{FDB4EFAC-423E-4205-A333-2F69D9C109E2}" w16sdtdh:storeItemChecksum="7SP1rQ=="/>
+                    <w15:dataBinding w:prefixMappings="xmlns:ns0='urn:microsoft-dynamics-nav/reports/TP_Customer_Statistics/70101/' " w:xpath="/ns0:NavWordReportXmlPart[1]/ns0:Customer[1]/ns0:Price_List_Line[1]/ns0:Minimum_Quantity[1]" w:storeItemID="{FDB4EFAC-423E-4205-A333-2F69D9C109E2}" w16sdtdh:storeItemChecksum="jYRs+Q=="/>
                   </w:sdtPr>
                   <w:sdtContent>
                     <w:tc>
@@ -3280,7 +3268,7 @@
                     <w:placeholder>
                       <w:docPart w:val="DefaultPlaceholder_-1854013440"/>
                     </w:placeholder>
-                    <w15:dataBinding w:prefixMappings="xmlns:ns0='urn:microsoft-dynamics-nav/reports/TP_Customer_Statistics/70101/' " w:xpath="/ns0:NavWordReportXmlPart[1]/ns0:Customer[1]/ns0:Price_List_Line[1]/ns0:Unit_Price[1]" w:storeItemID="{FDB4EFAC-423E-4205-A333-2F69D9C109E2}" w16sdtdh:storeItemChecksum="7SP1rQ=="/>
+                    <w15:dataBinding w:prefixMappings="xmlns:ns0='urn:microsoft-dynamics-nav/reports/TP_Customer_Statistics/70101/' " w:xpath="/ns0:NavWordReportXmlPart[1]/ns0:Customer[1]/ns0:Price_List_Line[1]/ns0:Unit_Price[1]" w:storeItemID="{FDB4EFAC-423E-4205-A333-2F69D9C109E2}" w16sdtdh:storeItemChecksum="jYRs+Q=="/>
                   </w:sdtPr>
                   <w:sdtContent>
                     <w:tc>
@@ -3396,9 +3384,9 @@
               </wp:anchor>
             </w:drawing>
           </mc:Choice>
-          <mc:Fallback xmlns:a="http://schemas.openxmlformats.org/drawingml/2006/main" xmlns:pic="http://schemas.openxmlformats.org/drawingml/2006/picture" xmlns:a14="http://schemas.microsoft.com/office/drawing/2010/main">
+          <mc:Fallback>
             <w:pict>
-              <v:rect id="Picture 5" style="position:absolute;margin-left:245.6pt;margin-top:9.05pt;width:17pt;height:17pt;z-index:251661312;visibility:visible;mso-wrap-style:square;mso-width-percent:0;mso-height-percent:0;mso-wrap-distance-left:9pt;mso-wrap-distance-top:0;mso-wrap-distance-right:9pt;mso-wrap-distance-bottom:0;mso-position-horizontal:absolute;mso-position-horizontal-relative:text;mso-position-vertical:absolute;mso-position-vertical-relative:text;mso-width-percent:0;mso-height-percent:0;mso-width-relative:margin;mso-height-relative:margin;v-text-anchor:middle" o:spid="_x0000_s1026" fillcolor="white [3212]" strokecolor="black [3213]" strokeweight="1.5pt" o:gfxdata="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" w14:anchorId="5640E4FD"/>
+              <v:rect id="Picture 5" style="position:absolute;margin-left:245.6pt;margin-top:9.05pt;width:17pt;height:17pt;z-index:251661312;visibility:visible;mso-wrap-style:square;mso-width-percent:0;mso-height-percent:0;mso-wrap-distance-left:9pt;mso-wrap-distance-top:0;mso-wrap-distance-right:9pt;mso-wrap-distance-bottom:0;mso-position-horizontal:absolute;mso-position-horizontal-relative:text;mso-position-vertical:absolute;mso-position-vertical-relative:text;mso-width-percent:0;mso-height-percent:0;mso-width-relative:margin;mso-height-relative:margin;v-text-anchor:middle" o:spid="_x0000_s1026" fillcolor="white [3212]" strokecolor="black [3213]" strokeweight="1.5pt" o:gfxdata="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" w14:anchorId="3035BCE9"/>
             </w:pict>
           </mc:Fallback>
         </mc:AlternateContent>
@@ -3689,18 +3677,28 @@
         <w:sdtPr>
           <w:rPr>
             <w:rFonts w:ascii="Calibri" w:hAnsi="Calibri"/>
+            <w:kern w:val="2"/>
+            <w:sz w:val="24"/>
+            <w:szCs w:val="24"/>
+            <w:lang w:val="en-AU" w:eastAsia="en-AU"/>
+            <w14:ligatures w14:val="standardContextual"/>
           </w:rPr>
+          <w:alias w:val="#Nav: /Customer/SalesInvLines"/>
+          <w:tag w:val="#Nav: TP_Customer_Statistics/70101"/>
           <w:id w:val="100614816"/>
           <w15:dataBinding w:prefixMappings="xmlns:ns0='urn:microsoft-dynamics-nav/reports/TP_Customer_Statistics/70101/' " w:xpath="/ns0:NavWordReportXmlPart[1]/ns0:Customer[1]/ns0:SalesInvLines" w:storeItemID="{FDB4EFAC-423E-4205-A333-2F69D9C109E2}"/>
           <w15:repeatingSection/>
-          <w:alias w:val="#Nav: /Customer/SalesInvLines"/>
-          <w:tag w:val="#Nav: TP_Customer_Statistics/70101"/>
         </w:sdtPr>
         <w:sdtContent>
           <w:sdt>
             <w:sdtPr>
               <w:rPr>
                 <w:rFonts w:ascii="Calibri" w:hAnsi="Calibri"/>
+                <w:kern w:val="2"/>
+                <w:sz w:val="24"/>
+                <w:szCs w:val="24"/>
+                <w:lang w:val="en-AU" w:eastAsia="en-AU"/>
+                <w14:ligatures w14:val="standardContextual"/>
               </w:rPr>
               <w:id w:val="1891698581"/>
               <w:placeholder>
@@ -3714,16 +3712,29 @@
                   <w:sdtPr>
                     <w:rPr>
                       <w:rFonts w:ascii="Calibri" w:hAnsi="Calibri"/>
+                      <w:kern w:val="2"/>
+                      <w:sz w:val="24"/>
+                      <w:szCs w:val="24"/>
+                      <w:lang w:val="en-AU" w:eastAsia="en-AU"/>
+                      <w14:ligatures w14:val="standardContextual"/>
                     </w:rPr>
+                    <w:alias w:val="#Nav: /Customer/SalesInvLines/Posting_Date"/>
+                    <w:tag w:val="#Nav: TP_Customer_Statistics/70101"/>
                     <w:id w:val="-514002647"/>
                     <w:placeholder>
                       <w:docPart w:val="DefaultPlaceholder_-1854013440"/>
                     </w:placeholder>
-                    <w15:dataBinding w:prefixMappings="xmlns:ns0='urn:microsoft-dynamics-nav/reports/TP_Customer_Statistics/70101/' " w:xpath="/ns0:NavWordReportXmlPart[1]/ns0:Customer[1]/ns0:SalesInvLines[1]/ns0:Posting_Date[1]" w:storeItemID="{FDB4EFAC-423E-4205-A333-2F69D9C109E2}" w16sdtdh:storeItemChecksum="7SP1rQ=="/>
-                    <w:alias w:val="#Nav: /Customer/SalesInvLines/Posting_Date"/>
-                    <w:tag w:val="#Nav: TP_Customer_Statistics/70101"/>
+                    <w15:dataBinding w:prefixMappings="xmlns:ns0='urn:microsoft-dynamics-nav/reports/TP_Customer_Statistics/70101/' " w:xpath="/ns0:NavWordReportXmlPart[1]/ns0:Customer[1]/ns0:SalesInvLines[1]/ns0:Posting_Date[1]" w:storeItemID="{FDB4EFAC-423E-4205-A333-2F69D9C109E2}" w16sdtdh:storeItemChecksum="jYRs+Q=="/>
                   </w:sdtPr>
-                  <w:sdtEndPr/>
+                  <w:sdtEndPr>
+                    <w:rPr>
+                      <w:kern w:val="0"/>
+                      <w:sz w:val="22"/>
+                      <w:szCs w:val="22"/>
+                      <w:lang w:val="en-US" w:eastAsia="zh-CN"/>
+                      <w14:ligatures w14:val="none"/>
+                    </w:rPr>
+                  </w:sdtEndPr>
                   <w:sdtContent>
                     <w:tc>
                       <w:tcPr>
@@ -3755,13 +3766,13 @@
                     <w:rPr>
                       <w:rFonts w:ascii="Calibri" w:hAnsi="Calibri"/>
                     </w:rPr>
+                    <w:alias w:val="#Nav: /Customer/SalesInvLines/Document_No_"/>
+                    <w:tag w:val="#Nav: TP_Customer_Statistics/70101"/>
                     <w:id w:val="-1718347228"/>
                     <w:placeholder>
                       <w:docPart w:val="DefaultPlaceholder_-1854013440"/>
                     </w:placeholder>
-                    <w15:dataBinding w:prefixMappings="xmlns:ns0='urn:microsoft-dynamics-nav/reports/TP_Customer_Statistics/70101/' " w:xpath="/ns0:NavWordReportXmlPart[1]/ns0:Customer[1]/ns0:SalesInvLines[1]/ns0:Document_No_[1]" w:storeItemID="{FDB4EFAC-423E-4205-A333-2F69D9C109E2}" w16sdtdh:storeItemChecksum="7SP1rQ=="/>
-                    <w:alias w:val="#Nav: /Customer/SalesInvLines/Document_No_"/>
-                    <w:tag w:val="#Nav: TP_Customer_Statistics/70101"/>
+                    <w15:dataBinding w:prefixMappings="xmlns:ns0='urn:microsoft-dynamics-nav/reports/TP_Customer_Statistics/70101/' " w:xpath="/ns0:NavWordReportXmlPart[1]/ns0:Customer[1]/ns0:SalesInvLines[1]/ns0:Document_No_[1]" w:storeItemID="{FDB4EFAC-423E-4205-A333-2F69D9C109E2}" w16sdtdh:storeItemChecksum="jYRs+Q=="/>
                   </w:sdtPr>
                   <w:sdtContent>
                     <w:tc>
@@ -3800,13 +3811,13 @@
                     <w:rPr>
                       <w:rFonts w:ascii="Calibri" w:hAnsi="Calibri"/>
                     </w:rPr>
+                    <w:alias w:val="#Nav: /Customer/SalesInvLines/Item_No_"/>
+                    <w:tag w:val="#Nav: TP_Customer_Statistics/70101"/>
                     <w:id w:val="-1449471767"/>
                     <w:placeholder>
                       <w:docPart w:val="DefaultPlaceholder_-1854013440"/>
                     </w:placeholder>
-                    <w15:dataBinding w:prefixMappings="xmlns:ns0='urn:microsoft-dynamics-nav/reports/TP_Customer_Statistics/70101/' " w:xpath="/ns0:NavWordReportXmlPart[1]/ns0:Customer[1]/ns0:SalesInvLines[1]/ns0:Item_No_[1]" w:storeItemID="{FDB4EFAC-423E-4205-A333-2F69D9C109E2}" w16sdtdh:storeItemChecksum="7SP1rQ=="/>
-                    <w:alias w:val="#Nav: /Customer/SalesInvLines/Item_No_"/>
-                    <w:tag w:val="#Nav: TP_Customer_Statistics/70101"/>
+                    <w15:dataBinding w:prefixMappings="xmlns:ns0='urn:microsoft-dynamics-nav/reports/TP_Customer_Statistics/70101/' " w:xpath="/ns0:NavWordReportXmlPart[1]/ns0:Customer[1]/ns0:SalesInvLines[1]/ns0:Item_No_[1]" w:storeItemID="{FDB4EFAC-423E-4205-A333-2F69D9C109E2}" w16sdtdh:storeItemChecksum="jYRs+Q=="/>
                   </w:sdtPr>
                   <w:sdtContent>
                     <w:tc>
@@ -3845,13 +3856,13 @@
                     <w:rPr>
                       <w:rFonts w:ascii="Calibri" w:hAnsi="Calibri"/>
                     </w:rPr>
+                    <w:alias w:val="#Nav: /Customer/SalesInvLines/Description_item"/>
+                    <w:tag w:val="#Nav: TP_Customer_Statistics/70101"/>
                     <w:id w:val="-1158689995"/>
                     <w:placeholder>
                       <w:docPart w:val="DefaultPlaceholder_-1854013440"/>
                     </w:placeholder>
-                    <w15:dataBinding w:prefixMappings="xmlns:ns0='urn:microsoft-dynamics-nav/reports/TP_Customer_Statistics/70101/' " w:xpath="/ns0:NavWordReportXmlPart[1]/ns0:Customer[1]/ns0:SalesInvLines[1]/ns0:Description_item[1]" w:storeItemID="{FDB4EFAC-423E-4205-A333-2F69D9C109E2}" w16sdtdh:storeItemChecksum="7SP1rQ=="/>
-                    <w:alias w:val="#Nav: /Customer/SalesInvLines/Description_item"/>
-                    <w:tag w:val="#Nav: TP_Customer_Statistics/70101"/>
+                    <w15:dataBinding w:prefixMappings="xmlns:ns0='urn:microsoft-dynamics-nav/reports/TP_Customer_Statistics/70101/' " w:xpath="/ns0:NavWordReportXmlPart[1]/ns0:Customer[1]/ns0:SalesInvLines[1]/ns0:Description_item[1]" w:storeItemID="{FDB4EFAC-423E-4205-A333-2F69D9C109E2}" w16sdtdh:storeItemChecksum="jYRs+Q=="/>
                   </w:sdtPr>
                   <w:sdtContent>
                     <w:tc>
@@ -3884,13 +3895,13 @@
                     <w:rPr>
                       <w:rFonts w:ascii="Calibri" w:hAnsi="Calibri"/>
                     </w:rPr>
+                    <w:alias w:val="#Nav: /Customer/SalesInvLines/Quantity"/>
+                    <w:tag w:val="#Nav: TP_Customer_Statistics/70101"/>
                     <w:id w:val="-1132852790"/>
                     <w:placeholder>
                       <w:docPart w:val="DefaultPlaceholder_-1854013440"/>
                     </w:placeholder>
-                    <w15:dataBinding w:prefixMappings="xmlns:ns0='urn:microsoft-dynamics-nav/reports/TP_Customer_Statistics/70101/' " w:xpath="/ns0:NavWordReportXmlPart[1]/ns0:Customer[1]/ns0:SalesInvLines[1]/ns0:Quantity[1]" w:storeItemID="{FDB4EFAC-423E-4205-A333-2F69D9C109E2}" w16sdtdh:storeItemChecksum="7SP1rQ=="/>
-                    <w:alias w:val="#Nav: /Customer/SalesInvLines/Quantity"/>
-                    <w:tag w:val="#Nav: TP_Customer_Statistics/70101"/>
+                    <w15:dataBinding w:prefixMappings="xmlns:ns0='urn:microsoft-dynamics-nav/reports/TP_Customer_Statistics/70101/' " w:xpath="/ns0:NavWordReportXmlPart[1]/ns0:Customer[1]/ns0:SalesInvLines[1]/ns0:Quantity[1]" w:storeItemID="{FDB4EFAC-423E-4205-A333-2F69D9C109E2}" w16sdtdh:storeItemChecksum="jYRs+Q=="/>
                   </w:sdtPr>
                   <w:sdtContent>
                     <w:tc>
@@ -3921,13 +3932,13 @@
                     <w:rPr>
                       <w:rFonts w:ascii="Calibri" w:hAnsi="Calibri"/>
                     </w:rPr>
+                    <w:alias w:val="#Nav: /Customer/SalesInvLines/UnitPrice"/>
+                    <w:tag w:val="#Nav: TP_Customer_Statistics/70101"/>
                     <w:id w:val="1438101116"/>
                     <w:placeholder>
                       <w:docPart w:val="DefaultPlaceholder_-1854013440"/>
                     </w:placeholder>
-                    <w15:dataBinding w:prefixMappings="xmlns:ns0='urn:microsoft-dynamics-nav/reports/TP_Customer_Statistics/70101/' " w:xpath="/ns0:NavWordReportXmlPart[1]/ns0:Customer[1]/ns0:SalesInvLines[1]/ns0:UnitPrice[1]" w:storeItemID="{FDB4EFAC-423E-4205-A333-2F69D9C109E2}" w16sdtdh:storeItemChecksum="7SP1rQ=="/>
-                    <w:alias w:val="#Nav: /Customer/SalesInvLines/UnitPrice"/>
-                    <w:tag w:val="#Nav: TP_Customer_Statistics/70101"/>
+                    <w15:dataBinding w:prefixMappings="xmlns:ns0='urn:microsoft-dynamics-nav/reports/TP_Customer_Statistics/70101/' " w:xpath="/ns0:NavWordReportXmlPart[1]/ns0:Customer[1]/ns0:SalesInvLines[1]/ns0:UnitPrice[1]" w:storeItemID="{FDB4EFAC-423E-4205-A333-2F69D9C109E2}" w16sdtdh:storeItemChecksum="jYRs+Q=="/>
                   </w:sdtPr>
                   <w:sdtContent>
                     <w:tc>
@@ -4520,42 +4531,130 @@
           </w:p>
         </w:tc>
       </w:tr>
-      <w:tr>
-        <w:tc>
-          <w:tcPr>
-            <w:tcW w:w="3397" w:type="dxa"/>
-            <w:tcBorders>
-              <w:top w:val="nil"/>
-            </w:tcBorders>
-          </w:tcPr>
-          <w:p>
-            <w:pPr>
+      <w:sdt>
+        <w:sdtPr>
+          <w:rPr>
+            <w:rFonts w:ascii="Calibri" w:hAnsi="Calibri"/>
+            <w:b/>
+            <w:bCs/>
+          </w:rPr>
+          <w:id w:val="1609387412"/>
+          <w15:dataBinding w:prefixMappings="xmlns:ns0='urn:microsoft-dynamics-nav/reports/TP_Customer_Statistics/70101/' " w:xpath="/ns0:NavWordReportXmlPart[1]/ns0:Customer[1]/ns0:SalesInvoiceLine2" w:storeItemID="{FDB4EFAC-423E-4205-A333-2F69D9C109E2}"/>
+          <w15:repeatingSection/>
+          <w:alias w:val="#Nav: /Customer/SalesInvoiceLine2"/>
+          <w:tag w:val="#Nav: TP_Customer_Statistics/70101"/>
+        </w:sdtPr>
+        <w:sdtContent>
+          <w:sdt>
+            <w:sdtPr>
               <w:rPr>
                 <w:rFonts w:ascii="Calibri" w:hAnsi="Calibri"/>
                 <w:b/>
                 <w:bCs/>
               </w:rPr>
-            </w:pPr>
-          </w:p>
-        </w:tc>
-        <w:tc>
-          <w:tcPr>
-            <w:tcW w:w="1701" w:type="dxa"/>
-            <w:tcBorders>
-              <w:top w:val="nil"/>
-            </w:tcBorders>
-          </w:tcPr>
-          <w:p>
-            <w:pPr>
-              <w:rPr>
-                <w:rFonts w:ascii="Calibri" w:hAnsi="Calibri"/>
-                <w:b/>
-                <w:bCs/>
-              </w:rPr>
-            </w:pPr>
-          </w:p>
-        </w:tc>
-      </w:tr>
+              <w:id w:val="-1350405938"/>
+              <w:placeholder>
+                <w:docPart w:val="DefaultPlaceholder_-1854013435"/>
+              </w:placeholder>
+              <w15:repeatingSectionItem/>
+            </w:sdtPr>
+            <w:sdtContent>
+              <w:tr>
+                <w:sdt>
+                  <w:sdtPr>
+                    <w:rPr>
+                      <w:rFonts w:ascii="Calibri" w:hAnsi="Calibri"/>
+                      <w:b/>
+                      <w:bCs/>
+                    </w:rPr>
+                    <w:id w:val="621354481"/>
+                    <w:placeholder>
+                      <w:docPart w:val="DefaultPlaceholder_-1854013440"/>
+                    </w:placeholder>
+                    <w15:dataBinding w:prefixMappings="xmlns:ns0='urn:microsoft-dynamics-nav/reports/TP_Customer_Statistics/70101/' " w:xpath="/ns0:NavWordReportXmlPart[1]/ns0:Customer[1]/ns0:SalesInvoiceLine2[1]/ns0:Item_Category_Group[1]" w:storeItemID="{FDB4EFAC-423E-4205-A333-2F69D9C109E2}" w16sdtdh:storeItemChecksum="jYRs+Q=="/>
+                    <w:alias w:val="#Nav: /Customer/SalesInvoiceLine2/Item_Category_Group"/>
+                    <w:tag w:val="#Nav: TP_Customer_Statistics/70101"/>
+                  </w:sdtPr>
+                  <w:sdtContent>
+                    <w:tc>
+                      <w:tcPr>
+                        <w:tcW w:w="3397" w:type="dxa"/>
+                        <w:tcBorders>
+                          <w:top w:val="nil"/>
+                        </w:tcBorders>
+                      </w:tcPr>
+                      <w:p>
+                        <w:pPr>
+                          <w:rPr>
+                            <w:rFonts w:ascii="Calibri" w:hAnsi="Calibri"/>
+                            <w:b/>
+                            <w:bCs/>
+                          </w:rPr>
+                        </w:pPr>
+                        <w:proofErr w:type="spellStart"/>
+                        <w:r>
+                          <w:rPr>
+                            <w:rFonts w:ascii="Calibri" w:hAnsi="Calibri"/>
+                            <w:b/>
+                            <w:bCs/>
+                          </w:rPr>
+                          <w:t>Item_Category_Group</w:t>
+                        </w:r>
+                        <w:proofErr w:type="spellEnd"/>
+                      </w:p>
+                    </w:tc>
+                  </w:sdtContent>
+                </w:sdt>
+                <w:sdt>
+                  <w:sdtPr>
+                    <w:rPr>
+                      <w:rFonts w:ascii="Calibri" w:hAnsi="Calibri"/>
+                      <w:b/>
+                      <w:bCs/>
+                    </w:rPr>
+                    <w:id w:val="1478109330"/>
+                    <w:placeholder>
+                      <w:docPart w:val="DefaultPlaceholder_-1854013440"/>
+                    </w:placeholder>
+                    <w15:dataBinding w:prefixMappings="xmlns:ns0='urn:microsoft-dynamics-nav/reports/TP_Customer_Statistics/70101/' " w:xpath="/ns0:NavWordReportXmlPart[1]/ns0:Customer[1]/ns0:SalesInvoiceLine2[1]/ns0:Line_Amount[1]" w:storeItemID="{FDB4EFAC-423E-4205-A333-2F69D9C109E2}" w16sdtdh:storeItemChecksum="jYRs+Q=="/>
+                    <w:alias w:val="#Nav: /Customer/SalesInvoiceLine2/Line_Amount"/>
+                    <w:tag w:val="#Nav: TP_Customer_Statistics/70101"/>
+                  </w:sdtPr>
+                  <w:sdtContent>
+                    <w:tc>
+                      <w:tcPr>
+                        <w:tcW w:w="1701" w:type="dxa"/>
+                        <w:tcBorders>
+                          <w:top w:val="nil"/>
+                        </w:tcBorders>
+                      </w:tcPr>
+                      <w:p>
+                        <w:pPr>
+                          <w:rPr>
+                            <w:rFonts w:ascii="Calibri" w:hAnsi="Calibri"/>
+                            <w:b/>
+                            <w:bCs/>
+                          </w:rPr>
+                        </w:pPr>
+                        <w:proofErr w:type="spellStart"/>
+                        <w:r>
+                          <w:rPr>
+                            <w:rFonts w:ascii="Calibri" w:hAnsi="Calibri"/>
+                            <w:b/>
+                            <w:bCs/>
+                          </w:rPr>
+                          <w:t>Line_Amount</w:t>
+                        </w:r>
+                        <w:proofErr w:type="spellEnd"/>
+                      </w:p>
+                    </w:tc>
+                  </w:sdtContent>
+                </w:sdt>
+              </w:tr>
+            </w:sdtContent>
+          </w:sdt>
+        </w:sdtContent>
+      </w:sdt>
     </w:tbl>
     <w:p>
       <w:pPr>
@@ -5922,13 +6021,16 @@
     <w:rsid w:val="00007FF0"/>
     <w:rsid w:val="000B107D"/>
     <w:rsid w:val="00211532"/>
+    <w:rsid w:val="003C3504"/>
     <w:rsid w:val="00470172"/>
     <w:rsid w:val="0053549F"/>
     <w:rsid w:val="005C7189"/>
+    <w:rsid w:val="00601908"/>
     <w:rsid w:val="008816EC"/>
     <w:rsid w:val="0089415D"/>
     <w:rsid w:val="0097180B"/>
     <w:rsid w:val="0098503D"/>
+    <w:rsid w:val="009E5E4B"/>
     <w:rsid w:val="00A44670"/>
     <w:rsid w:val="00B526CA"/>
     <w:rsid w:val="00C70CD4"/>
@@ -6393,7 +6495,7 @@
     <w:basedOn w:val="DefaultParagraphFont"/>
     <w:uiPriority w:val="99"/>
     <w:semiHidden/>
-    <w:rsid w:val="00007FF0"/>
+    <w:rsid w:val="003C3504"/>
     <w:rPr>
       <w:color w:val="666666"/>
     </w:rPr>
@@ -6405,6 +6507,22 @@
   <w:style w:type="paragraph" w:customStyle="1" w:styleId="ABDB945A3A1142EF9C8D30E6369C24E0">
     <w:name w:val="ABDB945A3A1142EF9C8D30E6369C24E0"/>
     <w:rsid w:val="00B526CA"/>
+  </w:style>
+  <w:style w:type="paragraph" w:customStyle="1" w:styleId="923940D0AF0846FCB832EBC5DB86A001">
+    <w:name w:val="923940D0AF0846FCB832EBC5DB86A001"/>
+    <w:rsid w:val="003C3504"/>
+  </w:style>
+  <w:style w:type="paragraph" w:customStyle="1" w:styleId="5A11FE33ABCD4121918BAF7B6D7F245B">
+    <w:name w:val="5A11FE33ABCD4121918BAF7B6D7F245B"/>
+    <w:rsid w:val="003C3504"/>
+  </w:style>
+  <w:style w:type="paragraph" w:customStyle="1" w:styleId="2867A4F66B6E4CC2A1073E32487891CE">
+    <w:name w:val="2867A4F66B6E4CC2A1073E32487891CE"/>
+    <w:rsid w:val="003C3504"/>
+  </w:style>
+  <w:style w:type="paragraph" w:customStyle="1" w:styleId="9A91F88A6FA74AFD88B1E006B84C3527">
+    <w:name w:val="9A91F88A6FA74AFD88B1E006B84C3527"/>
+    <w:rsid w:val="003C3504"/>
   </w:style>
 </w:styles>
 </file>
@@ -6731,85 +6849,141 @@
 </a:theme>
 </file>
 
-<file path=customXml/item1.xml>��< ? x m l   v e r s i o n = " 1 . 0 "   e n c o d i n g = " u t f - 1 6 " ? > - 
- < N a v W o r d R e p o r t X m l P a r t   x m l n s = " u r n : m i c r o s o f t - d y n a m i c s - n a v / r e p o r t s / T P _ C u s t o m e r _ S t a t i s t i c s / 7 0 1 0 1 / " > - 
-     < C u s t o m e r > - 
-         < A d d r e s s > A d d r e s s < / A d d r e s s > - 
-         < C i t y > C i t y < / C i t y > - 
-         < C o n t a c t N a m e > C o n t a c t N a m e < / C o n t a c t N a m e > - 
-         < C o u n t r y R e g i o n C o d e > C o u n t r y R e g i o n C o d e < / C o u n t r y R e g i o n C o d e > - 
-         < C o u n t y > C o u n t y < / C o u n t y > - 
-         < C u s t o m e r G r a d e > C u s t o m e r G r a d e < / C u s t o m e r G r a d e > - 
-         < E M a i l > E M a i l < / E M a i l > - 
-         < L a s t Q r t r S a l e s A m o u n t > L a s t Q r t r S a l e s A m o u n t < / L a s t Q r t r S a l e s A m o u n t > - 
-         < M a r g i n a m o u n t _ 1 2 m o n t h s > M a r g i n a m o u n t _ 1 2 m o n t h s < / M a r g i n a m o u n t _ 1 2 m o n t h s > - 
-         < M o b i l e P h o n e N o > M o b i l e P h o n e N o < / M o b i l e P h o n e N o > - 
-         < N a m e > N a m e < / N a m e > - 
-         < P h o n e N o > P h o n e N o < / P h o n e N o > - 
-         < P o s t C o d e > P o s t C o d e < / P o s t C o d e > - 
-         < T h i s Q r t r S a l e s A m o u n t > T h i s Q r t r S a l e s A m o u n t < / T h i s Q r t r S a l e s A m o u n t > - 
-         < P r i c e _ L i s t _ L i n e > - 
-             < D e s c r i p t i o n > D e s c r i p t i o n < / D e s c r i p t i o n > - 
-             < M i n i m u m _ Q u a n t i t y > M i n i m u m _ Q u a n t i t y < / M i n i m u m _ Q u a n t i t y > - 
-             < P r o d u c t _ N o _ > P r o d u c t _ N o _ < / P r o d u c t _ N o _ > - 
-             < U n i t _ P r i c e > U n i t _ P r i c e < / U n i t _ P r i c e > +<file path=customXml/item1.xml>��< ? x m l   v e r s i o n = " 1 . 0 "   e n c o d i n g = " u t f - 1 6 " ? > < N a v W o r d R e p o r t X m l P a r t   x m l n s = " u r n : m i c r o s o f t - d y n a m i c s - b u s i n e s s c e n t r a l / i n t e r n a l / e x t e n d e d / r e p o r t s / T P _ C u s t o m e r _ S t a t i s t i c s / 7 0 1 0 1 / " > + 
+     < T o o l t i p s > + 
+         < T o o l t i p   c o l u m n = " N a m e "   E l e m e n t I d = " 8 1 4 0 6 8 7 0 6 " > + 
+             < T o o l t i p T e x t   l a n g = " e n - U S " > S p e c i f i e s   t h e   c u s t o m e r ' s   n a m e   t h a t   a p p e a r s   o n   a l l   r e l a t e d   d o c u m e n t s .   F o r   c o m p a n i e s ,   s p e c i f y   t h e   c o m p a n y ' s   n a m e   h e r e ,   a n d   t h e n   a d d   t h e   r e l e v a n t   p e o p l e   a s   c o n t a c t s   t h a t   y o u   l i n k   t o   t h i s   c u s t o m e r . < / T o o l t i p T e x t > + 
+         < / T o o l t i p > + 
+         < T o o l t i p   c o l u m n = " A d d r e s s "   E l e m e n t I d = " 1 0 2 0 9 6 0 6 9 1 " > + 
+             < T o o l t i p T e x t   l a n g = " e n - U S " > S p e c i f i e s   t h e   c u s t o m e r ' s   a d d r e s s .   T h i s   a d d r e s s   w i l l   a p p e a r   o n   a l l   s a l e s   d o c u m e n t s   f o r   t h e   c u s t o m e r . < / T o o l t i p T e x t > + 
+         < / T o o l t i p > + 
+         < T o o l t i p   c o l u m n = " C i t y "   E l e m e n t I d = " 1 4 3 2 6 9 1 7 5 8 " > + 
+             < T o o l t i p T e x t   l a n g = " e n - U S " > S p e c i f i e s   t h e   c u s t o m e r ' s   c i t y . < / T o o l t i p T e x t > + 
+         < / T o o l t i p > + 
+         < T o o l t i p   c o l u m n = " C o u n t y "   E l e m e n t I d = " 1 6 4 8 0 3 4 7 0 5 " > + 
+             < T o o l t i p T e x t   l a n g = " e n - U S " > S p e c i f i e s   t h e   s t a t e ,   p r o v i n c e   o r   c o u n t y   a s   a   p a r t   o f   t h e   a d d r e s s . < / T o o l t i p T e x t > + 
+         < / T o o l t i p > + 
+         < T o o l t i p   c o l u m n = " P o s t C o d e "   E l e m e n t I d = " 1 2 2 6 9 1 4 8 0 8 " > + 
+             < T o o l t i p T e x t   l a n g = " e n - U S " > S p e c i f i e s   t h e   p o s t   c o d e . < / T o o l t i p T e x t > + 
+         < / T o o l t i p > + 
+         < T o o l t i p   c o l u m n = " C o u n t r y R e g i o n C o d e "   E l e m e n t I d = " 1 4 5 3 2 4 6 3 2 " > + 
+             < T o o l t i p T e x t   l a n g = " e n - U S " > S p e c i f i e s   t h e   c o u n t r y / r e g i o n   o f   t h e   a d d r e s s . < / T o o l t i p T e x t > + 
+         < / T o o l t i p > + 
+         < T o o l t i p   c o l u m n = " E M a i l "   E l e m e n t I d = " 6 7 4 8 6 3 5 3 5 " > + 
+             < T o o l t i p T e x t   l a n g = " e n - U S " > S p e c i f i e s   t h e   c u s t o m e r ' s   e m a i l   a d d r e s s . < / T o o l t i p T e x t > + 
+         < / T o o l t i p > + 
+         < T o o l t i p   c o l u m n = " P h o n e N o "   E l e m e n t I d = " 9 3 2 6 9 3 4 3 2 " > + 
+             < T o o l t i p T e x t   l a n g = " e n - U S " > S p e c i f i e s   t h e   c u s t o m e r ' s   t e l e p h o n e   n u m b e r . < / T o o l t i p T e x t > + 
+         < / T o o l t i p > + 
+         < T o o l t i p   c o l u m n = " M o b i l e P h o n e N o "   E l e m e n t I d = " 2 2 0 3 3 6 1 7 6 " > + 
+             < T o o l t i p T e x t   l a n g = " e n - U S " > S p e c i f i e s   t h e   c u s t o m e r ' s   m o b i l e   t e l e p h o n e   n u m b e r . < / T o o l t i p T e x t > + 
+         < / T o o l t i p > + 
+     < / T o o l t i p s > + 
+     < C u s t o m e r   E l e m e n t T y p e = " D a t a I t e m "   E l e m e n t I d = " 1 5 2 5 1 9 1 9 9 " > + 
+         < A d d r e s s   E l e m e n t T y p e = " C o l u m n "   E l e m e n t I d = " 1 0 2 0 9 6 0 6 9 1 "   D a t a T y p e = " T e x t " > A d d r e s s < / A d d r e s s > + 
+         < C i t y   E l e m e n t T y p e = " C o l u m n "   E l e m e n t I d = " 1 4 3 2 6 9 1 7 5 8 "   D a t a T y p e = " T e x t " > C i t y < / C i t y > + 
+         < C o n t a c t N a m e   E l e m e n t T y p e = " C o l u m n "   E l e m e n t I d = " 1 9 9 7 0 3 4 8 4 2 "   D a t a T y p e = " T e x t " > C o n t a c t N a m e < / C o n t a c t N a m e > + 
+         < C o u n t r y R e g i o n C o d e   E l e m e n t T y p e = " C o l u m n "   E l e m e n t I d = " 1 4 5 3 2 4 6 3 2 "   D a t a T y p e = " C o d e " > C o u n t r y R e g i o n C o d e < / C o u n t r y R e g i o n C o d e > + 
+         < C o u n t y   E l e m e n t T y p e = " C o l u m n "   E l e m e n t I d = " 1 6 4 8 0 3 4 7 0 5 "   D a t a T y p e = " T e x t " > C o u n t y < / C o u n t y > + 
+         < C u s t o m e r G r a d e   E l e m e n t T y p e = " C o l u m n "   E l e m e n t I d = " 4 8 4 1 3 1 5 9 6 "   D a t a T y p e = " C o d e " > C u s t o m e r G r a d e < / C u s t o m e r G r a d e > + 
+         < E M a i l   E l e m e n t T y p e = " C o l u m n "   E l e m e n t I d = " 6 7 4 8 6 3 5 3 5 "   D a t a T y p e = " T e x t " > E M a i l < / E M a i l > + 
+         < L a s t Q r t r S a l e s A m o u n t   E l e m e n t T y p e = " C o l u m n "   E l e m e n t I d = " 1 5 2 6 9 6 1 5 4 2 "   D a t a T y p e = " D e c i m a l " > L a s t Q r t r S a l e s A m o u n t < / L a s t Q r t r S a l e s A m o u n t > + 
+         < M a r g i n a m o u n t _ 1 2 m o n t h s   E l e m e n t T y p e = " C o l u m n "   E l e m e n t I d = " 9 4 6 3 8 9 6 7 2 "   D a t a T y p e = " D e c i m a l " > M a r g i n a m o u n t _ 1 2 m o n t h s < / M a r g i n a m o u n t _ 1 2 m o n t h s > + 
+         < M o b i l e P h o n e N o   E l e m e n t T y p e = " C o l u m n "   E l e m e n t I d = " 2 2 0 3 3 6 1 7 6 "   D a t a T y p e = " T e x t " > M o b i l e P h o n e N o < / M o b i l e P h o n e N o > + 
+         < N a m e   E l e m e n t T y p e = " C o l u m n "   E l e m e n t I d = " 8 1 4 0 6 8 7 0 6 "   D a t a T y p e = " T e x t " > N a m e < / N a m e > + 
+         < P h o n e N o   E l e m e n t T y p e = " C o l u m n "   E l e m e n t I d = " 9 3 2 6 9 3 4 3 2 "   D a t a T y p e = " T e x t " > P h o n e N o < / P h o n e N o > + 
+         < P o s t C o d e   E l e m e n t T y p e = " C o l u m n "   E l e m e n t I d = " 1 2 2 6 9 1 4 8 0 8 "   D a t a T y p e = " C o d e " > P o s t C o d e < / P o s t C o d e > + 
+         < T h i s Q r t r S a l e s A m o u n t   E l e m e n t T y p e = " C o l u m n "   E l e m e n t I d = " 1 2 5 5 1 5 6 9 6 6 "   D a t a T y p e = " D e c i m a l " > T h i s Q r t r S a l e s A m o u n t < / T h i s Q r t r S a l e s A m o u n t > + 
+         < P r i c e _ L i s t _ L i n e   E l e m e n t T y p e = " D a t a I t e m "   E l e m e n t I d = " 1 4 8 6 3 1 3 6 4 " > + 
+             < D e s c r i p t i o n   E l e m e n t T y p e = " C o l u m n "   E l e m e n t I d = " 1 3 1 4 3 5 1 3 0 7 "   D a t a T y p e = " T e x t " > D e s c r i p t i o n < / D e s c r i p t i o n > + 
+             < M i n i m u m _ Q u a n t i t y   E l e m e n t T y p e = " C o l u m n "   E l e m e n t I d = " 1 2 0 6 0 3 2 0 1 "   D a t a T y p e = " D e c i m a l " > M i n i m u m _ Q u a n t i t y < / M i n i m u m _ Q u a n t i t y > + 
+             < P r o d u c t _ N o _   E l e m e n t T y p e = " C o l u m n "   E l e m e n t I d = " 1 5 1 4 1 3 7 6 3 3 "   D a t a T y p e = " C o d e " > P r o d u c t _ N o _ < / P r o d u c t _ N o _ > + 
+             < U n i t _ P r i c e   E l e m e n t T y p e = " C o l u m n "   E l e m e n t I d = " 1 9 6 2 8 6 0 0 3 3 "   D a t a T y p e = " D e c i m a l " > U n i t _ P r i c e < / U n i t _ P r i c e >   
          < / P r i c e _ L i s t _ L i n e >   
-         < S a l e s I n v L i n e s > - 
-             < D e s c r i p t i o n _ i t e m > D e s c r i p t i o n _ i t e m < / D e s c r i p t i o n _ i t e m > - 
-             < D o c u m e n t _ N o _ > D o c u m e n t _ N o _ < / D o c u m e n t _ N o _ > - 
-             < I t e m _ N o _ > I t e m _ N o _ < / I t e m _ N o _ > - 
-             < P o s t i n g _ D a t e > P o s t i n g _ D a t e < / P o s t i n g _ D a t e > - 
-             < Q u a n t i t y > Q u a n t i t y < / Q u a n t i t y > - 
-             < U n i t P r i c e > U n i t P r i c e < / U n i t P r i c e > +         < S a l e s I n v L i n e s   E l e m e n t T y p e = " D a t a I t e m "   E l e m e n t I d = " 3 6 1 2 6 7 7 9 1 " > + 
+             < D e s c r i p t i o n _ i t e m   E l e m e n t T y p e = " C o l u m n "   E l e m e n t I d = " 9 7 4 1 4 8 6 6 5 "   D a t a T y p e = " T e x t " > D e s c r i p t i o n _ i t e m < / D e s c r i p t i o n _ i t e m > + 
+             < D o c u m e n t _ N o _   E l e m e n t T y p e = " C o l u m n "   E l e m e n t I d = " 1 0 1 7 4 9 9 4 7 "   D a t a T y p e = " C o d e " > D o c u m e n t _ N o _ < / D o c u m e n t _ N o _ > + 
+             < I t e m _ N o _   E l e m e n t T y p e = " C o l u m n "   E l e m e n t I d = " 6 5 1 9 9 5 7 2 9 "   D a t a T y p e = " C o d e " > I t e m _ N o _ < / I t e m _ N o _ > + 
+             < P o s t i n g _ D a t e   E l e m e n t T y p e = " C o l u m n "   E l e m e n t I d = " 1 2 1 7 0 3 8 7 7 8 "   D a t a T y p e = " D a t e " > P o s t i n g _ D a t e < / P o s t i n g _ D a t e > + 
+             < Q u a n t i t y   E l e m e n t T y p e = " C o l u m n "   E l e m e n t I d = " 5 5 6 9 2 0 8 8 6 "   D a t a T y p e = " D e c i m a l " > Q u a n t i t y < / Q u a n t i t y > + 
+             < U n i t P r i c e   E l e m e n t T y p e = " C o l u m n "   E l e m e n t I d = " 1 4 7 8 2 2 1 5 2 6 "   D a t a T y p e = " D e c i m a l " > U n i t P r i c e < / U n i t P r i c e >   
          < / S a l e s I n v L i n e s >   
-         < S a l e s I n v o i c e L i n e 2 > - 
-             < D e s c r i p t i o n _ i t e m 2 > D e s c r i p t i o n _ i t e m 2 < / D e s c r i p t i o n _ i t e m 2 > - 
-             < D o c u m e n t _ N o _ 2 > D o c u m e n t _ N o _ 2 < / D o c u m e n t _ N o _ 2 > - 
-             < I t e m _ C a t e g o r y _ G r o u p > I t e m _ C a t e g o r y _ G r o u p < / I t e m _ C a t e g o r y _ G r o u p > - 
-             < I t e m _ N o _ 2 > I t e m _ N o _ 2 < / I t e m _ N o _ 2 > - 
-             < L i n e _ A m o u n t > L i n e _ A m o u n t < / L i n e _ A m o u n t > - 
-             < P o s t i n g _ D a t e 2 > P o s t i n g _ D a t e 2 < / P o s t i n g _ D a t e 2 > - 
-             < Q u a n t i t y 2 > Q u a n t i t y 2 < / Q u a n t i t y 2 > - 
-             < U n i t P r i c e 2 > U n i t P r i c e 2 < / U n i t P r i c e 2 > +         < S a l e s I n v o i c e L i n e 2   E l e m e n t T y p e = " D a t a I t e m "   E l e m e n t I d = " 3 3 9 2 1 5 5 2 8 " > + 
+             < D e s c r i p t i o n _ i t e m 2   E l e m e n t T y p e = " C o l u m n "   E l e m e n t I d = " 4 8 9 3 1 0 5 8 9 "   D a t a T y p e = " T e x t " > D e s c r i p t i o n _ i t e m 2 < / D e s c r i p t i o n _ i t e m 2 > + 
+             < D o c u m e n t _ N o _ 2   E l e m e n t T y p e = " C o l u m n "   E l e m e n t I d = " 4 9 2 2 9 2 5 5 9 "   D a t a T y p e = " C o d e " > D o c u m e n t _ N o _ 2 < / D o c u m e n t _ N o _ 2 > + 
+             < I t e m _ C a t e g o r y _ G r o u p   E l e m e n t T y p e = " C o l u m n "   E l e m e n t I d = " 1 0 0 4 0 2 0 3 3 7 "   D a t a T y p e = " O p t i o n " > I t e m _ C a t e g o r y _ G r o u p < / I t e m _ C a t e g o r y _ G r o u p > + 
+             < I t e m _ N o _ 2   E l e m e n t T y p e = " C o l u m n "   E l e m e n t I d = " 5 4 4 9 3 6 0 9 1 "   D a t a T y p e = " C o d e " > I t e m _ N o _ 2 < / I t e m _ N o _ 2 > + 
+             < L i n e _ A m o u n t   E l e m e n t T y p e = " C o l u m n "   E l e m e n t I d = " 1 6 1 7 1 7 1 8 0 0 "   D a t a T y p e = " D e c i m a l " > L i n e _ A m o u n t < / L i n e _ A m o u n t > + 
+             < P o s t i n g _ D a t e 2   E l e m e n t T y p e = " C o l u m n "   E l e m e n t I d = " 1 5 8 6 0 2 7 9 2 4 "   D a t a T y p e = " D a t e " > P o s t i n g _ D a t e 2 < / P o s t i n g _ D a t e 2 > + 
+             < Q u a n t i t y 2   E l e m e n t T y p e = " C o l u m n "   E l e m e n t I d = " 5 0 5 0 6 3 0 0 4 "   D a t a T y p e = " D e c i m a l " > Q u a n t i t y 2 < / Q u a n t i t y 2 > + 
+             < U n i t P r i c e 2   E l e m e n t T y p e = " C o l u m n "   E l e m e n t I d = " 2 4 0 5 6 7 0 8 "   D a t a T y p e = " D e c i m a l " > U n i t P r i c e 2 < / U n i t P r i c e 2 >   
          < / S a l e s I n v o i c e L i n e 2 >   
@@ -6818,143 +6992,83 @@
  < / N a v W o r d R e p o r t X m l P a r t > 
 </file>
 
-<file path=customXml/item2.xml>��< ? x m l   v e r s i o n = " 1 . 0 "   e n c o d i n g = " u t f - 1 6 " ? > - 
- < N a v W o r d R e p o r t X m l P a r t   x m l n s = " u r n : m i c r o s o f t - d y n a m i c s - b u s i n e s s c e n t r a l / i n t e r n a l / e x t e n d e d / r e p o r t s / T P _ C u s t o m e r _ S t a t i s t i c s / 7 0 1 0 1 / " > - 
-     < T o o l t i p s > - 
-         < T o o l t i p   c o l u m n = " N a m e "   E l e m e n t I d = " 8 1 4 0 6 8 7 0 6 " > - 
-             < T o o l t i p T e x t   l a n g = " e n - U S " > S p e c i f i e s   t h e   c u s t o m e r ' s   n a m e   t h a t   a p p e a r s   o n   a l l   r e l a t e d   d o c u m e n t s .   F o r   c o m p a n i e s ,   s p e c i f y   t h e   c o m p a n y ' s   n a m e   h e r e ,   a n d   t h e n   a d d   t h e   r e l e v a n t   p e o p l e   a s   c o n t a c t s   t h a t   y o u   l i n k   t o   t h i s   c u s t o m e r . < / T o o l t i p T e x t > - 
-         < / T o o l t i p > - 
-         < T o o l t i p   c o l u m n = " A d d r e s s "   E l e m e n t I d = " 1 0 2 0 9 6 0 6 9 1 " > - 
-             < T o o l t i p T e x t   l a n g = " e n - U S " > S p e c i f i e s   t h e   c u s t o m e r ' s   a d d r e s s .   T h i s   a d d r e s s   w i l l   a p p e a r   o n   a l l   s a l e s   d o c u m e n t s   f o r   t h e   c u s t o m e r . < / T o o l t i p T e x t > - 
-         < / T o o l t i p > - 
-         < T o o l t i p   c o l u m n = " C i t y "   E l e m e n t I d = " 1 4 3 2 6 9 1 7 5 8 " > - 
-             < T o o l t i p T e x t   l a n g = " e n - U S " > S p e c i f i e s   t h e   c u s t o m e r ' s   c i t y . < / T o o l t i p T e x t > - 
-         < / T o o l t i p > - 
-         < T o o l t i p   c o l u m n = " C o u n t y "   E l e m e n t I d = " 1 6 4 8 0 3 4 7 0 5 " > - 
-             < T o o l t i p T e x t   l a n g = " e n - U S " > S p e c i f i e s   t h e   s t a t e ,   p r o v i n c e   o r   c o u n t y   a s   a   p a r t   o f   t h e   a d d r e s s . < / T o o l t i p T e x t > - 
-         < / T o o l t i p > - 
-         < T o o l t i p   c o l u m n = " P o s t C o d e "   E l e m e n t I d = " 1 2 2 6 9 1 4 8 0 8 " > - 
-             < T o o l t i p T e x t   l a n g = " e n - U S " > S p e c i f i e s   t h e   p o s t   c o d e . < / T o o l t i p T e x t > - 
-         < / T o o l t i p > - 
-         < T o o l t i p   c o l u m n = " C o u n t r y R e g i o n C o d e "   E l e m e n t I d = " 1 4 5 3 2 4 6 3 2 " > - 
-             < T o o l t i p T e x t   l a n g = " e n - U S " > S p e c i f i e s   t h e   c o u n t r y / r e g i o n   o f   t h e   a d d r e s s . < / T o o l t i p T e x t > - 
-         < / T o o l t i p > - 
-         < T o o l t i p   c o l u m n = " E M a i l "   E l e m e n t I d = " 6 7 4 8 6 3 5 3 5 " > - 
-             < T o o l t i p T e x t   l a n g = " e n - U S " > S p e c i f i e s   t h e   c u s t o m e r ' s   e m a i l   a d d r e s s . < / T o o l t i p T e x t > - 
-         < / T o o l t i p > - 
-         < T o o l t i p   c o l u m n = " P h o n e N o "   E l e m e n t I d = " 9 3 2 6 9 3 4 3 2 " > - 
-             < T o o l t i p T e x t   l a n g = " e n - U S " > S p e c i f i e s   t h e   c u s t o m e r ' s   t e l e p h o n e   n u m b e r . < / T o o l t i p T e x t > - 
-         < / T o o l t i p > - 
-         < T o o l t i p   c o l u m n = " M o b i l e P h o n e N o "   E l e m e n t I d = " 2 2 0 3 3 6 1 7 6 " > - 
-             < T o o l t i p T e x t   l a n g = " e n - U S " > S p e c i f i e s   t h e   c u s t o m e r ' s   m o b i l e   t e l e p h o n e   n u m b e r . < / T o o l t i p T e x t > - 
-         < / T o o l t i p > - 
-     < / T o o l t i p s > - 
-     < C u s t o m e r   E l e m e n t T y p e = " D a t a I t e m "   E l e m e n t I d = " 1 5 2 5 1 9 1 9 9 " > - 
-         < A d d r e s s   E l e m e n t T y p e = " C o l u m n "   E l e m e n t I d = " 1 0 2 0 9 6 0 6 9 1 "   D a t a T y p e = " T e x t " > A d d r e s s < / A d d r e s s > - 
-         < C i t y   E l e m e n t T y p e = " C o l u m n "   E l e m e n t I d = " 1 4 3 2 6 9 1 7 5 8 "   D a t a T y p e = " T e x t " > C i t y < / C i t y > - 
-         < C o n t a c t N a m e   E l e m e n t T y p e = " C o l u m n "   E l e m e n t I d = " 1 9 9 7 0 3 4 8 4 2 "   D a t a T y p e = " T e x t " > C o n t a c t N a m e < / C o n t a c t N a m e > - 
-         < C o u n t r y R e g i o n C o d e   E l e m e n t T y p e = " C o l u m n "   E l e m e n t I d = " 1 4 5 3 2 4 6 3 2 "   D a t a T y p e = " C o d e " > C o u n t r y R e g i o n C o d e < / C o u n t r y R e g i o n C o d e > - 
-         < C o u n t y   E l e m e n t T y p e = " C o l u m n "   E l e m e n t I d = " 1 6 4 8 0 3 4 7 0 5 "   D a t a T y p e = " T e x t " > C o u n t y < / C o u n t y > - 
-         < C u s t o m e r G r a d e   E l e m e n t T y p e = " C o l u m n "   E l e m e n t I d = " 4 8 4 1 3 1 5 9 6 "   D a t a T y p e = " C o d e " > C u s t o m e r G r a d e < / C u s t o m e r G r a d e > - 
-         < E M a i l   E l e m e n t T y p e = " C o l u m n "   E l e m e n t I d = " 6 7 4 8 6 3 5 3 5 "   D a t a T y p e = " T e x t " > E M a i l < / E M a i l > - 
-         < L a s t Q r t r S a l e s A m o u n t   E l e m e n t T y p e = " C o l u m n "   E l e m e n t I d = " 1 5 2 6 9 6 1 5 4 2 "   D a t a T y p e = " D e c i m a l " > L a s t Q r t r S a l e s A m o u n t < / L a s t Q r t r S a l e s A m o u n t > - 
-         < M a r g i n a m o u n t _ 1 2 m o n t h s   E l e m e n t T y p e = " C o l u m n "   E l e m e n t I d = " 9 4 6 3 8 9 6 7 2 "   D a t a T y p e = " D e c i m a l " > M a r g i n a m o u n t _ 1 2 m o n t h s < / M a r g i n a m o u n t _ 1 2 m o n t h s > - 
-         < M o b i l e P h o n e N o   E l e m e n t T y p e = " C o l u m n "   E l e m e n t I d = " 2 2 0 3 3 6 1 7 6 "   D a t a T y p e = " T e x t " > M o b i l e P h o n e N o < / M o b i l e P h o n e N o > - 
-         < N a m e   E l e m e n t T y p e = " C o l u m n "   E l e m e n t I d = " 8 1 4 0 6 8 7 0 6 "   D a t a T y p e = " T e x t " > N a m e < / N a m e > - 
-         < P h o n e N o   E l e m e n t T y p e = " C o l u m n "   E l e m e n t I d = " 9 3 2 6 9 3 4 3 2 "   D a t a T y p e = " T e x t " > P h o n e N o < / P h o n e N o > - 
-         < P o s t C o d e   E l e m e n t T y p e = " C o l u m n "   E l e m e n t I d = " 1 2 2 6 9 1 4 8 0 8 "   D a t a T y p e = " C o d e " > P o s t C o d e < / P o s t C o d e > - 
-         < T h i s Q r t r S a l e s A m o u n t   E l e m e n t T y p e = " C o l u m n "   E l e m e n t I d = " 1 2 5 5 1 5 6 9 6 6 "   D a t a T y p e = " D e c i m a l " > T h i s Q r t r S a l e s A m o u n t < / T h i s Q r t r S a l e s A m o u n t > - 
-         < P r i c e _ L i s t _ L i n e   E l e m e n t T y p e = " D a t a I t e m "   E l e m e n t I d = " 1 4 8 6 3 1 3 6 4 " > - 
-             < D e s c r i p t i o n   E l e m e n t T y p e = " C o l u m n "   E l e m e n t I d = " 1 3 1 4 3 5 1 3 0 7 "   D a t a T y p e = " T e x t " > D e s c r i p t i o n < / D e s c r i p t i o n > - 
-             < M i n i m u m _ Q u a n t i t y   E l e m e n t T y p e = " C o l u m n "   E l e m e n t I d = " 1 2 0 6 0 3 2 0 1 "   D a t a T y p e = " D e c i m a l " > M i n i m u m _ Q u a n t i t y < / M i n i m u m _ Q u a n t i t y > - 
-             < P r o d u c t _ N o _   E l e m e n t T y p e = " C o l u m n "   E l e m e n t I d = " 1 5 1 4 1 3 7 6 3 3 "   D a t a T y p e = " C o d e " > P r o d u c t _ N o _ < / P r o d u c t _ N o _ > - 
-             < U n i t _ P r i c e   E l e m e n t T y p e = " C o l u m n "   E l e m e n t I d = " 1 9 6 2 8 6 0 0 3 3 "   D a t a T y p e = " D e c i m a l " > U n i t _ P r i c e < / U n i t _ P r i c e > +<file path=customXml/item2.xml>��< ? x m l   v e r s i o n = " 1 . 0 "   e n c o d i n g = " u t f - 1 6 " ? > < N a v W o r d R e p o r t X m l P a r t   x m l n s = " u r n : m i c r o s o f t - d y n a m i c s - n a v / r e p o r t s / T P _ C u s t o m e r _ S t a t i s t i c s / 7 0 1 0 1 / " > + 
+     < C u s t o m e r > + 
+         < A d d r e s s > A d d r e s s < / A d d r e s s > + 
+         < C i t y > C i t y < / C i t y > + 
+         < C o n t a c t N a m e > C o n t a c t N a m e < / C o n t a c t N a m e > + 
+         < C o u n t r y R e g i o n C o d e > C o u n t r y R e g i o n C o d e < / C o u n t r y R e g i o n C o d e > + 
+         < C o u n t y > C o u n t y < / C o u n t y > + 
+         < C u s t o m e r G r a d e > C u s t o m e r G r a d e < / C u s t o m e r G r a d e > + 
+         < E M a i l > E M a i l < / E M a i l > + 
+         < L a s t Q r t r S a l e s A m o u n t > L a s t Q r t r S a l e s A m o u n t < / L a s t Q r t r S a l e s A m o u n t > + 
+         < M a r g i n a m o u n t _ 1 2 m o n t h s > M a r g i n a m o u n t _ 1 2 m o n t h s < / M a r g i n a m o u n t _ 1 2 m o n t h s > + 
+         < M o b i l e P h o n e N o > M o b i l e P h o n e N o < / M o b i l e P h o n e N o > + 
+         < N a m e > N a m e < / N a m e > + 
+         < P h o n e N o > P h o n e N o < / P h o n e N o > + 
+         < P o s t C o d e > P o s t C o d e < / P o s t C o d e > + 
+         < T h i s Q r t r S a l e s A m o u n t > T h i s Q r t r S a l e s A m o u n t < / T h i s Q r t r S a l e s A m o u n t > + 
+         < P r i c e _ L i s t _ L i n e > + 
+             < D e s c r i p t i o n > D e s c r i p t i o n < / D e s c r i p t i o n > + 
+             < M i n i m u m _ Q u a n t i t y > M i n i m u m _ Q u a n t i t y < / M i n i m u m _ Q u a n t i t y > + 
+             < P r o d u c t _ N o _ > P r o d u c t _ N o _ < / P r o d u c t _ N o _ > + 
+             < U n i t _ P r i c e > U n i t _ P r i c e < / U n i t _ P r i c e >   
          < / P r i c e _ L i s t _ L i n e >   
-         < S a l e s I n v L i n e s   E l e m e n t T y p e = " D a t a I t e m "   E l e m e n t I d = " 3 6 1 2 6 7 7 9 1 " > - 
-             < D e s c r i p t i o n _ i t e m   E l e m e n t T y p e = " C o l u m n "   E l e m e n t I d = " 9 7 4 1 4 8 6 6 5 "   D a t a T y p e = " T e x t " > D e s c r i p t i o n _ i t e m < / D e s c r i p t i o n _ i t e m > - 
-             < D o c u m e n t _ N o _   E l e m e n t T y p e = " C o l u m n "   E l e m e n t I d = " 1 0 1 7 4 9 9 4 7 "   D a t a T y p e = " C o d e " > D o c u m e n t _ N o _ < / D o c u m e n t _ N o _ > - 
-             < I t e m _ N o _   E l e m e n t T y p e = " C o l u m n "   E l e m e n t I d = " 6 5 1 9 9 5 7 2 9 "   D a t a T y p e = " C o d e " > I t e m _ N o _ < / I t e m _ N o _ > - 
-             < P o s t i n g _ D a t e   E l e m e n t T y p e = " C o l u m n "   E l e m e n t I d = " 1 2 1 7 0 3 8 7 7 8 "   D a t a T y p e = " D a t e " > P o s t i n g _ D a t e < / P o s t i n g _ D a t e > - 
-             < Q u a n t i t y   E l e m e n t T y p e = " C o l u m n "   E l e m e n t I d = " 5 5 6 9 2 0 8 8 6 "   D a t a T y p e = " D e c i m a l " > Q u a n t i t y < / Q u a n t i t y > - 
-             < U n i t P r i c e   E l e m e n t T y p e = " C o l u m n "   E l e m e n t I d = " 1 4 7 8 2 2 1 5 2 6 "   D a t a T y p e = " D e c i m a l " > U n i t P r i c e < / U n i t P r i c e > +         < S a l e s I n v L i n e s > + 
+             < D e s c r i p t i o n _ i t e m > D e s c r i p t i o n _ i t e m < / D e s c r i p t i o n _ i t e m > + 
+             < D o c u m e n t _ N o _ > D o c u m e n t _ N o _ < / D o c u m e n t _ N o _ > + 
+             < I t e m _ N o _ > I t e m _ N o _ < / I t e m _ N o _ > + 
+             < P o s t i n g _ D a t e > P o s t i n g _ D a t e < / P o s t i n g _ D a t e > + 
+             < Q u a n t i t y > Q u a n t i t y < / Q u a n t i t y > + 
+             < U n i t P r i c e > U n i t P r i c e < / U n i t P r i c e >   
          < / S a l e s I n v L i n e s >   
-         < S a l e s I n v o i c e L i n e 2   E l e m e n t T y p e = " D a t a I t e m "   E l e m e n t I d = " 3 3 9 2 1 5 5 2 8 " > - 
-             < D e s c r i p t i o n _ i t e m 2   E l e m e n t T y p e = " C o l u m n "   E l e m e n t I d = " 4 8 9 3 1 0 5 8 9 "   D a t a T y p e = " T e x t " > D e s c r i p t i o n _ i t e m 2 < / D e s c r i p t i o n _ i t e m 2 > - 
-             < D o c u m e n t _ N o _ 2   E l e m e n t T y p e = " C o l u m n "   E l e m e n t I d = " 4 9 2 2 9 2 5 5 9 "   D a t a T y p e = " C o d e " > D o c u m e n t _ N o _ 2 < / D o c u m e n t _ N o _ 2 > - 
-             < I t e m _ C a t e g o r y _ G r o u p   E l e m e n t T y p e = " C o l u m n "   E l e m e n t I d = " 1 0 0 4 0 2 0 3 3 7 "   D a t a T y p e = " O p t i o n " > I t e m _ C a t e g o r y _ G r o u p < / I t e m _ C a t e g o r y _ G r o u p > - 
-             < I t e m _ N o _ 2   E l e m e n t T y p e = " C o l u m n "   E l e m e n t I d = " 5 4 4 9 3 6 0 9 1 "   D a t a T y p e = " C o d e " > I t e m _ N o _ 2 < / I t e m _ N o _ 2 > - 
-             < L i n e _ A m o u n t   E l e m e n t T y p e = " C o l u m n "   E l e m e n t I d = " 1 6 1 7 1 7 1 8 0 0 "   D a t a T y p e = " D e c i m a l " > L i n e _ A m o u n t < / L i n e _ A m o u n t > - 
-             < P o s t i n g _ D a t e 2   E l e m e n t T y p e = " C o l u m n "   E l e m e n t I d = " 1 5 8 6 0 2 7 9 2 4 "   D a t a T y p e = " D a t e " > P o s t i n g _ D a t e 2 < / P o s t i n g _ D a t e 2 > - 
-             < Q u a n t i t y 2   E l e m e n t T y p e = " C o l u m n "   E l e m e n t I d = " 5 0 5 0 6 3 0 0 4 "   D a t a T y p e = " D e c i m a l " > Q u a n t i t y 2 < / Q u a n t i t y 2 > - 
-             < U n i t P r i c e 2   E l e m e n t T y p e = " C o l u m n "   E l e m e n t I d = " 2 4 0 5 6 7 0 8 "   D a t a T y p e = " D e c i m a l " > U n i t P r i c e 2 < / U n i t P r i c e 2 > +         < S a l e s I n v o i c e L i n e 2 > + 
+             < D e s c r i p t i o n _ i t e m 2 > D e s c r i p t i o n _ i t e m 2 < / D e s c r i p t i o n _ i t e m 2 > + 
+             < D o c u m e n t _ N o _ 2 > D o c u m e n t _ N o _ 2 < / D o c u m e n t _ N o _ 2 > + 
+             < I t e m _ C a t e g o r y _ G r o u p > I t e m _ C a t e g o r y _ G r o u p < / I t e m _ C a t e g o r y _ G r o u p > + 
+             < I t e m _ N o _ 2 > I t e m _ N o _ 2 < / I t e m _ N o _ 2 > + 
+             < L i n e _ A m o u n t > L i n e _ A m o u n t < / L i n e _ A m o u n t > + 
+             < P o s t i n g _ D a t e 2 > P o s t i n g _ D a t e 2 < / P o s t i n g _ D a t e 2 > + 
+             < Q u a n t i t y 2 > Q u a n t i t y 2 < / Q u a n t i t y 2 > + 
+             < U n i t P r i c e 2 > U n i t P r i c e 2 < / U n i t P r i c e 2 >   
          < / S a l e s I n v o i c e L i n e 2 >   
@@ -6964,17 +7078,17 @@
 </file>
 
 <file path=customXml/itemProps1.xml><?xml version="1.0" encoding="utf-8"?>
+<ds:datastoreItem xmlns:ds="http://schemas.openxmlformats.org/officeDocument/2006/customXml" ds:itemID="{92EEF00A-B284-470E-A5D2-ABCFAB3851E5}">
+  <ds:schemaRefs>
+    <ds:schemaRef ds:uri="urn:microsoft-dynamics-businesscentral/internal/extended/reports/TP_Customer_Statistics/70101/"/>
+  </ds:schemaRefs>
+</ds:datastoreItem>
+</file>
+
+<file path=customXml/itemProps2.xml><?xml version="1.0" encoding="utf-8"?>
 <ds:datastoreItem xmlns:ds="http://schemas.openxmlformats.org/officeDocument/2006/customXml" ds:itemID="{FDB4EFAC-423E-4205-A333-2F69D9C109E2}">
   <ds:schemaRefs>
     <ds:schemaRef ds:uri="urn:microsoft-dynamics-nav/reports/TP_Customer_Statistics/70101/"/>
   </ds:schemaRefs>
 </ds:datastoreItem>
-</file>
-
-<file path=customXml/itemProps2.xml><?xml version="1.0" encoding="utf-8"?>
-<ds:datastoreItem xmlns:ds="http://schemas.openxmlformats.org/officeDocument/2006/customXml" ds:itemID="{92EEF00A-B284-470E-A5D2-ABCFAB3851E5}">
-  <ds:schemaRefs>
-    <ds:schemaRef ds:uri="urn:microsoft-dynamics-businesscentral/internal/extended/reports/TP_Customer_Statistics/70101/"/>
-  </ds:schemaRefs>
-</ds:datastoreItem>
 </file>
</xml_diff>

<commit_message>
working on TP customer statistics report
</commit_message>
<xml_diff>
--- a/src/Layouts/Customer.docx
+++ b/src/Layouts/Customer.docx
@@ -6849,7 +6849,9 @@
 </a:theme>
 </file>
 
-<file path=customXml/item1.xml>��< ? x m l   v e r s i o n = " 1 . 0 "   e n c o d i n g = " u t f - 1 6 " ? > < N a v W o r d R e p o r t X m l P a r t   x m l n s = " u r n : m i c r o s o f t - d y n a m i c s - b u s i n e s s c e n t r a l / i n t e r n a l / e x t e n d e d / r e p o r t s / T P _ C u s t o m e r _ S t a t i s t i c s / 7 0 1 0 1 / " > +<file path=customXml/item1.xml>��< ? x m l   v e r s i o n = " 1 . 0 "   e n c o d i n g = " u t f - 1 6 " ? > + 
+ < N a v W o r d R e p o r t X m l P a r t   x m l n s = " u r n : m i c r o s o f t - d y n a m i c s - b u s i n e s s c e n t r a l / i n t e r n a l / e x t e n d e d / r e p o r t s / T P _ C u s t o m e r _ S t a t i s t i c s / 7 0 1 0 1 / " >   
      < T o o l t i p s >   
@@ -6969,6 +6971,10 @@
  
          < S a l e s I n v o i c e L i n e 2   E l e m e n t T y p e = " D a t a I t e m "   E l e m e n t I d = " 3 3 9 2 1 5 5 2 8 " >   
+             < B l o c k e d _ D a y s _ S i n c e   E l e m e n t T y p e = " C o l u m n "   E l e m e n t I d = " 1 2 4 5 8 0 1 2 0 8 "   D a t a T y p e = " I n t e g e r " > B l o c k e d _ D a y s _ S i n c e < / B l o c k e d _ D a y s _ S i n c e > + 
+             < B l o c k e d _ I t e m   E l e m e n t T y p e = " C o l u m n "   E l e m e n t I d = " 6 2 5 0 9 6 3 9 3 "   D a t a T y p e = " B o o l e a n " > B l o c k e d _ I t e m < / B l o c k e d _ I t e m > + 
              < D e s c r i p t i o n _ i t e m 2   E l e m e n t T y p e = " C o l u m n "   E l e m e n t I d = " 4 8 9 3 1 0 5 8 9 "   D a t a T y p e = " T e x t " > D e s c r i p t i o n _ i t e m 2 < / D e s c r i p t i o n _ i t e m 2 >   
              < D o c u m e n t _ N o _ 2   E l e m e n t T y p e = " C o l u m n "   E l e m e n t I d = " 4 9 2 2 9 2 5 5 9 "   D a t a T y p e = " C o d e " > D o c u m e n t _ N o _ 2 < / D o c u m e n t _ N o _ 2 > @@ -6986,13 +6992,35 @@
              < U n i t P r i c e 2   E l e m e n t T y p e = " C o l u m n "   E l e m e n t I d = " 2 4 0 5 6 7 0 8 "   D a t a T y p e = " D e c i m a l " > U n i t P r i c e 2 < / U n i t P r i c e 2 >   
          < / S a l e s I n v o i c e L i n e 2 > + 
+         < s a l e s i n v o i c e l i n e 3   E l e m e n t T y p e = " D a t a I t e m "   E l e m e n t I d = " 1 8 0 7 0 1 3 7 1 1 " > + 
+             < D e s c r i p t i o n _ i t e m 3   E l e m e n t T y p e = " C o l u m n "   E l e m e n t I d = " 1 1 2 7 0 0 7 2 0 6 "   D a t a T y p e = " T e x t " > D e s c r i p t i o n _ i t e m 3 < / D e s c r i p t i o n _ i t e m 3 > + 
+             < D o c u m e n t _ N o _ 3   E l e m e n t T y p e = " C o l u m n "   E l e m e n t I d = " 1 1 2 9 9 8 9 1 7 6 "   D a t a T y p e = " C o d e " > D o c u m e n t _ N o _ 3 < / D o c u m e n t _ N o _ 3 > + 
+             < I t e m _ C a t e g o r y _ G r o u p 3   E l e m e n t T y p e = " C o l u m n "   E l e m e n t I d = " 3 9 4 1 0 3 3 2 4 "   D a t a T y p e = " O p t i o n " > I t e m _ C a t e g o r y _ G r o u p 3 < / I t e m _ C a t e g o r y _ G r o u p 3 > + 
+             < I t e m _ N o _ 3   E l e m e n t T y p e = " C o l u m n "   E l e m e n t I d = " 9 2 7 6 0 5 2 6 "   D a t a T y p e = " C o d e " > I t e m _ N o _ 3 < / I t e m _ N o _ 3 > + 
+             < P o s t i n g _ D a t e 3   E l e m e n t T y p e = " C o l u m n "   E l e m e n t I d = " 2 0 7 1 2 4 2 7 5 5 "   D a t a T y p e = " D a t e " > P o s t i n g _ D a t e 3 < / P o s t i n g _ D a t e 3 > + 
+             < Q u a n t i t y 3   E l e m e n t T y p e = " C o l u m n "   E l e m e n t I d = " 1 3 2 6 3 3 6 1 3 "   D a t a T y p e = " D e c i m a l " > Q u a n t i t y 3 < / Q u a n t i t y 3 > + 
+             < T o t a l S a l e s A m o u n t   E l e m e n t T y p e = " C o l u m n "   E l e m e n t I d = " 9 2 4 0 8 0 1 2 5 "   D a t a T y p e = " D e c i m a l " > T o t a l S a l e s A m o u n t < / T o t a l S a l e s A m o u n t > + 
+             < U n i t P r i c e 3   E l e m e n t T y p e = " C o l u m n "   E l e m e n t I d = " 6 6 1 7 5 3 3 2 5 "   D a t a T y p e = " D e c i m a l " > U n i t P r i c e 3 < / U n i t P r i c e 3 > + 
+         < / s a l e s i n v o i c e l i n e 3 >   
      < / C u s t o m e r >   
  < / N a v W o r d R e p o r t X m l P a r t > 
 </file>
 
-<file path=customXml/item2.xml>��< ? x m l   v e r s i o n = " 1 . 0 "   e n c o d i n g = " u t f - 1 6 " ? > < N a v W o r d R e p o r t X m l P a r t   x m l n s = " u r n : m i c r o s o f t - d y n a m i c s - n a v / r e p o r t s / T P _ C u s t o m e r _ S t a t i s t i c s / 7 0 1 0 1 / " > +<file path=customXml/item2.xml>��< ? x m l   v e r s i o n = " 1 . 0 "   e n c o d i n g = " u t f - 1 6 " ? > + 
+ < N a v W o r d R e p o r t X m l P a r t   x m l n s = " u r n : m i c r o s o f t - d y n a m i c s - n a v / r e p o r t s / T P _ C u s t o m e r _ S t a t i s t i c s / 7 0 1 0 1 / " >   
      < C u s t o m e r >   
@@ -7054,6 +7082,10 @@
  
          < S a l e s I n v o i c e L i n e 2 >   
+             < B l o c k e d _ D a y s _ S i n c e > B l o c k e d _ D a y s _ S i n c e < / B l o c k e d _ D a y s _ S i n c e > + 
+             < B l o c k e d _ I t e m > B l o c k e d _ I t e m < / B l o c k e d _ I t e m > + 
              < D e s c r i p t i o n _ i t e m 2 > D e s c r i p t i o n _ i t e m 2 < / D e s c r i p t i o n _ i t e m 2 >   
              < D o c u m e n t _ N o _ 2 > D o c u m e n t _ N o _ 2 < / D o c u m e n t _ N o _ 2 > @@ -7071,6 +7103,26 @@
              < U n i t P r i c e 2 > U n i t P r i c e 2 < / U n i t P r i c e 2 >   
          < / S a l e s I n v o i c e L i n e 2 > + 
+         < s a l e s i n v o i c e l i n e 3 > + 
+             < D e s c r i p t i o n _ i t e m 3 > D e s c r i p t i o n _ i t e m 3 < / D e s c r i p t i o n _ i t e m 3 > + 
+             < D o c u m e n t _ N o _ 3 > D o c u m e n t _ N o _ 3 < / D o c u m e n t _ N o _ 3 > + 
+             < I t e m _ C a t e g o r y _ G r o u p 3 > I t e m _ C a t e g o r y _ G r o u p 3 < / I t e m _ C a t e g o r y _ G r o u p 3 > + 
+             < I t e m _ N o _ 3 > I t e m _ N o _ 3 < / I t e m _ N o _ 3 > + 
+             < P o s t i n g _ D a t e 3 > P o s t i n g _ D a t e 3 < / P o s t i n g _ D a t e 3 > + 
+             < Q u a n t i t y 3 > Q u a n t i t y 3 < / Q u a n t i t y 3 > + 
+             < T o t a l S a l e s A m o u n t > T o t a l S a l e s A m o u n t < / T o t a l S a l e s A m o u n t > + 
+             < U n i t P r i c e 3 > U n i t P r i c e 3 < / U n i t P r i c e 3 > + 
+         < / s a l e s i n v o i c e l i n e 3 >   
      < / C u s t o m e r >   

</xml_diff>